<commit_message>
MCDU: Redo EDIT PERF entry so its correct now
</commit_message>
<xml_diff>
--- a/Docs/FMS_and_MCDU.docx
+++ b/Docs/FMS_and_MCDU.docx
@@ -98,7 +98,7 @@
           <w:sz w:val="24"/>
           <w:szCs w:val="24"/>
         </w:rPr>
-        <w:t>12/6/2024</w:t>
+        <w:t>12/7/2024</w:t>
       </w:r>
       <w:r>
         <w:rPr>
@@ -4745,7 +4745,21 @@
         <w:rPr>
           <w:rFonts w:cstheme="minorHAnsi"/>
         </w:rPr>
-        <w:t xml:space="preserve"> Brackets [ ] indicate a</w:t>
+        <w:t xml:space="preserve"> Brackets </w:t>
+      </w:r>
+      <w:proofErr w:type="gramStart"/>
+      <w:r>
+        <w:rPr>
+          <w:rFonts w:cstheme="minorHAnsi"/>
+        </w:rPr>
+        <w:t>[ ]</w:t>
+      </w:r>
+      <w:proofErr w:type="gramEnd"/>
+      <w:r>
+        <w:rPr>
+          <w:rFonts w:cstheme="minorHAnsi"/>
+        </w:rPr>
+        <w:t xml:space="preserve"> indicate a</w:t>
       </w:r>
       <w:r>
         <w:rPr>
@@ -4919,25 +4933,31 @@
     <w:p>
       <w:r>
         <w:lastRenderedPageBreak/>
-        <w:t>Some</w:t>
-      </w:r>
-      <w:r>
-        <w:t xml:space="preserve"> multi-property</w:t>
-      </w:r>
-      <w:r>
-        <w:t xml:space="preserve"> fields will allow entry of </w:t>
-      </w:r>
-      <w:r>
-        <w:t xml:space="preserve">a </w:t>
-      </w:r>
-      <w:r>
-        <w:t xml:space="preserve">single value at a time. For </w:t>
-      </w:r>
-      <w:r>
-        <w:t>the VOR1/CRS example</w:t>
-      </w:r>
-      <w:r>
-        <w:t>, the frequency can be edited by entering only “110.5” or the course by entering “/120”. Note the leading slash, indicating that the value should be entered into the second property. This operation is not supported on fields with more than two properties.</w:t>
+        <w:t xml:space="preserve">Some multi-property fields allow entry of a single value at a time. For example, in the VOR1/CRS field, the frequency can be </w:t>
+      </w:r>
+      <w:r>
+        <w:t>set</w:t>
+      </w:r>
+      <w:r>
+        <w:t xml:space="preserve"> by entering "110.5" </w:t>
+      </w:r>
+      <w:r>
+        <w:t>or</w:t>
+      </w:r>
+      <w:r>
+        <w:t xml:space="preserve"> the course by entering "/120". The leading slash indicates the value should be entered into the second property. </w:t>
+      </w:r>
+      <w:r>
+        <w:t>Single property editing</w:t>
+      </w:r>
+      <w:r>
+        <w:t xml:space="preserve"> is not supported </w:t>
+      </w:r>
+      <w:r>
+        <w:t>on</w:t>
+      </w:r>
+      <w:r>
+        <w:t xml:space="preserve"> all two-property fields or for fields with more than two properties.</w:t>
       </w:r>
     </w:p>
     <w:p>
@@ -5959,9 +5979,11 @@
       <w:r>
         <w:t>(</w:t>
       </w:r>
+      <w:proofErr w:type="spellStart"/>
       <w:r>
         <w:t>KHz</w:t>
       </w:r>
+      <w:proofErr w:type="spellEnd"/>
       <w:r>
         <w:t>)</w:t>
       </w:r>

</xml_diff>

<commit_message>
Docs: Update FMS and MCDU guide
</commit_message>
<xml_diff>
--- a/Docs/FMS_and_MCDU.docx
+++ b/Docs/FMS_and_MCDU.docx
@@ -1842,7 +1842,7 @@
                 <w:noProof/>
                 <w:webHidden/>
               </w:rPr>
-              <w:t>12</w:t>
+              <w:t>13</w:t>
             </w:r>
             <w:r>
               <w:rPr>
@@ -6478,611 +6478,577 @@
     </w:p>
     <w:p>
       <w:r>
-        <w:t xml:space="preserve">EDIT mode allows the pilot to </w:t>
-      </w:r>
-      <w:r>
-        <w:t>select</w:t>
-      </w:r>
-      <w:r>
-        <w:t xml:space="preserve"> the airspeed or mach number used by FMS SPD for the corresponding phase. It is </w:t>
-      </w:r>
-      <w:r>
-        <w:t>empty</w:t>
-      </w:r>
-      <w:r>
-        <w:t xml:space="preserve"> by default. EDIT speed is inserted </w:t>
-      </w:r>
-      <w:r>
-        <w:t>in</w:t>
+        <w:t xml:space="preserve">EDIT mode allows the pilot to select the airspeed and/or Mach number used by FMS SPD for the corresponding phase. Either an airspeed, a </w:t>
+      </w:r>
+      <w:r>
+        <w:t>m</w:t>
+      </w:r>
+      <w:r>
+        <w:t xml:space="preserve">ach number, or both can be inserted. If only an airspeed is inserted, the </w:t>
+      </w:r>
+      <w:r>
+        <w:t>m</w:t>
+      </w:r>
+      <w:r>
+        <w:t xml:space="preserve">ach number will be set to MMO (Maximum Mach Operating speed). If only a </w:t>
+      </w:r>
+      <w:r>
+        <w:t>m</w:t>
+      </w:r>
+      <w:r>
+        <w:t>ach number is inserted, the airspeed will be set to VMO (Maximum Operating speed). EDIT speed is inserted into field 4L. Once inserted, it cannot be cleared; the inserted speed will be retained with an asterisk if ECON or MAX is selected. This allows for simple future re-selection.</w:t>
+      </w:r>
+    </w:p>
+    <w:p>
+      <w:r>
+        <w:lastRenderedPageBreak/>
+        <w:t xml:space="preserve">Transition altitude can be selected for the CLB and DES pages by inserting an altitude into field </w:t>
+      </w:r>
+      <w:r>
+        <w:t>6L</w:t>
+      </w:r>
+      <w:r>
+        <w:t>.</w:t>
+      </w:r>
+      <w:r>
+        <w:t xml:space="preserve"> Flight level entry is not permitted.</w:t>
+      </w:r>
+    </w:p>
+    <w:p/>
+    <w:p>
+      <w:pPr>
+        <w:pStyle w:val="Heading3"/>
+      </w:pPr>
+      <w:bookmarkStart w:id="20" w:name="_Toc184326041"/>
+      <w:r>
+        <w:t>PERF</w:t>
+      </w:r>
+      <w:r>
+        <w:t xml:space="preserve"> PRESELECT</w:t>
+      </w:r>
+      <w:bookmarkEnd w:id="20"/>
+    </w:p>
+    <w:p>
+      <w:r>
+        <w:t>PRESELECT</w:t>
+      </w:r>
+      <w:r>
+        <w:t xml:space="preserve"> pages allow adjustment to parameters of a future phase’s PERF page before the phase becomes active.</w:t>
+      </w:r>
+      <w:r>
+        <w:t xml:space="preserve"> There are PRESELECT pages for cruise (CRZ) and descent (DES).</w:t>
+      </w:r>
+    </w:p>
+    <w:p>
+      <w:r>
+        <w:t xml:space="preserve">These pages </w:t>
+      </w:r>
+      <w:r>
+        <w:t>are accessed by pushing</w:t>
+      </w:r>
+      <w:r>
+        <w:t xml:space="preserve"> the → Page key </w:t>
+      </w:r>
+      <w:r>
+        <w:t>from the</w:t>
+      </w:r>
+      <w:r>
+        <w:t xml:space="preserve"> PERF</w:t>
+      </w:r>
+      <w:r>
+        <w:t xml:space="preserve"> CLB or CRZ</w:t>
+      </w:r>
+      <w:r>
+        <w:t xml:space="preserve"> page.</w:t>
+      </w:r>
+    </w:p>
+    <w:p>
+      <w:r>
+        <w:t>Pushing the PERF key will immediately return to the active PERF page.</w:t>
+      </w:r>
+    </w:p>
+    <w:p>
+      <w:r>
+        <w:t>B</w:t>
+      </w:r>
+      <w:r>
+        <w:t xml:space="preserve">ehavior of the </w:t>
+      </w:r>
+      <w:r>
+        <w:t>fields are</w:t>
+      </w:r>
+      <w:r>
+        <w:t xml:space="preserve"> identical to the above-described PERF page</w:t>
+      </w:r>
+      <w:r>
+        <w:t>s</w:t>
+      </w:r>
+      <w:r>
+        <w:t>.</w:t>
+      </w:r>
+    </w:p>
+    <w:p/>
+    <w:p>
+      <w:pPr>
+        <w:pStyle w:val="Heading3"/>
+      </w:pPr>
+      <w:bookmarkStart w:id="21" w:name="_Toc184326042"/>
+      <w:r>
+        <w:t>POS REF</w:t>
+      </w:r>
+      <w:bookmarkEnd w:id="21"/>
+    </w:p>
+    <w:p>
+      <w:r>
+        <w:t xml:space="preserve">This page allows for viewing position reference data. It </w:t>
+      </w:r>
+      <w:r>
+        <w:t>is accessed from the REF INDEX page</w:t>
+      </w:r>
+      <w:r>
+        <w:t>.</w:t>
+      </w:r>
+    </w:p>
+    <w:p>
+      <w:r>
+        <w:t xml:space="preserve">Pushing the → Page key will cause the </w:t>
+      </w:r>
+      <w:r>
+        <w:t>IRS/GNS POS</w:t>
+      </w:r>
+      <w:r>
+        <w:t xml:space="preserve"> page to appear.</w:t>
+      </w:r>
+    </w:p>
+    <w:p>
+      <w:r>
+        <w:t xml:space="preserve">Field rows are populated with position information from the Inertial Reference System (IRS) and </w:t>
+      </w:r>
+      <w:r>
+        <w:t>Global Navigation System (GNS)</w:t>
+      </w:r>
+      <w:r>
+        <w:t>.</w:t>
+      </w:r>
+    </w:p>
+    <w:p>
+      <w:r>
+        <w:t xml:space="preserve">Selecting </w:t>
+      </w:r>
+      <w:r>
+        <w:t xml:space="preserve">one of the fields </w:t>
+      </w:r>
+      <w:r>
+        <w:t>will toggle the frozen status. When frozen, the position will not be updated</w:t>
+      </w:r>
+      <w:r>
+        <w:t xml:space="preserve">. Frozen status can be removed by </w:t>
+      </w:r>
+      <w:r>
+        <w:t>selecting</w:t>
+      </w:r>
+      <w:r>
+        <w:t xml:space="preserve"> the field again.</w:t>
+      </w:r>
+    </w:p>
+    <w:p>
+      <w:r>
+        <w:t xml:space="preserve">The </w:t>
+      </w:r>
+      <w:r>
+        <w:t xml:space="preserve">GNS </w:t>
+      </w:r>
+      <w:r>
+        <w:t>can be toggled by selecting field 5R.</w:t>
+      </w:r>
+      <w:r>
+        <w:t xml:space="preserve"> When disabled, only the Inertial Reference System will be used for navigation.</w:t>
+      </w:r>
+    </w:p>
+    <w:p/>
+    <w:p>
+      <w:pPr>
+        <w:pStyle w:val="Heading3"/>
+      </w:pPr>
+      <w:bookmarkStart w:id="22" w:name="_Toc184326043"/>
+      <w:r>
+        <w:t>REF INDEX</w:t>
+      </w:r>
+      <w:bookmarkEnd w:id="22"/>
+    </w:p>
+    <w:p>
+      <w:r>
+        <w:t>This page is a menu tha</w:t>
+      </w:r>
+      <w:r>
+        <w:t>t allows selection of o</w:t>
+      </w:r>
+      <w:r>
+        <w:t>ther reference pages.</w:t>
+      </w:r>
+      <w:r>
+        <w:t xml:space="preserve"> It is accessed by pushing the REF key.</w:t>
+      </w:r>
+    </w:p>
+    <w:p/>
+    <w:p>
+      <w:pPr>
+        <w:pStyle w:val="Heading3"/>
+      </w:pPr>
+      <w:bookmarkStart w:id="23" w:name="_Toc184326044"/>
+      <w:r>
+        <w:t>SENSOR STATUS</w:t>
+      </w:r>
+      <w:bookmarkEnd w:id="23"/>
+    </w:p>
+    <w:p>
+      <w:r>
+        <w:t xml:space="preserve">This page allows for viewing </w:t>
+      </w:r>
+      <w:r>
+        <w:t>FMS sensors that have failed</w:t>
+      </w:r>
+      <w:r>
+        <w:t>. It is accessed from the REF INDEX page.</w:t>
+      </w:r>
+    </w:p>
+    <w:p>
+      <w:r>
+        <w:t>This page has no selectable fields.</w:t>
+      </w:r>
+    </w:p>
+    <w:p>
+      <w:r>
+        <w:t>When all sensors are working, nothing is displayed in any of the rows.</w:t>
+      </w:r>
+    </w:p>
+    <w:p/>
+    <w:p>
+      <w:pPr>
+        <w:pStyle w:val="Heading3"/>
+      </w:pPr>
+      <w:bookmarkStart w:id="24" w:name="_Toc184326045"/>
+      <w:r>
+        <w:lastRenderedPageBreak/>
+        <w:t>TAKEOFF</w:t>
+      </w:r>
+      <w:bookmarkEnd w:id="24"/>
+    </w:p>
+    <w:p>
+      <w:r>
+        <w:t>This page</w:t>
+      </w:r>
+      <w:r>
+        <w:t xml:space="preserve"> allows </w:t>
+      </w:r>
+      <w:r>
+        <w:t xml:space="preserve">for </w:t>
+      </w:r>
+      <w:r>
+        <w:t>viewing and selecting takeoff data.</w:t>
+      </w:r>
+    </w:p>
+    <w:p>
+      <w:r>
+        <w:t>This page</w:t>
+      </w:r>
+      <w:r>
+        <w:t xml:space="preserve"> </w:t>
+      </w:r>
+      <w:r>
+        <w:t xml:space="preserve">is accessed by pushing </w:t>
+      </w:r>
+      <w:r>
+        <w:t xml:space="preserve">the TO/APPR key while the </w:t>
+      </w:r>
+      <w:r>
+        <w:t xml:space="preserve">preflight or takeoff phases </w:t>
+      </w:r>
+      <w:r>
+        <w:t>are</w:t>
+      </w:r>
+      <w:r>
+        <w:t xml:space="preserve"> active.</w:t>
+      </w:r>
+      <w:r>
+        <w:t xml:space="preserve"> It cannot be accessed </w:t>
+      </w:r>
+      <w:r>
+        <w:t>in other phases</w:t>
+      </w:r>
+      <w:r>
+        <w:t>.</w:t>
+      </w:r>
+    </w:p>
+    <w:p>
+      <w:r>
+        <w:t>Takeoff flex temperature can be entered into field 1L.</w:t>
+      </w:r>
+      <w:r>
+        <w:t xml:space="preserve"> It can also be cleared using the clear function on field 1L.</w:t>
+      </w:r>
+    </w:p>
+    <w:p>
+      <w:r>
+        <w:t>Packs can be selected on or off for takeoff by selecting field 2L. This affects performance data.</w:t>
+      </w:r>
+    </w:p>
+    <w:p>
+      <w:r>
+        <w:t>T</w:t>
+      </w:r>
+      <w:r>
+        <w:t>akeoff flap setting is entered in field 3L. Flaps 10-25 is allowed. Flaps 28 can only be used if the aircraft has deflected ailerons equipped.</w:t>
+      </w:r>
+    </w:p>
+    <w:p>
+      <w:r>
+        <w:t>Slope and wind information are entered in</w:t>
       </w:r>
       <w:r>
         <w:t>to</w:t>
       </w:r>
       <w:r>
+        <w:t xml:space="preserve"> field 2R. The runway slope value can be +/- 2 degrees, using "U" (up) and "D" (down) as alternatives to "+" and "-". For wind, the headwind or tailwind component uses "H" (headwind) and "T" (tailwind) instead of "+" and "-". Examples of valid entries </w:t>
+      </w:r>
+      <w:r>
+        <w:t xml:space="preserve">for 0.5 degrees downward slope and 2 </w:t>
+      </w:r>
+      <w:r>
+        <w:t>knots of headwind are</w:t>
+      </w:r>
+      <w:r>
+        <w:t xml:space="preserve"> </w:t>
+      </w:r>
+      <w:r>
+        <w:t>“</w:t>
+      </w:r>
+      <w:r>
+        <w:t>-0.5/2</w:t>
+      </w:r>
+      <w:r>
+        <w:t>”</w:t>
+      </w:r>
+      <w:r>
+        <w:t xml:space="preserve">, </w:t>
+      </w:r>
+      <w:r>
+        <w:t>“</w:t>
+      </w:r>
+      <w:r>
+        <w:t>D0.5/H2</w:t>
+      </w:r>
+      <w:r>
+        <w:t>”</w:t>
+      </w:r>
+      <w:r>
+        <w:t>, or any combination of these.</w:t>
+      </w:r>
+    </w:p>
+    <w:p>
+      <w:r>
+        <w:t>Outside air temperature can be entered into field 3R. Use the value from METAR/ATIS instead of the Engine and Alert Display. The entry must be followed by "C" for Celsius or "F" for Fahrenheit. Selecting field 3R with an empty scratchpad will toggle the unit.</w:t>
+      </w:r>
+    </w:p>
+    <w:p>
+      <w:r>
+        <w:t>Assuming weight and balance data, departure runway, and takeoff data have been entered, V1, VR, and V2 speeds are automatically calculated and displayed with an asterisk for confirmation in fields 4L, 5L, and 6L, respectively.</w:t>
+      </w:r>
+      <w:r>
+        <w:t xml:space="preserve"> </w:t>
+      </w:r>
+      <w:r>
+        <w:t>Selecting each field will confirm the speed, removing the asterisk. V-speeds will then be displayed in magenta on the Primary Flight Display (PFD).</w:t>
+      </w:r>
+    </w:p>
+    <w:p>
+      <w:r>
+        <w:t xml:space="preserve">Selecting different </w:t>
+      </w:r>
+      <w:r>
+        <w:t>takeoff</w:t>
+      </w:r>
+      <w:r>
+        <w:t xml:space="preserve"> settings </w:t>
+      </w:r>
+      <w:r>
+        <w:t>(flex</w:t>
+      </w:r>
+      <w:r>
+        <w:t>, flaps, packs</w:t>
+      </w:r>
+      <w:r>
+        <w:t xml:space="preserve">) </w:t>
+      </w:r>
+      <w:r>
+        <w:t>or changing the departure runway will cause the V-speeds to be recalculated, and they will need to be re-confirmed.</w:t>
+      </w:r>
+    </w:p>
+    <w:p>
+      <w:r>
+        <w:t>V-speeds can be overwritten or entered manually in</w:t>
+      </w:r>
+      <w:r>
+        <w:t>to</w:t>
+      </w:r>
+      <w:r>
+        <w:t xml:space="preserve"> fields 4L, 5L, and 6L. These speeds will be displayed in white on the PFD.</w:t>
+      </w:r>
+    </w:p>
+    <w:p>
+      <w:r>
+        <w:t>Climb thrust altitude is automatically set in</w:t>
+      </w:r>
+      <w:r>
+        <w:t>to</w:t>
+      </w:r>
+      <w:r>
+        <w:t xml:space="preserve"> field 4R to airport elevation + 1500 feet after the departure airport is entered. It can be overridden to any value above airport elevation + 1000 feet.</w:t>
+      </w:r>
+    </w:p>
+    <w:p>
+      <w:r>
+        <w:t xml:space="preserve">Acceleration </w:t>
+      </w:r>
+      <w:r>
+        <w:t>altitude is automatically set in</w:t>
+      </w:r>
+      <w:r>
+        <w:t>to</w:t>
+      </w:r>
+      <w:r>
+        <w:t xml:space="preserve"> field </w:t>
+      </w:r>
+      <w:r>
+        <w:t>5</w:t>
+      </w:r>
+      <w:r>
+        <w:t xml:space="preserve">R to airport elevation + </w:t>
+      </w:r>
+      <w:r>
+        <w:t>30</w:t>
+      </w:r>
+      <w:r>
+        <w:t>00 feet after the departure airport is entered. It can be overridden to any value above airport elevation + 1000 feet.</w:t>
+      </w:r>
+    </w:p>
+    <w:p>
+      <w:r>
+        <w:t xml:space="preserve">Engine-out acceleration </w:t>
+      </w:r>
+      <w:r>
+        <w:t>altitude is automatically set in</w:t>
+      </w:r>
+      <w:r>
+        <w:t>to</w:t>
+      </w:r>
+      <w:r>
+        <w:t xml:space="preserve"> field </w:t>
+      </w:r>
+      <w:r>
+        <w:t>6</w:t>
+      </w:r>
+      <w:r>
+        <w:t xml:space="preserve">R to airport elevation + </w:t>
+      </w:r>
+      <w:r>
+        <w:t>8</w:t>
+      </w:r>
+      <w:r>
+        <w:t xml:space="preserve">00 feet after the departure airport is entered. It can be overridden to any value above airport elevation + </w:t>
+      </w:r>
+      <w:r>
+        <w:t>4</w:t>
+      </w:r>
+      <w:r>
+        <w:t>00 feet.</w:t>
+      </w:r>
+    </w:p>
+    <w:p/>
+    <w:p>
+      <w:pPr>
+        <w:pStyle w:val="Heading3"/>
+      </w:pPr>
+      <w:bookmarkStart w:id="25" w:name="_Toc184326046"/>
+      <w:r>
+        <w:t>THRUST LIMITS</w:t>
+      </w:r>
+      <w:bookmarkEnd w:id="25"/>
+    </w:p>
+    <w:p>
+      <w:r>
+        <w:t>This page allows</w:t>
+      </w:r>
+      <w:r>
+        <w:t xml:space="preserve"> for</w:t>
+      </w:r>
+      <w:r>
+        <w:t xml:space="preserve"> viewing and selecting engine thrust limits.</w:t>
+      </w:r>
+      <w:r>
+        <w:t xml:space="preserve"> It </w:t>
+      </w:r>
+      <w:r>
+        <w:t>is accessed from</w:t>
+      </w:r>
+      <w:r>
+        <w:t xml:space="preserve"> the PERF or TAKEOFF pages.</w:t>
+      </w:r>
+    </w:p>
+    <w:p>
+      <w:r>
+        <w:lastRenderedPageBreak/>
+        <w:t>Normally, thrust limits are automatically selected by the FMS, but they can be overridden by the pilot in manual mode. The title of the page reflects this status and will be either “AUTO THRUST LIMITS” or “MANUAL THRUST LIMITS”.</w:t>
+      </w:r>
+    </w:p>
+    <w:p>
+      <w:r>
+        <w:t xml:space="preserve">During the </w:t>
+      </w:r>
+      <w:r>
+        <w:t xml:space="preserve">preflight or takeoff flight phases, the T/O thrust limit is shown in field </w:t>
+      </w:r>
+      <w:r>
+        <w:t>1L</w:t>
+      </w:r>
+      <w:r>
+        <w:t>.</w:t>
+      </w:r>
+    </w:p>
+    <w:p>
+      <w:r>
+        <w:t xml:space="preserve">Takeoff </w:t>
+      </w:r>
+      <w:r>
+        <w:t>f</w:t>
+      </w:r>
+      <w:r>
+        <w:t>lex</w:t>
+      </w:r>
+      <w:r>
+        <w:t xml:space="preserve"> temperature can be entered into field </w:t>
+      </w:r>
+      <w:r>
+        <w:t>1R</w:t>
+      </w:r>
+      <w:r>
+        <w:t xml:space="preserve">. This will cause the T/O FLEX thrust limit to be shown in </w:t>
+      </w:r>
+      <w:r>
+        <w:t xml:space="preserve">the </w:t>
+      </w:r>
+      <w:r>
+        <w:t>2L</w:t>
+      </w:r>
+      <w:r>
         <w:t xml:space="preserve"> field</w:t>
       </w:r>
       <w:r>
-        <w:t xml:space="preserve"> </w:t>
-      </w:r>
-      <w:r>
-        <w:t>4L</w:t>
-      </w:r>
-      <w:r>
-        <w:t>.</w:t>
-      </w:r>
-      <w:r>
-        <w:t xml:space="preserve"> It cannot be subsequently </w:t>
-      </w:r>
-      <w:r>
-        <w:t>cleared;</w:t>
-      </w:r>
-      <w:r>
-        <w:t xml:space="preserve"> t</w:t>
-      </w:r>
-      <w:r>
-        <w:t>he inserted speed</w:t>
-      </w:r>
-      <w:r>
-        <w:t xml:space="preserve"> will be</w:t>
-      </w:r>
-      <w:r>
-        <w:t xml:space="preserve"> kept</w:t>
-      </w:r>
-      <w:r>
-        <w:t xml:space="preserve"> with an asterisk</w:t>
-      </w:r>
-      <w:r>
-        <w:t xml:space="preserve"> if ECON or MAX is selected</w:t>
-      </w:r>
-      <w:r>
-        <w:t>. This allows simple</w:t>
-      </w:r>
-      <w:r>
-        <w:t xml:space="preserve"> future re-selection</w:t>
-      </w:r>
-      <w:r>
-        <w:t>.</w:t>
-      </w:r>
-    </w:p>
-    <w:p>
-      <w:r>
-        <w:t xml:space="preserve">Transition altitude can be selected for the CLB and DES pages by inserting an altitude into field </w:t>
-      </w:r>
-      <w:r>
-        <w:t>6L</w:t>
-      </w:r>
-      <w:r>
-        <w:t>.</w:t>
-      </w:r>
-      <w:r>
-        <w:t xml:space="preserve"> Flight level entry is not permitted.</w:t>
-      </w:r>
-    </w:p>
-    <w:p/>
-    <w:p>
-      <w:pPr>
-        <w:pStyle w:val="Heading3"/>
-      </w:pPr>
-      <w:bookmarkStart w:id="20" w:name="_Toc184326041"/>
-      <w:r>
-        <w:t>PERF</w:t>
-      </w:r>
-      <w:r>
-        <w:t xml:space="preserve"> PRESELECT</w:t>
-      </w:r>
-      <w:bookmarkEnd w:id="20"/>
-    </w:p>
-    <w:p>
-      <w:r>
-        <w:t>PRESELECT</w:t>
-      </w:r>
-      <w:r>
-        <w:t xml:space="preserve"> pages allow adjustment to parameters of a future phase’s PERF page before the phase becomes active.</w:t>
-      </w:r>
-      <w:r>
-        <w:t xml:space="preserve"> There are PRESELECT pages for cruise (CRZ) and descent (DES).</w:t>
-      </w:r>
-    </w:p>
-    <w:p>
-      <w:r>
-        <w:t xml:space="preserve">These pages </w:t>
-      </w:r>
-      <w:r>
-        <w:t>are accessed by pushing</w:t>
-      </w:r>
-      <w:r>
-        <w:t xml:space="preserve"> the → Page key </w:t>
-      </w:r>
-      <w:r>
-        <w:t>from the</w:t>
-      </w:r>
-      <w:r>
-        <w:t xml:space="preserve"> PERF</w:t>
-      </w:r>
-      <w:r>
-        <w:t xml:space="preserve"> CLB or CRZ</w:t>
-      </w:r>
-      <w:r>
-        <w:t xml:space="preserve"> page.</w:t>
-      </w:r>
-    </w:p>
-    <w:p>
-      <w:r>
-        <w:t>Pushing the PERF key will immediately return to the active PERF page.</w:t>
-      </w:r>
-    </w:p>
-    <w:p>
-      <w:r>
-        <w:t>B</w:t>
-      </w:r>
-      <w:r>
-        <w:t xml:space="preserve">ehavior of the </w:t>
-      </w:r>
-      <w:r>
-        <w:t>fields are</w:t>
-      </w:r>
-      <w:r>
-        <w:t xml:space="preserve"> identical to the above-described PERF page</w:t>
-      </w:r>
-      <w:r>
-        <w:t>s</w:t>
-      </w:r>
-      <w:r>
-        <w:t>.</w:t>
-      </w:r>
-    </w:p>
-    <w:p/>
-    <w:p>
-      <w:pPr>
-        <w:pStyle w:val="Heading3"/>
-      </w:pPr>
-      <w:bookmarkStart w:id="21" w:name="_Toc184326042"/>
-      <w:r>
-        <w:t>POS REF</w:t>
-      </w:r>
-      <w:bookmarkEnd w:id="21"/>
-    </w:p>
-    <w:p>
-      <w:r>
-        <w:t xml:space="preserve">This page allows for viewing position reference data. It </w:t>
-      </w:r>
-      <w:r>
-        <w:t>is accessed from the REF INDEX page</w:t>
-      </w:r>
-      <w:r>
-        <w:t>.</w:t>
-      </w:r>
-    </w:p>
-    <w:p>
-      <w:r>
-        <w:t xml:space="preserve">Pushing the → Page key will cause the </w:t>
-      </w:r>
-      <w:r>
-        <w:t>IRS/GNS POS</w:t>
-      </w:r>
-      <w:r>
-        <w:t xml:space="preserve"> page to appear.</w:t>
-      </w:r>
-    </w:p>
-    <w:p>
-      <w:r>
-        <w:t xml:space="preserve">Selecting </w:t>
-      </w:r>
-      <w:r>
-        <w:t xml:space="preserve">one of the data fields </w:t>
-      </w:r>
-      <w:r>
-        <w:t>will toggle the frozen status. When frozen, the position will not be updated</w:t>
-      </w:r>
-      <w:r>
-        <w:t xml:space="preserve">. Frozen status can be removed by </w:t>
-      </w:r>
-      <w:r>
-        <w:t>selecting</w:t>
-      </w:r>
-      <w:r>
-        <w:t xml:space="preserve"> the field again.</w:t>
-      </w:r>
-    </w:p>
-    <w:p>
-      <w:r>
-        <w:t xml:space="preserve">The </w:t>
-      </w:r>
-      <w:r>
-        <w:t>Global Navigation System</w:t>
-      </w:r>
-      <w:r>
-        <w:t xml:space="preserve"> (G</w:t>
-      </w:r>
-      <w:r>
-        <w:t>NS)</w:t>
-      </w:r>
-      <w:r>
-        <w:t xml:space="preserve"> can be toggled by selecting field 5R.</w:t>
-      </w:r>
-      <w:r>
-        <w:t xml:space="preserve"> When disabled, only the Inertial Reference System will be used for navigation.</w:t>
-      </w:r>
-    </w:p>
-    <w:p/>
-    <w:p>
-      <w:pPr>
-        <w:pStyle w:val="Heading3"/>
-      </w:pPr>
-      <w:bookmarkStart w:id="22" w:name="_Toc184326043"/>
-      <w:r>
-        <w:t>REF INDEX</w:t>
-      </w:r>
-      <w:bookmarkEnd w:id="22"/>
-    </w:p>
-    <w:p>
-      <w:r>
-        <w:t>This page is a menu tha</w:t>
-      </w:r>
-      <w:r>
-        <w:t>t allows selection of o</w:t>
-      </w:r>
-      <w:r>
-        <w:t>ther reference pages.</w:t>
-      </w:r>
-      <w:r>
-        <w:t xml:space="preserve"> It is accessed by pushing the REF key.</w:t>
-      </w:r>
-    </w:p>
-    <w:p/>
-    <w:p>
-      <w:pPr>
-        <w:pStyle w:val="Heading3"/>
-      </w:pPr>
-      <w:bookmarkStart w:id="23" w:name="_Toc184326044"/>
-      <w:r>
-        <w:t>SENSOR STATUS</w:t>
-      </w:r>
-      <w:bookmarkEnd w:id="23"/>
-    </w:p>
-    <w:p>
-      <w:r>
-        <w:t xml:space="preserve">This page allows for viewing </w:t>
-      </w:r>
-      <w:r>
-        <w:t>FMS sensors that have failed</w:t>
-      </w:r>
-      <w:r>
-        <w:t>. It is accessed from the REF INDEX page.</w:t>
-      </w:r>
-    </w:p>
-    <w:p>
-      <w:r>
-        <w:t>This page has no selectable fields.</w:t>
-      </w:r>
-    </w:p>
-    <w:p/>
-    <w:p>
-      <w:pPr>
-        <w:pStyle w:val="Heading3"/>
-      </w:pPr>
-      <w:bookmarkStart w:id="24" w:name="_Toc184326045"/>
-      <w:r>
-        <w:t>TAKEOFF</w:t>
-      </w:r>
-      <w:bookmarkEnd w:id="24"/>
-    </w:p>
-    <w:p>
-      <w:r>
-        <w:t>This page</w:t>
-      </w:r>
-      <w:r>
-        <w:t xml:space="preserve"> allows </w:t>
-      </w:r>
-      <w:r>
-        <w:t xml:space="preserve">for </w:t>
-      </w:r>
-      <w:r>
-        <w:t>viewing and selecting takeoff data.</w:t>
-      </w:r>
-    </w:p>
-    <w:p>
-      <w:r>
-        <w:t>This page</w:t>
-      </w:r>
-      <w:r>
-        <w:t xml:space="preserve"> </w:t>
-      </w:r>
-      <w:r>
-        <w:t xml:space="preserve">is accessed by pushing </w:t>
-      </w:r>
-      <w:r>
-        <w:t xml:space="preserve">the TO/APPR key while the </w:t>
-      </w:r>
-      <w:r>
-        <w:t xml:space="preserve">preflight or takeoff phases </w:t>
-      </w:r>
-      <w:r>
-        <w:t>are</w:t>
-      </w:r>
-      <w:r>
-        <w:t xml:space="preserve"> active.</w:t>
-      </w:r>
-      <w:r>
-        <w:t xml:space="preserve"> It cannot be accessed </w:t>
-      </w:r>
-      <w:r>
-        <w:t>in other phases</w:t>
-      </w:r>
-      <w:r>
-        <w:t>.</w:t>
-      </w:r>
-    </w:p>
-    <w:p>
-      <w:r>
-        <w:t>Takeoff flex temperature can be entered into field 1L.</w:t>
-      </w:r>
-      <w:r>
-        <w:t xml:space="preserve"> It can also be cleared using the clear function on field 1L.</w:t>
-      </w:r>
-    </w:p>
-    <w:p>
-      <w:r>
-        <w:lastRenderedPageBreak/>
-        <w:t>Packs can be selected on or off for takeoff by selecting field 2L. This affects performance data.</w:t>
-      </w:r>
-    </w:p>
-    <w:p>
-      <w:r>
-        <w:t>T</w:t>
-      </w:r>
-      <w:r>
-        <w:t>akeoff flap setting is entered in field 3L. Flaps 10-25 is allowed. Flaps 28 can only be used if the aircraft has deflected ailerons equipped.</w:t>
-      </w:r>
-    </w:p>
-    <w:p>
-      <w:r>
-        <w:t>Slope and wind information are entered in</w:t>
-      </w:r>
-      <w:r>
-        <w:t>to</w:t>
-      </w:r>
-      <w:r>
-        <w:t xml:space="preserve"> field 2R. The runway slope value can be +/- 2 degrees, using "U" (up) and "D" (down) as alternatives to "+" and "-". For wind, the headwind or tailwind component uses "H" (headwind) and "T" (tailwind) instead of "+" and "-". Examples of valid entries </w:t>
-      </w:r>
-      <w:r>
-        <w:t xml:space="preserve">for 0.5 degrees downward slope and 2 </w:t>
-      </w:r>
-      <w:r>
-        <w:t>knots of headwind are</w:t>
-      </w:r>
-      <w:r>
-        <w:t xml:space="preserve"> </w:t>
-      </w:r>
-      <w:r>
-        <w:t>“</w:t>
-      </w:r>
-      <w:r>
-        <w:t>-0.5/2</w:t>
-      </w:r>
-      <w:r>
-        <w:t>”</w:t>
-      </w:r>
-      <w:r>
-        <w:t xml:space="preserve">, </w:t>
-      </w:r>
-      <w:r>
-        <w:t>“</w:t>
-      </w:r>
-      <w:r>
-        <w:t>D0.5/H2</w:t>
-      </w:r>
-      <w:r>
-        <w:t>”</w:t>
-      </w:r>
-      <w:r>
-        <w:t>, or any combination of these.</w:t>
-      </w:r>
-    </w:p>
-    <w:p>
-      <w:r>
-        <w:t>Outside air temperature can be entered into field 3R. Use the value from METAR/ATIS instead of the Engine and Alert Display. The entry must be followed by "C" for Celsius or "F" for Fahrenheit. Selecting field 3R with an empty scratchpad will toggle the unit.</w:t>
-      </w:r>
-    </w:p>
-    <w:p>
-      <w:r>
-        <w:t>Assuming weight and balance data, departure runway, and takeoff data have been entered, V1, VR, and V2 speeds are automatically calculated and displayed with an asterisk for confirmation in fields 4L, 5L, and 6L, respectively.</w:t>
-      </w:r>
-      <w:r>
-        <w:t xml:space="preserve"> </w:t>
-      </w:r>
-      <w:r>
-        <w:t>Selecting each field will confirm the speed, removing the asterisk. V-speeds will then be displayed in magenta on the Primary Flight Display (PFD).</w:t>
-      </w:r>
-    </w:p>
-    <w:p>
-      <w:r>
-        <w:t xml:space="preserve">Selecting different </w:t>
-      </w:r>
-      <w:r>
-        <w:t>takeoff</w:t>
-      </w:r>
-      <w:r>
-        <w:t xml:space="preserve"> settings </w:t>
-      </w:r>
-      <w:r>
-        <w:t>(flex</w:t>
-      </w:r>
-      <w:r>
-        <w:t>, flaps, packs</w:t>
-      </w:r>
-      <w:r>
-        <w:t xml:space="preserve">) </w:t>
-      </w:r>
-      <w:r>
-        <w:t>or changing the departure runway will cause the V-speeds to be recalculated, and they will need to be re-confirmed.</w:t>
-      </w:r>
-    </w:p>
-    <w:p>
-      <w:r>
-        <w:t>V-speeds can be overwritten or entered manually in</w:t>
-      </w:r>
-      <w:r>
-        <w:t>to</w:t>
-      </w:r>
-      <w:r>
-        <w:t xml:space="preserve"> fields 4L, 5L, and 6L. These speeds will be displayed in white on the PFD.</w:t>
-      </w:r>
-    </w:p>
-    <w:p>
-      <w:r>
-        <w:t>Climb thrust altitude is automatically set in</w:t>
-      </w:r>
-      <w:r>
-        <w:t>to</w:t>
-      </w:r>
-      <w:r>
-        <w:t xml:space="preserve"> field 4R to airport elevation + 1500 feet after the departure airport is entered. It can be overridden to any value above airport elevation + 1000 feet.</w:t>
-      </w:r>
-    </w:p>
-    <w:p>
-      <w:r>
-        <w:t xml:space="preserve">Acceleration </w:t>
-      </w:r>
-      <w:r>
-        <w:t>altitude is automatically set in</w:t>
-      </w:r>
-      <w:r>
-        <w:t>to</w:t>
-      </w:r>
-      <w:r>
-        <w:t xml:space="preserve"> field </w:t>
-      </w:r>
-      <w:r>
-        <w:t>5</w:t>
-      </w:r>
-      <w:r>
-        <w:t xml:space="preserve">R to airport elevation + </w:t>
-      </w:r>
-      <w:r>
-        <w:t>30</w:t>
-      </w:r>
-      <w:r>
-        <w:t>00 feet after the departure airport is entered. It can be overridden to any value above airport elevation + 1000 feet.</w:t>
-      </w:r>
-    </w:p>
-    <w:p>
-      <w:r>
-        <w:t xml:space="preserve">Engine-out acceleration </w:t>
-      </w:r>
-      <w:r>
-        <w:t>altitude is automatically set in</w:t>
-      </w:r>
-      <w:r>
-        <w:t>to</w:t>
-      </w:r>
-      <w:r>
-        <w:t xml:space="preserve"> field </w:t>
-      </w:r>
-      <w:r>
-        <w:t>6</w:t>
-      </w:r>
-      <w:r>
-        <w:t xml:space="preserve">R to airport elevation + </w:t>
-      </w:r>
-      <w:r>
-        <w:t>8</w:t>
-      </w:r>
-      <w:r>
-        <w:t xml:space="preserve">00 feet after the departure airport is entered. It can be overridden to any value above airport elevation + </w:t>
-      </w:r>
-      <w:r>
-        <w:t>4</w:t>
-      </w:r>
-      <w:r>
-        <w:t>00 feet.</w:t>
-      </w:r>
-    </w:p>
-    <w:p/>
-    <w:p>
-      <w:pPr>
-        <w:pStyle w:val="Heading3"/>
-      </w:pPr>
-      <w:bookmarkStart w:id="25" w:name="_Toc184326046"/>
-      <w:r>
-        <w:t>THRUST LIMITS</w:t>
-      </w:r>
-      <w:bookmarkEnd w:id="25"/>
-    </w:p>
-    <w:p>
-      <w:r>
-        <w:t>This page allows</w:t>
-      </w:r>
-      <w:r>
-        <w:t xml:space="preserve"> for</w:t>
-      </w:r>
-      <w:r>
-        <w:t xml:space="preserve"> viewing and selecting engine thrust limits.</w:t>
-      </w:r>
-      <w:r>
-        <w:t xml:space="preserve"> It </w:t>
-      </w:r>
-      <w:r>
-        <w:t>is accessed from</w:t>
-      </w:r>
-      <w:r>
-        <w:t xml:space="preserve"> the PERF or TAKEOFF pages.</w:t>
-      </w:r>
-    </w:p>
-    <w:p>
-      <w:r>
-        <w:t>Normally, thrust limits are automatically selected by the FMS, but they can be overridden by the pilot in manual mode. The title of the page reflects this status and will be either “AUTO THRUST LIMITS” or “MANUAL THRUST LIMITS”.</w:t>
-      </w:r>
-    </w:p>
-    <w:p>
-      <w:r>
-        <w:t xml:space="preserve">During the </w:t>
-      </w:r>
-      <w:r>
-        <w:t xml:space="preserve">preflight or takeoff flight phases, the T/O thrust limit is shown in field </w:t>
-      </w:r>
-      <w:r>
-        <w:t>1L</w:t>
-      </w:r>
-      <w:r>
-        <w:t>.</w:t>
-      </w:r>
-    </w:p>
-    <w:p>
-      <w:r>
-        <w:t xml:space="preserve">Takeoff </w:t>
-      </w:r>
-      <w:r>
-        <w:t>f</w:t>
-      </w:r>
-      <w:r>
-        <w:t>lex</w:t>
-      </w:r>
-      <w:r>
-        <w:t xml:space="preserve"> temperature can be entered into field </w:t>
-      </w:r>
-      <w:r>
-        <w:t>1R</w:t>
-      </w:r>
-      <w:r>
-        <w:t xml:space="preserve">. This will cause the T/O FLEX thrust limit to be shown in </w:t>
-      </w:r>
-      <w:r>
-        <w:t xml:space="preserve">the </w:t>
-      </w:r>
-      <w:r>
-        <w:t>2L</w:t>
-      </w:r>
-      <w:r>
-        <w:t xml:space="preserve"> field</w:t>
-      </w:r>
-      <w:r>
         <w:t>. If another thrust limit is selected, it will clear T/O FLEX.</w:t>
       </w:r>
     </w:p>
     <w:p>
       <w:r>
-        <w:lastRenderedPageBreak/>
         <w:t xml:space="preserve">Once the aircraft enters the climb phase, the T/O and T/O FLEX options are removed, and the G/A thrust limit is shown in field </w:t>
       </w:r>
       <w:r>
@@ -7410,6 +7376,7 @@
         </w:rPr>
       </w:pPr>
       <w:r>
+        <w:lastRenderedPageBreak/>
         <w:t xml:space="preserve">BLOCK is removed and the current sensed fuel is indicated in UFOB, along with </w:t>
       </w:r>
       <w:r>
@@ -7460,7 +7427,6 @@
     </w:p>
     <w:p>
       <w:r>
-        <w:lastRenderedPageBreak/>
         <w:t>If either TOGW/GW or ZFW is edited after one has been calculated, the other field will be recalculated. If BLOCK is edited, either TOGW/GW or ZFW will be recalculated, whichever was last automatically calculated.</w:t>
       </w:r>
     </w:p>

</xml_diff>

<commit_message>
Docs: FMS MCDU guide updated to match new VC
</commit_message>
<xml_diff>
--- a/Docs/FMS_and_MCDU.docx
+++ b/Docs/FMS_and_MCDU.docx
@@ -98,7 +98,7 @@
           <w:sz w:val="24"/>
           <w:szCs w:val="24"/>
         </w:rPr>
-        <w:t>2/8/2025</w:t>
+        <w:t>2/21/2025</w:t>
       </w:r>
       <w:r>
         <w:rPr>
@@ -3635,7 +3635,7 @@
       </w:pPr>
       <w:bookmarkStart w:id="12" w:name="_Toc189872993"/>
       <w:r>
-        <w:t>Unit Overview</w:t>
+        <w:t>Overview</w:t>
       </w:r>
       <w:bookmarkEnd w:id="12"/>
     </w:p>
@@ -3647,13 +3647,753 @@
         <mc:AlternateContent>
           <mc:Choice Requires="wps">
             <w:drawing>
-              <wp:anchor distT="0" distB="0" distL="114300" distR="114300" simplePos="0" relativeHeight="251667456" behindDoc="0" locked="0" layoutInCell="1" allowOverlap="1" wp14:anchorId="64E30F5F" wp14:editId="11A23945">
+              <wp:anchor distT="0" distB="0" distL="114300" distR="114300" simplePos="0" relativeHeight="251671552" behindDoc="0" locked="0" layoutInCell="1" allowOverlap="1" wp14:anchorId="1A7B5FC3" wp14:editId="48190B01">
+                <wp:simplePos x="0" y="0"/>
+                <wp:positionH relativeFrom="margin">
+                  <wp:posOffset>2892425</wp:posOffset>
+                </wp:positionH>
+                <wp:positionV relativeFrom="paragraph">
+                  <wp:posOffset>3623945</wp:posOffset>
+                </wp:positionV>
+                <wp:extent cx="166370" cy="373380"/>
+                <wp:effectExtent l="0" t="0" r="5080" b="7620"/>
+                <wp:wrapNone/>
+                <wp:docPr id="1192884556" name="Text Box 37"/>
+                <wp:cNvGraphicFramePr/>
+                <a:graphic xmlns:a="http://schemas.openxmlformats.org/drawingml/2006/main">
+                  <a:graphicData uri="http://schemas.microsoft.com/office/word/2010/wordprocessingShape">
+                    <wps:wsp>
+                      <wps:cNvSpPr txBox="1"/>
+                      <wps:spPr>
+                        <a:xfrm>
+                          <a:off x="0" y="0"/>
+                          <a:ext cx="166370" cy="373380"/>
+                        </a:xfrm>
+                        <a:prstGeom prst="rect">
+                          <a:avLst/>
+                        </a:prstGeom>
+                        <a:noFill/>
+                        <a:ln w="6350">
+                          <a:noFill/>
+                        </a:ln>
+                      </wps:spPr>
+                      <wps:txbx>
+                        <w:txbxContent>
+                          <w:p>
+                            <w:pPr>
+                              <w:rPr>
+                                <w:color w:val="FF0000"/>
+                                <w:sz w:val="24"/>
+                                <w:szCs w:val="24"/>
+                              </w:rPr>
+                            </w:pPr>
+                            <w:r>
+                              <w:rPr>
+                                <w:color w:val="FF0000"/>
+                                <w:sz w:val="24"/>
+                                <w:szCs w:val="24"/>
+                              </w:rPr>
+                              <w:t>7</w:t>
+                            </w:r>
+                          </w:p>
+                        </w:txbxContent>
+                      </wps:txbx>
+                      <wps:bodyPr rot="0" spcFirstLastPara="0" vertOverflow="overflow" horzOverflow="overflow" vert="horz" wrap="square" lIns="45720" tIns="45720" rIns="45720" bIns="45720" numCol="1" spcCol="0" rtlCol="0" fromWordArt="0" anchor="t" anchorCtr="0" forceAA="0" compatLnSpc="1">
+                        <a:prstTxWarp prst="textNoShape">
+                          <a:avLst/>
+                        </a:prstTxWarp>
+                        <a:noAutofit/>
+                      </wps:bodyPr>
+                    </wps:wsp>
+                  </a:graphicData>
+                </a:graphic>
+                <wp14:sizeRelH relativeFrom="margin">
+                  <wp14:pctWidth>0</wp14:pctWidth>
+                </wp14:sizeRelH>
+                <wp14:sizeRelV relativeFrom="margin">
+                  <wp14:pctHeight>0</wp14:pctHeight>
+                </wp14:sizeRelV>
+              </wp:anchor>
+            </w:drawing>
+          </mc:Choice>
+          <mc:Fallback>
+            <w:pict>
+              <v:shapetype w14:anchorId="1A7B5FC3" id="_x0000_t202" coordsize="21600,21600" o:spt="202" path="m,l,21600r21600,l21600,xe">
+                <v:stroke joinstyle="miter"/>
+                <v:path gradientshapeok="t" o:connecttype="rect"/>
+              </v:shapetype>
+              <v:shape id="Text Box 37" o:spid="_x0000_s1026" type="#_x0000_t202" style="position:absolute;margin-left:227.75pt;margin-top:285.35pt;width:13.1pt;height:29.4pt;z-index:251671552;visibility:visible;mso-wrap-style:square;mso-width-percent:0;mso-height-percent:0;mso-wrap-distance-left:9pt;mso-wrap-distance-top:0;mso-wrap-distance-right:9pt;mso-wrap-distance-bottom:0;mso-position-horizontal:absolute;mso-position-horizontal-relative:margin;mso-position-vertical:absolute;mso-position-vertical-relative:text;mso-width-percent:0;mso-height-percent:0;mso-width-relative:margin;mso-height-relative:margin;v-text-anchor:top" o:gfxdata="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" filled="f" stroked="f" strokeweight=".5pt">
+                <v:textbox inset="3.6pt,,3.6pt">
+                  <w:txbxContent>
+                    <w:p>
+                      <w:pPr>
+                        <w:rPr>
+                          <w:color w:val="FF0000"/>
+                          <w:sz w:val="24"/>
+                          <w:szCs w:val="24"/>
+                        </w:rPr>
+                      </w:pPr>
+                      <w:r>
+                        <w:rPr>
+                          <w:color w:val="FF0000"/>
+                          <w:sz w:val="24"/>
+                          <w:szCs w:val="24"/>
+                        </w:rPr>
+                        <w:t>7</w:t>
+                      </w:r>
+                    </w:p>
+                  </w:txbxContent>
+                </v:textbox>
+                <w10:wrap anchorx="margin"/>
+              </v:shape>
+            </w:pict>
+          </mc:Fallback>
+        </mc:AlternateContent>
+      </w:r>
+      <w:r>
+        <w:rPr>
+          <w:noProof/>
+        </w:rPr>
+        <mc:AlternateContent>
+          <mc:Choice Requires="wps">
+            <w:drawing>
+              <wp:anchor distT="0" distB="0" distL="114300" distR="114300" simplePos="0" relativeHeight="251669504" behindDoc="0" locked="0" layoutInCell="1" allowOverlap="1" wp14:anchorId="63F3FB55" wp14:editId="4A37F851">
                 <wp:simplePos x="0" y="0"/>
                 <wp:positionH relativeFrom="column">
-                  <wp:posOffset>2806065</wp:posOffset>
+                  <wp:posOffset>101600</wp:posOffset>
                 </wp:positionH>
                 <wp:positionV relativeFrom="paragraph">
-                  <wp:posOffset>4680908</wp:posOffset>
+                  <wp:posOffset>3623945</wp:posOffset>
+                </wp:positionV>
+                <wp:extent cx="166370" cy="373380"/>
+                <wp:effectExtent l="0" t="0" r="5080" b="7620"/>
+                <wp:wrapNone/>
+                <wp:docPr id="311412398" name="Text Box 37"/>
+                <wp:cNvGraphicFramePr/>
+                <a:graphic xmlns:a="http://schemas.openxmlformats.org/drawingml/2006/main">
+                  <a:graphicData uri="http://schemas.microsoft.com/office/word/2010/wordprocessingShape">
+                    <wps:wsp>
+                      <wps:cNvSpPr txBox="1"/>
+                      <wps:spPr>
+                        <a:xfrm>
+                          <a:off x="0" y="0"/>
+                          <a:ext cx="166370" cy="373380"/>
+                        </a:xfrm>
+                        <a:prstGeom prst="rect">
+                          <a:avLst/>
+                        </a:prstGeom>
+                        <a:noFill/>
+                        <a:ln w="6350">
+                          <a:noFill/>
+                        </a:ln>
+                      </wps:spPr>
+                      <wps:txbx>
+                        <w:txbxContent>
+                          <w:p>
+                            <w:pPr>
+                              <w:rPr>
+                                <w:color w:val="FF0000"/>
+                                <w:sz w:val="24"/>
+                                <w:szCs w:val="24"/>
+                              </w:rPr>
+                            </w:pPr>
+                            <w:r>
+                              <w:rPr>
+                                <w:color w:val="FF0000"/>
+                                <w:sz w:val="24"/>
+                                <w:szCs w:val="24"/>
+                              </w:rPr>
+                              <w:t>7</w:t>
+                            </w:r>
+                          </w:p>
+                        </w:txbxContent>
+                      </wps:txbx>
+                      <wps:bodyPr rot="0" spcFirstLastPara="0" vertOverflow="overflow" horzOverflow="overflow" vert="horz" wrap="square" lIns="45720" tIns="45720" rIns="45720" bIns="45720" numCol="1" spcCol="0" rtlCol="0" fromWordArt="0" anchor="t" anchorCtr="0" forceAA="0" compatLnSpc="1">
+                        <a:prstTxWarp prst="textNoShape">
+                          <a:avLst/>
+                        </a:prstTxWarp>
+                        <a:noAutofit/>
+                      </wps:bodyPr>
+                    </wps:wsp>
+                  </a:graphicData>
+                </a:graphic>
+                <wp14:sizeRelH relativeFrom="margin">
+                  <wp14:pctWidth>0</wp14:pctWidth>
+                </wp14:sizeRelH>
+                <wp14:sizeRelV relativeFrom="margin">
+                  <wp14:pctHeight>0</wp14:pctHeight>
+                </wp14:sizeRelV>
+              </wp:anchor>
+            </w:drawing>
+          </mc:Choice>
+          <mc:Fallback>
+            <w:pict>
+              <v:shape w14:anchorId="63F3FB55" id="_x0000_s1027" type="#_x0000_t202" style="position:absolute;margin-left:8pt;margin-top:285.35pt;width:13.1pt;height:29.4pt;z-index:251669504;visibility:visible;mso-wrap-style:square;mso-width-percent:0;mso-height-percent:0;mso-wrap-distance-left:9pt;mso-wrap-distance-top:0;mso-wrap-distance-right:9pt;mso-wrap-distance-bottom:0;mso-position-horizontal:absolute;mso-position-horizontal-relative:text;mso-position-vertical:absolute;mso-position-vertical-relative:text;mso-width-percent:0;mso-height-percent:0;mso-width-relative:margin;mso-height-relative:margin;v-text-anchor:top" o:gfxdata="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" filled="f" stroked="f" strokeweight=".5pt">
+                <v:textbox inset="3.6pt,,3.6pt">
+                  <w:txbxContent>
+                    <w:p>
+                      <w:pPr>
+                        <w:rPr>
+                          <w:color w:val="FF0000"/>
+                          <w:sz w:val="24"/>
+                          <w:szCs w:val="24"/>
+                        </w:rPr>
+                      </w:pPr>
+                      <w:r>
+                        <w:rPr>
+                          <w:color w:val="FF0000"/>
+                          <w:sz w:val="24"/>
+                          <w:szCs w:val="24"/>
+                        </w:rPr>
+                        <w:t>7</w:t>
+                      </w:r>
+                    </w:p>
+                  </w:txbxContent>
+                </v:textbox>
+              </v:shape>
+            </w:pict>
+          </mc:Fallback>
+        </mc:AlternateContent>
+      </w:r>
+      <w:r>
+        <w:rPr>
+          <w:noProof/>
+        </w:rPr>
+        <mc:AlternateContent>
+          <mc:Choice Requires="wps">
+            <w:drawing>
+              <wp:anchor distT="0" distB="0" distL="114300" distR="114300" simplePos="0" relativeHeight="251657216" behindDoc="0" locked="0" layoutInCell="1" allowOverlap="1" wp14:anchorId="5BBCFA7D" wp14:editId="14E17CBB">
+                <wp:simplePos x="0" y="0"/>
+                <wp:positionH relativeFrom="column">
+                  <wp:posOffset>1111885</wp:posOffset>
+                </wp:positionH>
+                <wp:positionV relativeFrom="paragraph">
+                  <wp:posOffset>3575050</wp:posOffset>
+                </wp:positionV>
+                <wp:extent cx="166370" cy="373380"/>
+                <wp:effectExtent l="0" t="0" r="5080" b="7620"/>
+                <wp:wrapNone/>
+                <wp:docPr id="105288080" name="Text Box 37"/>
+                <wp:cNvGraphicFramePr/>
+                <a:graphic xmlns:a="http://schemas.openxmlformats.org/drawingml/2006/main">
+                  <a:graphicData uri="http://schemas.microsoft.com/office/word/2010/wordprocessingShape">
+                    <wps:wsp>
+                      <wps:cNvSpPr txBox="1"/>
+                      <wps:spPr>
+                        <a:xfrm>
+                          <a:off x="0" y="0"/>
+                          <a:ext cx="166370" cy="373380"/>
+                        </a:xfrm>
+                        <a:prstGeom prst="rect">
+                          <a:avLst/>
+                        </a:prstGeom>
+                        <a:noFill/>
+                        <a:ln w="6350">
+                          <a:noFill/>
+                        </a:ln>
+                      </wps:spPr>
+                      <wps:txbx>
+                        <w:txbxContent>
+                          <w:p>
+                            <w:pPr>
+                              <w:rPr>
+                                <w:color w:val="FF0000"/>
+                                <w:sz w:val="24"/>
+                                <w:szCs w:val="24"/>
+                              </w:rPr>
+                            </w:pPr>
+                            <w:r>
+                              <w:rPr>
+                                <w:color w:val="FF0000"/>
+                                <w:sz w:val="24"/>
+                                <w:szCs w:val="24"/>
+                              </w:rPr>
+                              <w:t>8</w:t>
+                            </w:r>
+                          </w:p>
+                        </w:txbxContent>
+                      </wps:txbx>
+                      <wps:bodyPr rot="0" spcFirstLastPara="0" vertOverflow="overflow" horzOverflow="overflow" vert="horz" wrap="square" lIns="45720" tIns="45720" rIns="45720" bIns="45720" numCol="1" spcCol="0" rtlCol="0" fromWordArt="0" anchor="t" anchorCtr="0" forceAA="0" compatLnSpc="1">
+                        <a:prstTxWarp prst="textNoShape">
+                          <a:avLst/>
+                        </a:prstTxWarp>
+                        <a:noAutofit/>
+                      </wps:bodyPr>
+                    </wps:wsp>
+                  </a:graphicData>
+                </a:graphic>
+                <wp14:sizeRelH relativeFrom="margin">
+                  <wp14:pctWidth>0</wp14:pctWidth>
+                </wp14:sizeRelH>
+                <wp14:sizeRelV relativeFrom="margin">
+                  <wp14:pctHeight>0</wp14:pctHeight>
+                </wp14:sizeRelV>
+              </wp:anchor>
+            </w:drawing>
+          </mc:Choice>
+          <mc:Fallback>
+            <w:pict>
+              <v:shape w14:anchorId="5BBCFA7D" id="_x0000_s1028" type="#_x0000_t202" style="position:absolute;margin-left:87.55pt;margin-top:281.5pt;width:13.1pt;height:29.4pt;z-index:251657216;visibility:visible;mso-wrap-style:square;mso-width-percent:0;mso-height-percent:0;mso-wrap-distance-left:9pt;mso-wrap-distance-top:0;mso-wrap-distance-right:9pt;mso-wrap-distance-bottom:0;mso-position-horizontal:absolute;mso-position-horizontal-relative:text;mso-position-vertical:absolute;mso-position-vertical-relative:text;mso-width-percent:0;mso-height-percent:0;mso-width-relative:margin;mso-height-relative:margin;v-text-anchor:top" o:gfxdata="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" filled="f" stroked="f" strokeweight=".5pt">
+                <v:textbox inset="3.6pt,,3.6pt">
+                  <w:txbxContent>
+                    <w:p>
+                      <w:pPr>
+                        <w:rPr>
+                          <w:color w:val="FF0000"/>
+                          <w:sz w:val="24"/>
+                          <w:szCs w:val="24"/>
+                        </w:rPr>
+                      </w:pPr>
+                      <w:r>
+                        <w:rPr>
+                          <w:color w:val="FF0000"/>
+                          <w:sz w:val="24"/>
+                          <w:szCs w:val="24"/>
+                        </w:rPr>
+                        <w:t>8</w:t>
+                      </w:r>
+                    </w:p>
+                  </w:txbxContent>
+                </v:textbox>
+              </v:shape>
+            </w:pict>
+          </mc:Fallback>
+        </mc:AlternateContent>
+      </w:r>
+      <w:r>
+        <w:rPr>
+          <w:noProof/>
+        </w:rPr>
+        <mc:AlternateContent>
+          <mc:Choice Requires="wps">
+            <w:drawing>
+              <wp:anchor distT="0" distB="0" distL="114300" distR="114300" simplePos="0" relativeHeight="251649024" behindDoc="0" locked="0" layoutInCell="1" allowOverlap="1" wp14:anchorId="5FD24E34" wp14:editId="4128A17B">
+                <wp:simplePos x="0" y="0"/>
+                <wp:positionH relativeFrom="column">
+                  <wp:posOffset>258445</wp:posOffset>
+                </wp:positionH>
+                <wp:positionV relativeFrom="paragraph">
+                  <wp:posOffset>2324735</wp:posOffset>
+                </wp:positionV>
+                <wp:extent cx="166978" cy="373712"/>
+                <wp:effectExtent l="0" t="0" r="5080" b="7620"/>
+                <wp:wrapNone/>
+                <wp:docPr id="940317706" name="Text Box 37"/>
+                <wp:cNvGraphicFramePr/>
+                <a:graphic xmlns:a="http://schemas.openxmlformats.org/drawingml/2006/main">
+                  <a:graphicData uri="http://schemas.microsoft.com/office/word/2010/wordprocessingShape">
+                    <wps:wsp>
+                      <wps:cNvSpPr txBox="1"/>
+                      <wps:spPr>
+                        <a:xfrm>
+                          <a:off x="0" y="0"/>
+                          <a:ext cx="166978" cy="373712"/>
+                        </a:xfrm>
+                        <a:prstGeom prst="rect">
+                          <a:avLst/>
+                        </a:prstGeom>
+                        <a:noFill/>
+                        <a:ln w="6350">
+                          <a:noFill/>
+                        </a:ln>
+                      </wps:spPr>
+                      <wps:txbx>
+                        <w:txbxContent>
+                          <w:p>
+                            <w:pPr>
+                              <w:rPr>
+                                <w:color w:val="FF0000"/>
+                                <w:sz w:val="24"/>
+                                <w:szCs w:val="24"/>
+                              </w:rPr>
+                            </w:pPr>
+                            <w:r>
+                              <w:rPr>
+                                <w:color w:val="FF0000"/>
+                                <w:sz w:val="24"/>
+                                <w:szCs w:val="24"/>
+                              </w:rPr>
+                              <w:t>3</w:t>
+                            </w:r>
+                          </w:p>
+                        </w:txbxContent>
+                      </wps:txbx>
+                      <wps:bodyPr rot="0" spcFirstLastPara="0" vertOverflow="overflow" horzOverflow="overflow" vert="horz" wrap="square" lIns="45720" tIns="45720" rIns="45720" bIns="45720" numCol="1" spcCol="0" rtlCol="0" fromWordArt="0" anchor="t" anchorCtr="0" forceAA="0" compatLnSpc="1">
+                        <a:prstTxWarp prst="textNoShape">
+                          <a:avLst/>
+                        </a:prstTxWarp>
+                        <a:noAutofit/>
+                      </wps:bodyPr>
+                    </wps:wsp>
+                  </a:graphicData>
+                </a:graphic>
+                <wp14:sizeRelH relativeFrom="margin">
+                  <wp14:pctWidth>0</wp14:pctWidth>
+                </wp14:sizeRelH>
+                <wp14:sizeRelV relativeFrom="margin">
+                  <wp14:pctHeight>0</wp14:pctHeight>
+                </wp14:sizeRelV>
+              </wp:anchor>
+            </w:drawing>
+          </mc:Choice>
+          <mc:Fallback>
+            <w:pict>
+              <v:shape w14:anchorId="5FD24E34" id="_x0000_s1029" type="#_x0000_t202" style="position:absolute;margin-left:20.35pt;margin-top:183.05pt;width:13.15pt;height:29.45pt;z-index:251649024;visibility:visible;mso-wrap-style:square;mso-width-percent:0;mso-height-percent:0;mso-wrap-distance-left:9pt;mso-wrap-distance-top:0;mso-wrap-distance-right:9pt;mso-wrap-distance-bottom:0;mso-position-horizontal:absolute;mso-position-horizontal-relative:text;mso-position-vertical:absolute;mso-position-vertical-relative:text;mso-width-percent:0;mso-height-percent:0;mso-width-relative:margin;mso-height-relative:margin;v-text-anchor:top" o:gfxdata="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" filled="f" stroked="f" strokeweight=".5pt">
+                <v:textbox inset="3.6pt,,3.6pt">
+                  <w:txbxContent>
+                    <w:p>
+                      <w:pPr>
+                        <w:rPr>
+                          <w:color w:val="FF0000"/>
+                          <w:sz w:val="24"/>
+                          <w:szCs w:val="24"/>
+                        </w:rPr>
+                      </w:pPr>
+                      <w:r>
+                        <w:rPr>
+                          <w:color w:val="FF0000"/>
+                          <w:sz w:val="24"/>
+                          <w:szCs w:val="24"/>
+                        </w:rPr>
+                        <w:t>3</w:t>
+                      </w:r>
+                    </w:p>
+                  </w:txbxContent>
+                </v:textbox>
+              </v:shape>
+            </w:pict>
+          </mc:Fallback>
+        </mc:AlternateContent>
+      </w:r>
+      <w:r>
+        <w:rPr>
+          <w:noProof/>
+        </w:rPr>
+        <mc:AlternateContent>
+          <mc:Choice Requires="wps">
+            <w:drawing>
+              <wp:anchor distT="0" distB="0" distL="114300" distR="114300" simplePos="0" relativeHeight="251651072" behindDoc="0" locked="0" layoutInCell="1" allowOverlap="1" wp14:anchorId="60546D3C" wp14:editId="766A8384">
+                <wp:simplePos x="0" y="0"/>
+                <wp:positionH relativeFrom="column">
+                  <wp:posOffset>2646045</wp:posOffset>
+                </wp:positionH>
+                <wp:positionV relativeFrom="paragraph">
+                  <wp:posOffset>2343150</wp:posOffset>
+                </wp:positionV>
+                <wp:extent cx="166370" cy="373380"/>
+                <wp:effectExtent l="0" t="0" r="5080" b="7620"/>
+                <wp:wrapNone/>
+                <wp:docPr id="941601199" name="Text Box 37"/>
+                <wp:cNvGraphicFramePr/>
+                <a:graphic xmlns:a="http://schemas.openxmlformats.org/drawingml/2006/main">
+                  <a:graphicData uri="http://schemas.microsoft.com/office/word/2010/wordprocessingShape">
+                    <wps:wsp>
+                      <wps:cNvSpPr txBox="1"/>
+                      <wps:spPr>
+                        <a:xfrm>
+                          <a:off x="0" y="0"/>
+                          <a:ext cx="166370" cy="373380"/>
+                        </a:xfrm>
+                        <a:prstGeom prst="rect">
+                          <a:avLst/>
+                        </a:prstGeom>
+                        <a:noFill/>
+                        <a:ln w="6350">
+                          <a:noFill/>
+                        </a:ln>
+                      </wps:spPr>
+                      <wps:txbx>
+                        <w:txbxContent>
+                          <w:p>
+                            <w:pPr>
+                              <w:rPr>
+                                <w:color w:val="FF0000"/>
+                                <w:sz w:val="24"/>
+                                <w:szCs w:val="24"/>
+                              </w:rPr>
+                            </w:pPr>
+                            <w:r>
+                              <w:rPr>
+                                <w:color w:val="FF0000"/>
+                                <w:sz w:val="24"/>
+                                <w:szCs w:val="24"/>
+                              </w:rPr>
+                              <w:t>4</w:t>
+                            </w:r>
+                          </w:p>
+                        </w:txbxContent>
+                      </wps:txbx>
+                      <wps:bodyPr rot="0" spcFirstLastPara="0" vertOverflow="overflow" horzOverflow="overflow" vert="horz" wrap="square" lIns="45720" tIns="45720" rIns="45720" bIns="45720" numCol="1" spcCol="0" rtlCol="0" fromWordArt="0" anchor="t" anchorCtr="0" forceAA="0" compatLnSpc="1">
+                        <a:prstTxWarp prst="textNoShape">
+                          <a:avLst/>
+                        </a:prstTxWarp>
+                        <a:noAutofit/>
+                      </wps:bodyPr>
+                    </wps:wsp>
+                  </a:graphicData>
+                </a:graphic>
+                <wp14:sizeRelH relativeFrom="margin">
+                  <wp14:pctWidth>0</wp14:pctWidth>
+                </wp14:sizeRelH>
+                <wp14:sizeRelV relativeFrom="margin">
+                  <wp14:pctHeight>0</wp14:pctHeight>
+                </wp14:sizeRelV>
+              </wp:anchor>
+            </w:drawing>
+          </mc:Choice>
+          <mc:Fallback>
+            <w:pict>
+              <v:shape w14:anchorId="60546D3C" id="_x0000_s1030" type="#_x0000_t202" style="position:absolute;margin-left:208.35pt;margin-top:184.5pt;width:13.1pt;height:29.4pt;z-index:251651072;visibility:visible;mso-wrap-style:square;mso-width-percent:0;mso-height-percent:0;mso-wrap-distance-left:9pt;mso-wrap-distance-top:0;mso-wrap-distance-right:9pt;mso-wrap-distance-bottom:0;mso-position-horizontal:absolute;mso-position-horizontal-relative:text;mso-position-vertical:absolute;mso-position-vertical-relative:text;mso-width-percent:0;mso-height-percent:0;mso-width-relative:margin;mso-height-relative:margin;v-text-anchor:top" o:gfxdata="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" filled="f" stroked="f" strokeweight=".5pt">
+                <v:textbox inset="3.6pt,,3.6pt">
+                  <w:txbxContent>
+                    <w:p>
+                      <w:pPr>
+                        <w:rPr>
+                          <w:color w:val="FF0000"/>
+                          <w:sz w:val="24"/>
+                          <w:szCs w:val="24"/>
+                        </w:rPr>
+                      </w:pPr>
+                      <w:r>
+                        <w:rPr>
+                          <w:color w:val="FF0000"/>
+                          <w:sz w:val="24"/>
+                          <w:szCs w:val="24"/>
+                        </w:rPr>
+                        <w:t>4</w:t>
+                      </w:r>
+                    </w:p>
+                  </w:txbxContent>
+                </v:textbox>
+              </v:shape>
+            </w:pict>
+          </mc:Fallback>
+        </mc:AlternateContent>
+      </w:r>
+      <w:r>
+        <w:rPr>
+          <w:noProof/>
+        </w:rPr>
+        <mc:AlternateContent>
+          <mc:Choice Requires="wps">
+            <w:drawing>
+              <wp:anchor distT="0" distB="0" distL="114300" distR="114300" simplePos="0" relativeHeight="251655168" behindDoc="0" locked="0" layoutInCell="1" allowOverlap="1" wp14:anchorId="2D3D2075" wp14:editId="2F6AE23E">
+                <wp:simplePos x="0" y="0"/>
+                <wp:positionH relativeFrom="column">
+                  <wp:posOffset>250825</wp:posOffset>
+                </wp:positionH>
+                <wp:positionV relativeFrom="paragraph">
+                  <wp:posOffset>3371215</wp:posOffset>
+                </wp:positionV>
+                <wp:extent cx="166978" cy="373712"/>
+                <wp:effectExtent l="0" t="0" r="5080" b="7620"/>
+                <wp:wrapNone/>
+                <wp:docPr id="1664502126" name="Text Box 37"/>
+                <wp:cNvGraphicFramePr/>
+                <a:graphic xmlns:a="http://schemas.openxmlformats.org/drawingml/2006/main">
+                  <a:graphicData uri="http://schemas.microsoft.com/office/word/2010/wordprocessingShape">
+                    <wps:wsp>
+                      <wps:cNvSpPr txBox="1"/>
+                      <wps:spPr>
+                        <a:xfrm>
+                          <a:off x="0" y="0"/>
+                          <a:ext cx="166978" cy="373712"/>
+                        </a:xfrm>
+                        <a:prstGeom prst="rect">
+                          <a:avLst/>
+                        </a:prstGeom>
+                        <a:noFill/>
+                        <a:ln w="6350">
+                          <a:noFill/>
+                        </a:ln>
+                      </wps:spPr>
+                      <wps:txbx>
+                        <w:txbxContent>
+                          <w:p>
+                            <w:pPr>
+                              <w:rPr>
+                                <w:color w:val="FF0000"/>
+                                <w:sz w:val="24"/>
+                                <w:szCs w:val="24"/>
+                              </w:rPr>
+                            </w:pPr>
+                            <w:r>
+                              <w:rPr>
+                                <w:color w:val="FF0000"/>
+                                <w:sz w:val="24"/>
+                                <w:szCs w:val="24"/>
+                              </w:rPr>
+                              <w:t>5</w:t>
+                            </w:r>
+                          </w:p>
+                        </w:txbxContent>
+                      </wps:txbx>
+                      <wps:bodyPr rot="0" spcFirstLastPara="0" vertOverflow="overflow" horzOverflow="overflow" vert="horz" wrap="square" lIns="45720" tIns="45720" rIns="45720" bIns="45720" numCol="1" spcCol="0" rtlCol="0" fromWordArt="0" anchor="t" anchorCtr="0" forceAA="0" compatLnSpc="1">
+                        <a:prstTxWarp prst="textNoShape">
+                          <a:avLst/>
+                        </a:prstTxWarp>
+                        <a:noAutofit/>
+                      </wps:bodyPr>
+                    </wps:wsp>
+                  </a:graphicData>
+                </a:graphic>
+                <wp14:sizeRelH relativeFrom="margin">
+                  <wp14:pctWidth>0</wp14:pctWidth>
+                </wp14:sizeRelH>
+                <wp14:sizeRelV relativeFrom="margin">
+                  <wp14:pctHeight>0</wp14:pctHeight>
+                </wp14:sizeRelV>
+              </wp:anchor>
+            </w:drawing>
+          </mc:Choice>
+          <mc:Fallback>
+            <w:pict>
+              <v:shape w14:anchorId="2D3D2075" id="_x0000_s1031" type="#_x0000_t202" style="position:absolute;margin-left:19.75pt;margin-top:265.45pt;width:13.15pt;height:29.45pt;z-index:251655168;visibility:visible;mso-wrap-style:square;mso-width-percent:0;mso-height-percent:0;mso-wrap-distance-left:9pt;mso-wrap-distance-top:0;mso-wrap-distance-right:9pt;mso-wrap-distance-bottom:0;mso-position-horizontal:absolute;mso-position-horizontal-relative:text;mso-position-vertical:absolute;mso-position-vertical-relative:text;mso-width-percent:0;mso-height-percent:0;mso-width-relative:margin;mso-height-relative:margin;v-text-anchor:top" o:gfxdata="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" filled="f" stroked="f" strokeweight=".5pt">
+                <v:textbox inset="3.6pt,,3.6pt">
+                  <w:txbxContent>
+                    <w:p>
+                      <w:pPr>
+                        <w:rPr>
+                          <w:color w:val="FF0000"/>
+                          <w:sz w:val="24"/>
+                          <w:szCs w:val="24"/>
+                        </w:rPr>
+                      </w:pPr>
+                      <w:r>
+                        <w:rPr>
+                          <w:color w:val="FF0000"/>
+                          <w:sz w:val="24"/>
+                          <w:szCs w:val="24"/>
+                        </w:rPr>
+                        <w:t>5</w:t>
+                      </w:r>
+                    </w:p>
+                  </w:txbxContent>
+                </v:textbox>
+              </v:shape>
+            </w:pict>
+          </mc:Fallback>
+        </mc:AlternateContent>
+      </w:r>
+      <w:r>
+        <w:rPr>
+          <w:noProof/>
+        </w:rPr>
+        <mc:AlternateContent>
+          <mc:Choice Requires="wps">
+            <w:drawing>
+              <wp:anchor distT="0" distB="0" distL="114300" distR="114300" simplePos="0" relativeHeight="251653120" behindDoc="0" locked="0" layoutInCell="1" allowOverlap="1" wp14:anchorId="446CA40B" wp14:editId="4638AB7D">
+                <wp:simplePos x="0" y="0"/>
+                <wp:positionH relativeFrom="column">
+                  <wp:posOffset>818515</wp:posOffset>
+                </wp:positionH>
+                <wp:positionV relativeFrom="paragraph">
+                  <wp:posOffset>3312160</wp:posOffset>
+                </wp:positionV>
+                <wp:extent cx="166370" cy="373380"/>
+                <wp:effectExtent l="0" t="0" r="5080" b="7620"/>
+                <wp:wrapNone/>
+                <wp:docPr id="377149210" name="Text Box 37"/>
+                <wp:cNvGraphicFramePr/>
+                <a:graphic xmlns:a="http://schemas.openxmlformats.org/drawingml/2006/main">
+                  <a:graphicData uri="http://schemas.microsoft.com/office/word/2010/wordprocessingShape">
+                    <wps:wsp>
+                      <wps:cNvSpPr txBox="1"/>
+                      <wps:spPr>
+                        <a:xfrm>
+                          <a:off x="0" y="0"/>
+                          <a:ext cx="166370" cy="373380"/>
+                        </a:xfrm>
+                        <a:prstGeom prst="rect">
+                          <a:avLst/>
+                        </a:prstGeom>
+                        <a:noFill/>
+                        <a:ln w="6350">
+                          <a:noFill/>
+                        </a:ln>
+                      </wps:spPr>
+                      <wps:txbx>
+                        <w:txbxContent>
+                          <w:p>
+                            <w:pPr>
+                              <w:rPr>
+                                <w:color w:val="FF0000"/>
+                                <w:sz w:val="24"/>
+                                <w:szCs w:val="24"/>
+                              </w:rPr>
+                            </w:pPr>
+                            <w:r>
+                              <w:rPr>
+                                <w:color w:val="FF0000"/>
+                                <w:sz w:val="24"/>
+                                <w:szCs w:val="24"/>
+                              </w:rPr>
+                              <w:t>6</w:t>
+                            </w:r>
+                          </w:p>
+                        </w:txbxContent>
+                      </wps:txbx>
+                      <wps:bodyPr rot="0" spcFirstLastPara="0" vertOverflow="overflow" horzOverflow="overflow" vert="horz" wrap="square" lIns="45720" tIns="45720" rIns="45720" bIns="45720" numCol="1" spcCol="0" rtlCol="0" fromWordArt="0" anchor="t" anchorCtr="0" forceAA="0" compatLnSpc="1">
+                        <a:prstTxWarp prst="textNoShape">
+                          <a:avLst/>
+                        </a:prstTxWarp>
+                        <a:noAutofit/>
+                      </wps:bodyPr>
+                    </wps:wsp>
+                  </a:graphicData>
+                </a:graphic>
+                <wp14:sizeRelH relativeFrom="margin">
+                  <wp14:pctWidth>0</wp14:pctWidth>
+                </wp14:sizeRelH>
+                <wp14:sizeRelV relativeFrom="margin">
+                  <wp14:pctHeight>0</wp14:pctHeight>
+                </wp14:sizeRelV>
+              </wp:anchor>
+            </w:drawing>
+          </mc:Choice>
+          <mc:Fallback>
+            <w:pict>
+              <v:shape w14:anchorId="446CA40B" id="_x0000_s1032" type="#_x0000_t202" style="position:absolute;margin-left:64.45pt;margin-top:260.8pt;width:13.1pt;height:29.4pt;z-index:251653120;visibility:visible;mso-wrap-style:square;mso-width-percent:0;mso-height-percent:0;mso-wrap-distance-left:9pt;mso-wrap-distance-top:0;mso-wrap-distance-right:9pt;mso-wrap-distance-bottom:0;mso-position-horizontal:absolute;mso-position-horizontal-relative:text;mso-position-vertical:absolute;mso-position-vertical-relative:text;mso-width-percent:0;mso-height-percent:0;mso-width-relative:margin;mso-height-relative:margin;v-text-anchor:top" o:gfxdata="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" filled="f" stroked="f" strokeweight=".5pt">
+                <v:textbox inset="3.6pt,,3.6pt">
+                  <w:txbxContent>
+                    <w:p>
+                      <w:pPr>
+                        <w:rPr>
+                          <w:color w:val="FF0000"/>
+                          <w:sz w:val="24"/>
+                          <w:szCs w:val="24"/>
+                        </w:rPr>
+                      </w:pPr>
+                      <w:r>
+                        <w:rPr>
+                          <w:color w:val="FF0000"/>
+                          <w:sz w:val="24"/>
+                          <w:szCs w:val="24"/>
+                        </w:rPr>
+                        <w:t>6</w:t>
+                      </w:r>
+                    </w:p>
+                  </w:txbxContent>
+                </v:textbox>
+              </v:shape>
+            </w:pict>
+          </mc:Fallback>
+        </mc:AlternateContent>
+      </w:r>
+      <w:r>
+        <w:rPr>
+          <w:noProof/>
+        </w:rPr>
+        <mc:AlternateContent>
+          <mc:Choice Requires="wps">
+            <w:drawing>
+              <wp:anchor distT="0" distB="0" distL="114300" distR="114300" simplePos="0" relativeHeight="251667456" behindDoc="0" locked="0" layoutInCell="1" allowOverlap="1" wp14:anchorId="64E30F5F" wp14:editId="071C4297">
+                <wp:simplePos x="0" y="0"/>
+                <wp:positionH relativeFrom="column">
+                  <wp:posOffset>2793365</wp:posOffset>
+                </wp:positionH>
+                <wp:positionV relativeFrom="paragraph">
+                  <wp:posOffset>4763135</wp:posOffset>
                 </wp:positionV>
                 <wp:extent cx="166370" cy="373380"/>
                 <wp:effectExtent l="0" t="0" r="5080" b="7620"/>
@@ -3693,7 +4433,7 @@
                                 <w:sz w:val="24"/>
                                 <w:szCs w:val="24"/>
                               </w:rPr>
-                              <w:t>87</w:t>
+                              <w:t>9</w:t>
                             </w:r>
                           </w:p>
                         </w:txbxContent>
@@ -3718,11 +4458,7 @@
           </mc:Choice>
           <mc:Fallback>
             <w:pict>
-              <v:shapetype w14:anchorId="64E30F5F" id="_x0000_t202" coordsize="21600,21600" o:spt="202" path="m,l,21600r21600,l21600,xe">
-                <v:stroke joinstyle="miter"/>
-                <v:path gradientshapeok="t" o:connecttype="rect"/>
-              </v:shapetype>
-              <v:shape id="Text Box 37" o:spid="_x0000_s1026" type="#_x0000_t202" style="position:absolute;margin-left:220.95pt;margin-top:368.6pt;width:13.1pt;height:29.4pt;z-index:251667456;visibility:visible;mso-wrap-style:square;mso-width-percent:0;mso-height-percent:0;mso-wrap-distance-left:9pt;mso-wrap-distance-top:0;mso-wrap-distance-right:9pt;mso-wrap-distance-bottom:0;mso-position-horizontal:absolute;mso-position-horizontal-relative:text;mso-position-vertical:absolute;mso-position-vertical-relative:text;mso-width-percent:0;mso-height-percent:0;mso-width-relative:margin;mso-height-relative:margin;v-text-anchor:top" o:gfxdata="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" filled="f" stroked="f" strokeweight=".5pt">
+              <v:shape w14:anchorId="64E30F5F" id="_x0000_s1033" type="#_x0000_t202" style="position:absolute;margin-left:219.95pt;margin-top:375.05pt;width:13.1pt;height:29.4pt;z-index:251667456;visibility:visible;mso-wrap-style:square;mso-width-percent:0;mso-height-percent:0;mso-wrap-distance-left:9pt;mso-wrap-distance-top:0;mso-wrap-distance-right:9pt;mso-wrap-distance-bottom:0;mso-position-horizontal:absolute;mso-position-horizontal-relative:text;mso-position-vertical:absolute;mso-position-vertical-relative:text;mso-width-percent:0;mso-height-percent:0;mso-width-relative:margin;mso-height-relative:margin;v-text-anchor:top" o:gfxdata="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" filled="f" stroked="f" strokeweight=".5pt">
                 <v:textbox inset="3.6pt,,3.6pt">
                   <w:txbxContent>
                     <w:p>
@@ -3739,11 +4475,222 @@
                           <w:sz w:val="24"/>
                           <w:szCs w:val="24"/>
                         </w:rPr>
-                        <w:t>87</w:t>
+                        <w:t>9</w:t>
                       </w:r>
                     </w:p>
                   </w:txbxContent>
                 </v:textbox>
+              </v:shape>
+            </w:pict>
+          </mc:Fallback>
+        </mc:AlternateContent>
+      </w:r>
+      <w:r>
+        <w:rPr>
+          <w:noProof/>
+        </w:rPr>
+        <mc:AlternateContent>
+          <mc:Choice Requires="wps">
+            <w:drawing>
+              <wp:anchor distT="0" distB="0" distL="114300" distR="114300" simplePos="0" relativeHeight="251659264" behindDoc="0" locked="0" layoutInCell="1" allowOverlap="1" wp14:anchorId="1A7CB509" wp14:editId="025886C2">
+                <wp:simplePos x="0" y="0"/>
+                <wp:positionH relativeFrom="column">
+                  <wp:posOffset>168910</wp:posOffset>
+                </wp:positionH>
+                <wp:positionV relativeFrom="paragraph">
+                  <wp:posOffset>303530</wp:posOffset>
+                </wp:positionV>
+                <wp:extent cx="166370" cy="373380"/>
+                <wp:effectExtent l="0" t="0" r="5080" b="7620"/>
+                <wp:wrapNone/>
+                <wp:docPr id="502700320" name="Text Box 37"/>
+                <wp:cNvGraphicFramePr/>
+                <a:graphic xmlns:a="http://schemas.openxmlformats.org/drawingml/2006/main">
+                  <a:graphicData uri="http://schemas.microsoft.com/office/word/2010/wordprocessingShape">
+                    <wps:wsp>
+                      <wps:cNvSpPr txBox="1"/>
+                      <wps:spPr>
+                        <a:xfrm>
+                          <a:off x="0" y="0"/>
+                          <a:ext cx="166370" cy="373380"/>
+                        </a:xfrm>
+                        <a:prstGeom prst="rect">
+                          <a:avLst/>
+                        </a:prstGeom>
+                        <a:noFill/>
+                        <a:ln w="6350">
+                          <a:noFill/>
+                        </a:ln>
+                      </wps:spPr>
+                      <wps:txbx>
+                        <w:txbxContent>
+                          <w:p>
+                            <w:pPr>
+                              <w:rPr>
+                                <w:color w:val="FF0000"/>
+                                <w:sz w:val="24"/>
+                                <w:szCs w:val="24"/>
+                              </w:rPr>
+                            </w:pPr>
+                            <w:r>
+                              <w:rPr>
+                                <w:color w:val="FF0000"/>
+                                <w:sz w:val="24"/>
+                                <w:szCs w:val="24"/>
+                              </w:rPr>
+                              <w:t>1</w:t>
+                            </w:r>
+                          </w:p>
+                        </w:txbxContent>
+                      </wps:txbx>
+                      <wps:bodyPr rot="0" spcFirstLastPara="0" vertOverflow="overflow" horzOverflow="overflow" vert="horz" wrap="square" lIns="45720" tIns="45720" rIns="45720" bIns="45720" numCol="1" spcCol="0" rtlCol="0" fromWordArt="0" anchor="t" anchorCtr="0" forceAA="0" compatLnSpc="1">
+                        <a:prstTxWarp prst="textNoShape">
+                          <a:avLst/>
+                        </a:prstTxWarp>
+                        <a:noAutofit/>
+                      </wps:bodyPr>
+                    </wps:wsp>
+                  </a:graphicData>
+                </a:graphic>
+                <wp14:sizeRelH relativeFrom="margin">
+                  <wp14:pctWidth>0</wp14:pctWidth>
+                </wp14:sizeRelH>
+                <wp14:sizeRelV relativeFrom="margin">
+                  <wp14:pctHeight>0</wp14:pctHeight>
+                </wp14:sizeRelV>
+              </wp:anchor>
+            </w:drawing>
+          </mc:Choice>
+          <mc:Fallback>
+            <w:pict>
+              <v:shape w14:anchorId="1A7CB509" id="_x0000_s1034" type="#_x0000_t202" style="position:absolute;margin-left:13.3pt;margin-top:23.9pt;width:13.1pt;height:29.4pt;z-index:251659264;visibility:visible;mso-wrap-style:square;mso-width-percent:0;mso-height-percent:0;mso-wrap-distance-left:9pt;mso-wrap-distance-top:0;mso-wrap-distance-right:9pt;mso-wrap-distance-bottom:0;mso-position-horizontal:absolute;mso-position-horizontal-relative:text;mso-position-vertical:absolute;mso-position-vertical-relative:text;mso-width-percent:0;mso-height-percent:0;mso-width-relative:margin;mso-height-relative:margin;v-text-anchor:top" o:gfxdata="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" filled="f" stroked="f" strokeweight=".5pt">
+                <v:textbox inset="3.6pt,,3.6pt">
+                  <w:txbxContent>
+                    <w:p>
+                      <w:pPr>
+                        <w:rPr>
+                          <w:color w:val="FF0000"/>
+                          <w:sz w:val="24"/>
+                          <w:szCs w:val="24"/>
+                        </w:rPr>
+                      </w:pPr>
+                      <w:r>
+                        <w:rPr>
+                          <w:color w:val="FF0000"/>
+                          <w:sz w:val="24"/>
+                          <w:szCs w:val="24"/>
+                        </w:rPr>
+                        <w:t>1</w:t>
+                      </w:r>
+                    </w:p>
+                  </w:txbxContent>
+                </v:textbox>
+              </v:shape>
+            </w:pict>
+          </mc:Fallback>
+        </mc:AlternateContent>
+      </w:r>
+      <w:r>
+        <w:rPr>
+          <w:noProof/>
+        </w:rPr>
+        <mc:AlternateContent>
+          <mc:Choice Requires="wps">
+            <w:drawing>
+              <wp:anchor distT="0" distB="0" distL="114300" distR="114300" simplePos="0" relativeHeight="251663360" behindDoc="0" locked="0" layoutInCell="1" allowOverlap="1" wp14:anchorId="45FBF77C" wp14:editId="193669FD">
+                <wp:simplePos x="0" y="0"/>
+                <wp:positionH relativeFrom="margin">
+                  <wp:posOffset>2824480</wp:posOffset>
+                </wp:positionH>
+                <wp:positionV relativeFrom="paragraph">
+                  <wp:posOffset>302895</wp:posOffset>
+                </wp:positionV>
+                <wp:extent cx="166370" cy="373380"/>
+                <wp:effectExtent l="0" t="0" r="5080" b="7620"/>
+                <wp:wrapNone/>
+                <wp:docPr id="1967739692" name="Text Box 37"/>
+                <wp:cNvGraphicFramePr/>
+                <a:graphic xmlns:a="http://schemas.openxmlformats.org/drawingml/2006/main">
+                  <a:graphicData uri="http://schemas.microsoft.com/office/word/2010/wordprocessingShape">
+                    <wps:wsp>
+                      <wps:cNvSpPr txBox="1"/>
+                      <wps:spPr>
+                        <a:xfrm>
+                          <a:off x="0" y="0"/>
+                          <a:ext cx="166370" cy="373380"/>
+                        </a:xfrm>
+                        <a:prstGeom prst="rect">
+                          <a:avLst/>
+                        </a:prstGeom>
+                        <a:noFill/>
+                        <a:ln w="6350">
+                          <a:noFill/>
+                        </a:ln>
+                      </wps:spPr>
+                      <wps:txbx>
+                        <w:txbxContent>
+                          <w:p>
+                            <w:pPr>
+                              <w:rPr>
+                                <w:color w:val="FF0000"/>
+                                <w:sz w:val="24"/>
+                                <w:szCs w:val="24"/>
+                              </w:rPr>
+                            </w:pPr>
+                            <w:r>
+                              <w:rPr>
+                                <w:color w:val="FF0000"/>
+                                <w:sz w:val="24"/>
+                                <w:szCs w:val="24"/>
+                              </w:rPr>
+                              <w:t>1</w:t>
+                            </w:r>
+                          </w:p>
+                        </w:txbxContent>
+                      </wps:txbx>
+                      <wps:bodyPr rot="0" spcFirstLastPara="0" vertOverflow="overflow" horzOverflow="overflow" vert="horz" wrap="square" lIns="45720" tIns="45720" rIns="45720" bIns="45720" numCol="1" spcCol="0" rtlCol="0" fromWordArt="0" anchor="t" anchorCtr="0" forceAA="0" compatLnSpc="1">
+                        <a:prstTxWarp prst="textNoShape">
+                          <a:avLst/>
+                        </a:prstTxWarp>
+                        <a:noAutofit/>
+                      </wps:bodyPr>
+                    </wps:wsp>
+                  </a:graphicData>
+                </a:graphic>
+                <wp14:sizeRelH relativeFrom="margin">
+                  <wp14:pctWidth>0</wp14:pctWidth>
+                </wp14:sizeRelH>
+                <wp14:sizeRelV relativeFrom="margin">
+                  <wp14:pctHeight>0</wp14:pctHeight>
+                </wp14:sizeRelV>
+              </wp:anchor>
+            </w:drawing>
+          </mc:Choice>
+          <mc:Fallback>
+            <w:pict>
+              <v:shape w14:anchorId="45FBF77C" id="_x0000_s1035" type="#_x0000_t202" style="position:absolute;margin-left:222.4pt;margin-top:23.85pt;width:13.1pt;height:29.4pt;z-index:251663360;visibility:visible;mso-wrap-style:square;mso-width-percent:0;mso-height-percent:0;mso-wrap-distance-left:9pt;mso-wrap-distance-top:0;mso-wrap-distance-right:9pt;mso-wrap-distance-bottom:0;mso-position-horizontal:absolute;mso-position-horizontal-relative:margin;mso-position-vertical:absolute;mso-position-vertical-relative:text;mso-width-percent:0;mso-height-percent:0;mso-width-relative:margin;mso-height-relative:margin;v-text-anchor:top" o:gfxdata="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" filled="f" stroked="f" strokeweight=".5pt">
+                <v:textbox inset="3.6pt,,3.6pt">
+                  <w:txbxContent>
+                    <w:p>
+                      <w:pPr>
+                        <w:rPr>
+                          <w:color w:val="FF0000"/>
+                          <w:sz w:val="24"/>
+                          <w:szCs w:val="24"/>
+                        </w:rPr>
+                      </w:pPr>
+                      <w:r>
+                        <w:rPr>
+                          <w:color w:val="FF0000"/>
+                          <w:sz w:val="24"/>
+                          <w:szCs w:val="24"/>
+                        </w:rPr>
+                        <w:t>1</w:t>
+                      </w:r>
+                    </w:p>
+                  </w:txbxContent>
+                </v:textbox>
+                <w10:wrap anchorx="margin"/>
               </v:shape>
             </w:pict>
           </mc:Fallback>
@@ -3866,7 +4813,7 @@
                                 <w:color w:val="000000" w:themeColor="text1"/>
                                 <w:u w:val="single"/>
                               </w:rPr>
-                              <w:t>Unit Display</w:t>
+                              <w:t>Display</w:t>
                             </w:r>
                             <w:r>
                               <w:rPr>
@@ -3942,7 +4889,43 @@
                             <w:r>
                               <w:rPr>
                                 <w:color w:val="000000" w:themeColor="text1"/>
+                              </w:rPr>
+                              <w:br/>
+                            </w:r>
+                          </w:p>
+                          <w:p>
+                            <w:pPr>
+                              <w:pStyle w:val="ListParagraph"/>
+                              <w:numPr>
+                                <w:ilvl w:val="0"/>
+                                <w:numId w:val="16"/>
+                              </w:numPr>
+                              <w:rPr>
+                                <w:color w:val="000000" w:themeColor="text1"/>
+                              </w:rPr>
+                            </w:pPr>
+                            <w:r>
+                              <w:rPr>
+                                <w:color w:val="000000" w:themeColor="text1"/>
                                 <w:u w:val="single"/>
+                              </w:rPr>
+                              <w:t>Next Page Key</w:t>
+                            </w:r>
+                            <w:r>
+                              <w:rPr>
+                                <w:color w:val="000000" w:themeColor="text1"/>
+                              </w:rPr>
+                              <w:br/>
+                            </w:r>
+                            <w:r>
+                              <w:rPr>
+                                <w:color w:val="000000" w:themeColor="text1"/>
+                              </w:rPr>
+                              <w:t>Goes to the next page. An arrow and page numbers are shown in the upper right corner of the display when a next page exists.</w:t>
+                            </w:r>
+                            <w:r>
+                              <w:rPr>
+                                <w:color w:val="000000" w:themeColor="text1"/>
                               </w:rPr>
                               <w:br/>
                             </w:r>
@@ -3995,11 +4978,12 @@
                                 <w:color w:val="000000" w:themeColor="text1"/>
                                 <w:u w:val="single"/>
                               </w:rPr>
-                              <w:t>Next Page Key</w:t>
+                              <w:t>Annunciator Lights</w:t>
                             </w:r>
                             <w:r>
                               <w:rPr>
                                 <w:color w:val="000000" w:themeColor="text1"/>
+                                <w:u w:val="single"/>
                               </w:rPr>
                               <w:br/>
                             </w:r>
@@ -4007,11 +4991,42 @@
                               <w:rPr>
                                 <w:color w:val="000000" w:themeColor="text1"/>
                               </w:rPr>
-                              <w:t>Goes to the next page. An arrow and page numbers are shown in the upper right corner of the display when a next page exists.</w:t>
+                              <w:t>Can display</w:t>
                             </w:r>
                             <w:r>
                               <w:rPr>
                                 <w:color w:val="000000" w:themeColor="text1"/>
+                              </w:rPr>
+                              <w:t xml:space="preserve"> </w:t>
+                            </w:r>
+                            <w:r>
+                              <w:rPr>
+                                <w:color w:val="000000" w:themeColor="text1"/>
+                              </w:rPr>
+                              <w:t xml:space="preserve">DSPY, FAIL, MSG, </w:t>
+                            </w:r>
+                            <w:r>
+                              <w:rPr>
+                                <w:color w:val="000000" w:themeColor="text1"/>
+                              </w:rPr>
+                              <w:t xml:space="preserve">or </w:t>
+                            </w:r>
+                            <w:r>
+                              <w:rPr>
+                                <w:color w:val="000000" w:themeColor="text1"/>
+                              </w:rPr>
+                              <w:t>OFST</w:t>
+                            </w:r>
+                            <w:r>
+                              <w:rPr>
+                                <w:color w:val="000000" w:themeColor="text1"/>
+                              </w:rPr>
+                              <w:t>.</w:t>
+                            </w:r>
+                            <w:r>
+                              <w:rPr>
+                                <w:color w:val="000000" w:themeColor="text1"/>
+                                <w:u w:val="single"/>
                               </w:rPr>
                               <w:br/>
                             </w:r>
@@ -4179,7 +5194,7 @@
           </mc:Choice>
           <mc:Fallback>
             <w:pict>
-              <v:shape w14:anchorId="7FAF9C93" id="_x0000_s1027" type="#_x0000_t202" style="position:absolute;margin-left:246.65pt;margin-top:5.25pt;width:225.15pt;height:500.8pt;z-index:251665408;visibility:visible;mso-wrap-style:square;mso-width-percent:0;mso-height-percent:0;mso-wrap-distance-left:9pt;mso-wrap-distance-top:0;mso-wrap-distance-right:9pt;mso-wrap-distance-bottom:0;mso-position-horizontal:absolute;mso-position-horizontal-relative:margin;mso-position-vertical:absolute;mso-position-vertical-relative:text;mso-width-percent:0;mso-height-percent:0;mso-width-relative:margin;mso-height-relative:margin;v-text-anchor:top" o:gfxdata="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" filled="f" stroked="f" strokeweight=".5pt">
+              <v:shape w14:anchorId="7FAF9C93" id="_x0000_s1036" type="#_x0000_t202" style="position:absolute;margin-left:246.65pt;margin-top:5.25pt;width:225.15pt;height:500.8pt;z-index:251665408;visibility:visible;mso-wrap-style:square;mso-width-percent:0;mso-height-percent:0;mso-wrap-distance-left:9pt;mso-wrap-distance-top:0;mso-wrap-distance-right:9pt;mso-wrap-distance-bottom:0;mso-position-horizontal:absolute;mso-position-horizontal-relative:margin;mso-position-vertical:absolute;mso-position-vertical-relative:text;mso-width-percent:0;mso-height-percent:0;mso-width-relative:margin;mso-height-relative:margin;v-text-anchor:top" o:gfxdata="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" filled="f" stroked="f" strokeweight=".5pt">
                 <v:textbox inset="0,0,0,0">
                   <w:txbxContent>
                     <w:p>
@@ -4260,7 +5275,7 @@
                           <w:color w:val="000000" w:themeColor="text1"/>
                           <w:u w:val="single"/>
                         </w:rPr>
-                        <w:t>Unit Display</w:t>
+                        <w:t>Display</w:t>
                       </w:r>
                       <w:r>
                         <w:rPr>
@@ -4336,7 +5351,43 @@
                       <w:r>
                         <w:rPr>
                           <w:color w:val="000000" w:themeColor="text1"/>
+                        </w:rPr>
+                        <w:br/>
+                      </w:r>
+                    </w:p>
+                    <w:p>
+                      <w:pPr>
+                        <w:pStyle w:val="ListParagraph"/>
+                        <w:numPr>
+                          <w:ilvl w:val="0"/>
+                          <w:numId w:val="16"/>
+                        </w:numPr>
+                        <w:rPr>
+                          <w:color w:val="000000" w:themeColor="text1"/>
+                        </w:rPr>
+                      </w:pPr>
+                      <w:r>
+                        <w:rPr>
+                          <w:color w:val="000000" w:themeColor="text1"/>
                           <w:u w:val="single"/>
+                        </w:rPr>
+                        <w:t>Next Page Key</w:t>
+                      </w:r>
+                      <w:r>
+                        <w:rPr>
+                          <w:color w:val="000000" w:themeColor="text1"/>
+                        </w:rPr>
+                        <w:br/>
+                      </w:r>
+                      <w:r>
+                        <w:rPr>
+                          <w:color w:val="000000" w:themeColor="text1"/>
+                        </w:rPr>
+                        <w:t>Goes to the next page. An arrow and page numbers are shown in the upper right corner of the display when a next page exists.</w:t>
+                      </w:r>
+                      <w:r>
+                        <w:rPr>
+                          <w:color w:val="000000" w:themeColor="text1"/>
                         </w:rPr>
                         <w:br/>
                       </w:r>
@@ -4389,11 +5440,12 @@
                           <w:color w:val="000000" w:themeColor="text1"/>
                           <w:u w:val="single"/>
                         </w:rPr>
-                        <w:t>Next Page Key</w:t>
+                        <w:t>Annunciator Lights</w:t>
                       </w:r>
                       <w:r>
                         <w:rPr>
                           <w:color w:val="000000" w:themeColor="text1"/>
+                          <w:u w:val="single"/>
                         </w:rPr>
                         <w:br/>
                       </w:r>
@@ -4401,11 +5453,42 @@
                         <w:rPr>
                           <w:color w:val="000000" w:themeColor="text1"/>
                         </w:rPr>
-                        <w:t>Goes to the next page. An arrow and page numbers are shown in the upper right corner of the display when a next page exists.</w:t>
+                        <w:t>Can display</w:t>
                       </w:r>
                       <w:r>
                         <w:rPr>
                           <w:color w:val="000000" w:themeColor="text1"/>
+                        </w:rPr>
+                        <w:t xml:space="preserve"> </w:t>
+                      </w:r>
+                      <w:r>
+                        <w:rPr>
+                          <w:color w:val="000000" w:themeColor="text1"/>
+                        </w:rPr>
+                        <w:t xml:space="preserve">DSPY, FAIL, MSG, </w:t>
+                      </w:r>
+                      <w:r>
+                        <w:rPr>
+                          <w:color w:val="000000" w:themeColor="text1"/>
+                        </w:rPr>
+                        <w:t xml:space="preserve">or </w:t>
+                      </w:r>
+                      <w:r>
+                        <w:rPr>
+                          <w:color w:val="000000" w:themeColor="text1"/>
+                        </w:rPr>
+                        <w:t>OFST</w:t>
+                      </w:r>
+                      <w:r>
+                        <w:rPr>
+                          <w:color w:val="000000" w:themeColor="text1"/>
+                        </w:rPr>
+                        <w:t>.</w:t>
+                      </w:r>
+                      <w:r>
+                        <w:rPr>
+                          <w:color w:val="000000" w:themeColor="text1"/>
+                          <w:u w:val="single"/>
                         </w:rPr>
                         <w:br/>
                       </w:r>
@@ -4566,7 +5649,7 @@
         <mc:AlternateContent>
           <mc:Choice Requires="wps">
             <w:drawing>
-              <wp:anchor distT="0" distB="0" distL="114300" distR="114300" simplePos="0" relativeHeight="251661312" behindDoc="0" locked="0" layoutInCell="1" allowOverlap="1" wp14:anchorId="128EAE8B" wp14:editId="6F48DDE4">
+              <wp:anchor distT="0" distB="0" distL="114300" distR="114300" simplePos="0" relativeHeight="251661312" behindDoc="0" locked="0" layoutInCell="1" allowOverlap="1" wp14:anchorId="128EAE8B" wp14:editId="3DB5C0C3">
                 <wp:simplePos x="0" y="0"/>
                 <wp:positionH relativeFrom="column">
                   <wp:posOffset>1528445</wp:posOffset>
@@ -4637,7 +5720,7 @@
           </mc:Choice>
           <mc:Fallback>
             <w:pict>
-              <v:shape w14:anchorId="128EAE8B" id="_x0000_s1028" type="#_x0000_t202" style="position:absolute;margin-left:120.35pt;margin-top:98.15pt;width:13.15pt;height:29.45pt;z-index:251661312;visibility:visible;mso-wrap-style:square;mso-width-percent:0;mso-height-percent:0;mso-wrap-distance-left:9pt;mso-wrap-distance-top:0;mso-wrap-distance-right:9pt;mso-wrap-distance-bottom:0;mso-position-horizontal:absolute;mso-position-horizontal-relative:text;mso-position-vertical:absolute;mso-position-vertical-relative:text;mso-width-percent:0;mso-height-percent:0;mso-width-relative:margin;mso-height-relative:margin;v-text-anchor:top" o:gfxdata="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" filled="f" stroked="f" strokeweight=".5pt">
+              <v:shape w14:anchorId="128EAE8B" id="_x0000_s1037" type="#_x0000_t202" style="position:absolute;margin-left:120.35pt;margin-top:98.15pt;width:13.15pt;height:29.45pt;z-index:251661312;visibility:visible;mso-wrap-style:square;mso-width-percent:0;mso-height-percent:0;mso-wrap-distance-left:9pt;mso-wrap-distance-top:0;mso-wrap-distance-right:9pt;mso-wrap-distance-bottom:0;mso-position-horizontal:absolute;mso-position-horizontal-relative:text;mso-position-vertical:absolute;mso-position-vertical-relative:text;mso-width-percent:0;mso-height-percent:0;mso-width-relative:margin;mso-height-relative:margin;v-text-anchor:top" o:gfxdata="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" filled="f" stroked="f" strokeweight=".5pt">
                 <v:textbox inset="3.6pt,,3.6pt">
                   <w:txbxContent>
                     <w:p>
@@ -4668,745 +5751,9 @@
         <w:rPr>
           <w:noProof/>
         </w:rPr>
-        <mc:AlternateContent>
-          <mc:Choice Requires="wps">
-            <w:drawing>
-              <wp:anchor distT="0" distB="0" distL="114300" distR="114300" simplePos="0" relativeHeight="251659264" behindDoc="0" locked="0" layoutInCell="1" allowOverlap="1" wp14:anchorId="1A7CB509" wp14:editId="0402D6E6">
-                <wp:simplePos x="0" y="0"/>
-                <wp:positionH relativeFrom="column">
-                  <wp:posOffset>116840</wp:posOffset>
-                </wp:positionH>
-                <wp:positionV relativeFrom="paragraph">
-                  <wp:posOffset>442595</wp:posOffset>
-                </wp:positionV>
-                <wp:extent cx="166370" cy="373380"/>
-                <wp:effectExtent l="0" t="0" r="5080" b="7620"/>
-                <wp:wrapNone/>
-                <wp:docPr id="502700320" name="Text Box 37"/>
-                <wp:cNvGraphicFramePr/>
-                <a:graphic xmlns:a="http://schemas.openxmlformats.org/drawingml/2006/main">
-                  <a:graphicData uri="http://schemas.microsoft.com/office/word/2010/wordprocessingShape">
-                    <wps:wsp>
-                      <wps:cNvSpPr txBox="1"/>
-                      <wps:spPr>
-                        <a:xfrm>
-                          <a:off x="0" y="0"/>
-                          <a:ext cx="166370" cy="373380"/>
-                        </a:xfrm>
-                        <a:prstGeom prst="rect">
-                          <a:avLst/>
-                        </a:prstGeom>
-                        <a:noFill/>
-                        <a:ln w="6350">
-                          <a:noFill/>
-                        </a:ln>
-                      </wps:spPr>
-                      <wps:txbx>
-                        <w:txbxContent>
-                          <w:p>
-                            <w:pPr>
-                              <w:rPr>
-                                <w:color w:val="FF0000"/>
-                                <w:sz w:val="24"/>
-                                <w:szCs w:val="24"/>
-                              </w:rPr>
-                            </w:pPr>
-                            <w:r>
-                              <w:rPr>
-                                <w:color w:val="FF0000"/>
-                                <w:sz w:val="24"/>
-                                <w:szCs w:val="24"/>
-                              </w:rPr>
-                              <w:t>1</w:t>
-                            </w:r>
-                          </w:p>
-                        </w:txbxContent>
-                      </wps:txbx>
-                      <wps:bodyPr rot="0" spcFirstLastPara="0" vertOverflow="overflow" horzOverflow="overflow" vert="horz" wrap="square" lIns="45720" tIns="45720" rIns="45720" bIns="45720" numCol="1" spcCol="0" rtlCol="0" fromWordArt="0" anchor="t" anchorCtr="0" forceAA="0" compatLnSpc="1">
-                        <a:prstTxWarp prst="textNoShape">
-                          <a:avLst/>
-                        </a:prstTxWarp>
-                        <a:noAutofit/>
-                      </wps:bodyPr>
-                    </wps:wsp>
-                  </a:graphicData>
-                </a:graphic>
-                <wp14:sizeRelH relativeFrom="margin">
-                  <wp14:pctWidth>0</wp14:pctWidth>
-                </wp14:sizeRelH>
-                <wp14:sizeRelV relativeFrom="margin">
-                  <wp14:pctHeight>0</wp14:pctHeight>
-                </wp14:sizeRelV>
-              </wp:anchor>
-            </w:drawing>
-          </mc:Choice>
-          <mc:Fallback>
-            <w:pict>
-              <v:shape w14:anchorId="1A7CB509" id="_x0000_s1029" type="#_x0000_t202" style="position:absolute;margin-left:9.2pt;margin-top:34.85pt;width:13.1pt;height:29.4pt;z-index:251659264;visibility:visible;mso-wrap-style:square;mso-width-percent:0;mso-height-percent:0;mso-wrap-distance-left:9pt;mso-wrap-distance-top:0;mso-wrap-distance-right:9pt;mso-wrap-distance-bottom:0;mso-position-horizontal:absolute;mso-position-horizontal-relative:text;mso-position-vertical:absolute;mso-position-vertical-relative:text;mso-width-percent:0;mso-height-percent:0;mso-width-relative:margin;mso-height-relative:margin;v-text-anchor:top" o:gfxdata="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" filled="f" stroked="f" strokeweight=".5pt">
-                <v:textbox inset="3.6pt,,3.6pt">
-                  <w:txbxContent>
-                    <w:p>
-                      <w:pPr>
-                        <w:rPr>
-                          <w:color w:val="FF0000"/>
-                          <w:sz w:val="24"/>
-                          <w:szCs w:val="24"/>
-                        </w:rPr>
-                      </w:pPr>
-                      <w:r>
-                        <w:rPr>
-                          <w:color w:val="FF0000"/>
-                          <w:sz w:val="24"/>
-                          <w:szCs w:val="24"/>
-                        </w:rPr>
-                        <w:t>1</w:t>
-                      </w:r>
-                    </w:p>
-                  </w:txbxContent>
-                </v:textbox>
-              </v:shape>
-            </w:pict>
-          </mc:Fallback>
-        </mc:AlternateContent>
-      </w:r>
-      <w:r>
-        <w:rPr>
-          <w:noProof/>
-        </w:rPr>
-        <mc:AlternateContent>
-          <mc:Choice Requires="wps">
-            <w:drawing>
-              <wp:anchor distT="0" distB="0" distL="114300" distR="114300" simplePos="0" relativeHeight="251663360" behindDoc="0" locked="0" layoutInCell="1" allowOverlap="1" wp14:anchorId="45FBF77C" wp14:editId="5849282C">
-                <wp:simplePos x="0" y="0"/>
-                <wp:positionH relativeFrom="margin">
-                  <wp:posOffset>2938306</wp:posOffset>
-                </wp:positionH>
-                <wp:positionV relativeFrom="paragraph">
-                  <wp:posOffset>440055</wp:posOffset>
-                </wp:positionV>
-                <wp:extent cx="166370" cy="373380"/>
-                <wp:effectExtent l="0" t="0" r="5080" b="7620"/>
-                <wp:wrapNone/>
-                <wp:docPr id="1967739692" name="Text Box 37"/>
-                <wp:cNvGraphicFramePr/>
-                <a:graphic xmlns:a="http://schemas.openxmlformats.org/drawingml/2006/main">
-                  <a:graphicData uri="http://schemas.microsoft.com/office/word/2010/wordprocessingShape">
-                    <wps:wsp>
-                      <wps:cNvSpPr txBox="1"/>
-                      <wps:spPr>
-                        <a:xfrm>
-                          <a:off x="0" y="0"/>
-                          <a:ext cx="166370" cy="373380"/>
-                        </a:xfrm>
-                        <a:prstGeom prst="rect">
-                          <a:avLst/>
-                        </a:prstGeom>
-                        <a:noFill/>
-                        <a:ln w="6350">
-                          <a:noFill/>
-                        </a:ln>
-                      </wps:spPr>
-                      <wps:txbx>
-                        <w:txbxContent>
-                          <w:p>
-                            <w:pPr>
-                              <w:rPr>
-                                <w:color w:val="FF0000"/>
-                                <w:sz w:val="24"/>
-                                <w:szCs w:val="24"/>
-                              </w:rPr>
-                            </w:pPr>
-                            <w:r>
-                              <w:rPr>
-                                <w:color w:val="FF0000"/>
-                                <w:sz w:val="24"/>
-                                <w:szCs w:val="24"/>
-                              </w:rPr>
-                              <w:t>1</w:t>
-                            </w:r>
-                          </w:p>
-                        </w:txbxContent>
-                      </wps:txbx>
-                      <wps:bodyPr rot="0" spcFirstLastPara="0" vertOverflow="overflow" horzOverflow="overflow" vert="horz" wrap="square" lIns="45720" tIns="45720" rIns="45720" bIns="45720" numCol="1" spcCol="0" rtlCol="0" fromWordArt="0" anchor="t" anchorCtr="0" forceAA="0" compatLnSpc="1">
-                        <a:prstTxWarp prst="textNoShape">
-                          <a:avLst/>
-                        </a:prstTxWarp>
-                        <a:noAutofit/>
-                      </wps:bodyPr>
-                    </wps:wsp>
-                  </a:graphicData>
-                </a:graphic>
-                <wp14:sizeRelH relativeFrom="margin">
-                  <wp14:pctWidth>0</wp14:pctWidth>
-                </wp14:sizeRelH>
-                <wp14:sizeRelV relativeFrom="margin">
-                  <wp14:pctHeight>0</wp14:pctHeight>
-                </wp14:sizeRelV>
-              </wp:anchor>
-            </w:drawing>
-          </mc:Choice>
-          <mc:Fallback>
-            <w:pict>
-              <v:shape w14:anchorId="45FBF77C" id="_x0000_s1030" type="#_x0000_t202" style="position:absolute;margin-left:231.35pt;margin-top:34.65pt;width:13.1pt;height:29.4pt;z-index:251663360;visibility:visible;mso-wrap-style:square;mso-width-percent:0;mso-height-percent:0;mso-wrap-distance-left:9pt;mso-wrap-distance-top:0;mso-wrap-distance-right:9pt;mso-wrap-distance-bottom:0;mso-position-horizontal:absolute;mso-position-horizontal-relative:margin;mso-position-vertical:absolute;mso-position-vertical-relative:text;mso-width-percent:0;mso-height-percent:0;mso-width-relative:margin;mso-height-relative:margin;v-text-anchor:top" o:gfxdata="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" filled="f" stroked="f" strokeweight=".5pt">
-                <v:textbox inset="3.6pt,,3.6pt">
-                  <w:txbxContent>
-                    <w:p>
-                      <w:pPr>
-                        <w:rPr>
-                          <w:color w:val="FF0000"/>
-                          <w:sz w:val="24"/>
-                          <w:szCs w:val="24"/>
-                        </w:rPr>
-                      </w:pPr>
-                      <w:r>
-                        <w:rPr>
-                          <w:color w:val="FF0000"/>
-                          <w:sz w:val="24"/>
-                          <w:szCs w:val="24"/>
-                        </w:rPr>
-                        <w:t>1</w:t>
-                      </w:r>
-                    </w:p>
-                  </w:txbxContent>
-                </v:textbox>
-                <w10:wrap anchorx="margin"/>
-              </v:shape>
-            </w:pict>
-          </mc:Fallback>
-        </mc:AlternateContent>
-      </w:r>
-      <w:r>
-        <w:rPr>
-          <w:noProof/>
-        </w:rPr>
-        <mc:AlternateContent>
-          <mc:Choice Requires="wps">
-            <w:drawing>
-              <wp:anchor distT="0" distB="0" distL="114300" distR="114300" simplePos="0" relativeHeight="251653120" behindDoc="0" locked="0" layoutInCell="1" allowOverlap="1" wp14:anchorId="446CA40B" wp14:editId="2D6E91CC">
-                <wp:simplePos x="0" y="0"/>
-                <wp:positionH relativeFrom="column">
-                  <wp:posOffset>214791</wp:posOffset>
-                </wp:positionH>
-                <wp:positionV relativeFrom="paragraph">
-                  <wp:posOffset>3368040</wp:posOffset>
-                </wp:positionV>
-                <wp:extent cx="166370" cy="373380"/>
-                <wp:effectExtent l="0" t="0" r="5080" b="7620"/>
-                <wp:wrapNone/>
-                <wp:docPr id="377149210" name="Text Box 37"/>
-                <wp:cNvGraphicFramePr/>
-                <a:graphic xmlns:a="http://schemas.openxmlformats.org/drawingml/2006/main">
-                  <a:graphicData uri="http://schemas.microsoft.com/office/word/2010/wordprocessingShape">
-                    <wps:wsp>
-                      <wps:cNvSpPr txBox="1"/>
-                      <wps:spPr>
-                        <a:xfrm>
-                          <a:off x="0" y="0"/>
-                          <a:ext cx="166370" cy="373380"/>
-                        </a:xfrm>
-                        <a:prstGeom prst="rect">
-                          <a:avLst/>
-                        </a:prstGeom>
-                        <a:noFill/>
-                        <a:ln w="6350">
-                          <a:noFill/>
-                        </a:ln>
-                      </wps:spPr>
-                      <wps:txbx>
-                        <w:txbxContent>
-                          <w:p>
-                            <w:pPr>
-                              <w:rPr>
-                                <w:color w:val="FF0000"/>
-                                <w:sz w:val="24"/>
-                                <w:szCs w:val="24"/>
-                              </w:rPr>
-                            </w:pPr>
-                            <w:r>
-                              <w:rPr>
-                                <w:color w:val="FF0000"/>
-                                <w:sz w:val="24"/>
-                                <w:szCs w:val="24"/>
-                              </w:rPr>
-                              <w:t>6</w:t>
-                            </w:r>
-                          </w:p>
-                        </w:txbxContent>
-                      </wps:txbx>
-                      <wps:bodyPr rot="0" spcFirstLastPara="0" vertOverflow="overflow" horzOverflow="overflow" vert="horz" wrap="square" lIns="45720" tIns="45720" rIns="45720" bIns="45720" numCol="1" spcCol="0" rtlCol="0" fromWordArt="0" anchor="t" anchorCtr="0" forceAA="0" compatLnSpc="1">
-                        <a:prstTxWarp prst="textNoShape">
-                          <a:avLst/>
-                        </a:prstTxWarp>
-                        <a:noAutofit/>
-                      </wps:bodyPr>
-                    </wps:wsp>
-                  </a:graphicData>
-                </a:graphic>
-                <wp14:sizeRelH relativeFrom="margin">
-                  <wp14:pctWidth>0</wp14:pctWidth>
-                </wp14:sizeRelH>
-                <wp14:sizeRelV relativeFrom="margin">
-                  <wp14:pctHeight>0</wp14:pctHeight>
-                </wp14:sizeRelV>
-              </wp:anchor>
-            </w:drawing>
-          </mc:Choice>
-          <mc:Fallback>
-            <w:pict>
-              <v:shape w14:anchorId="446CA40B" id="_x0000_s1031" type="#_x0000_t202" style="position:absolute;margin-left:16.9pt;margin-top:265.2pt;width:13.1pt;height:29.4pt;z-index:251653120;visibility:visible;mso-wrap-style:square;mso-width-percent:0;mso-height-percent:0;mso-wrap-distance-left:9pt;mso-wrap-distance-top:0;mso-wrap-distance-right:9pt;mso-wrap-distance-bottom:0;mso-position-horizontal:absolute;mso-position-horizontal-relative:text;mso-position-vertical:absolute;mso-position-vertical-relative:text;mso-width-percent:0;mso-height-percent:0;mso-width-relative:margin;mso-height-relative:margin;v-text-anchor:top" o:gfxdata="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" filled="f" stroked="f" strokeweight=".5pt">
-                <v:textbox inset="3.6pt,,3.6pt">
-                  <w:txbxContent>
-                    <w:p>
-                      <w:pPr>
-                        <w:rPr>
-                          <w:color w:val="FF0000"/>
-                          <w:sz w:val="24"/>
-                          <w:szCs w:val="24"/>
-                        </w:rPr>
-                      </w:pPr>
-                      <w:r>
-                        <w:rPr>
-                          <w:color w:val="FF0000"/>
-                          <w:sz w:val="24"/>
-                          <w:szCs w:val="24"/>
-                        </w:rPr>
-                        <w:t>6</w:t>
-                      </w:r>
-                    </w:p>
-                  </w:txbxContent>
-                </v:textbox>
-              </v:shape>
-            </w:pict>
-          </mc:Fallback>
-        </mc:AlternateContent>
-      </w:r>
-      <w:r>
-        <w:rPr>
-          <w:noProof/>
-        </w:rPr>
-        <mc:AlternateContent>
-          <mc:Choice Requires="wps">
-            <w:drawing>
-              <wp:anchor distT="0" distB="0" distL="114300" distR="114300" simplePos="0" relativeHeight="251651072" behindDoc="0" locked="0" layoutInCell="1" allowOverlap="1" wp14:anchorId="60546D3C" wp14:editId="721A39F0">
-                <wp:simplePos x="0" y="0"/>
-                <wp:positionH relativeFrom="column">
-                  <wp:posOffset>2674459</wp:posOffset>
-                </wp:positionH>
-                <wp:positionV relativeFrom="paragraph">
-                  <wp:posOffset>2505710</wp:posOffset>
-                </wp:positionV>
-                <wp:extent cx="166370" cy="373380"/>
-                <wp:effectExtent l="0" t="0" r="5080" b="7620"/>
-                <wp:wrapNone/>
-                <wp:docPr id="941601199" name="Text Box 37"/>
-                <wp:cNvGraphicFramePr/>
-                <a:graphic xmlns:a="http://schemas.openxmlformats.org/drawingml/2006/main">
-                  <a:graphicData uri="http://schemas.microsoft.com/office/word/2010/wordprocessingShape">
-                    <wps:wsp>
-                      <wps:cNvSpPr txBox="1"/>
-                      <wps:spPr>
-                        <a:xfrm>
-                          <a:off x="0" y="0"/>
-                          <a:ext cx="166370" cy="373380"/>
-                        </a:xfrm>
-                        <a:prstGeom prst="rect">
-                          <a:avLst/>
-                        </a:prstGeom>
-                        <a:noFill/>
-                        <a:ln w="6350">
-                          <a:noFill/>
-                        </a:ln>
-                      </wps:spPr>
-                      <wps:txbx>
-                        <w:txbxContent>
-                          <w:p>
-                            <w:pPr>
-                              <w:rPr>
-                                <w:color w:val="FF0000"/>
-                                <w:sz w:val="24"/>
-                                <w:szCs w:val="24"/>
-                              </w:rPr>
-                            </w:pPr>
-                            <w:r>
-                              <w:rPr>
-                                <w:color w:val="FF0000"/>
-                                <w:sz w:val="24"/>
-                                <w:szCs w:val="24"/>
-                              </w:rPr>
-                              <w:t>4</w:t>
-                            </w:r>
-                          </w:p>
-                        </w:txbxContent>
-                      </wps:txbx>
-                      <wps:bodyPr rot="0" spcFirstLastPara="0" vertOverflow="overflow" horzOverflow="overflow" vert="horz" wrap="square" lIns="45720" tIns="45720" rIns="45720" bIns="45720" numCol="1" spcCol="0" rtlCol="0" fromWordArt="0" anchor="t" anchorCtr="0" forceAA="0" compatLnSpc="1">
-                        <a:prstTxWarp prst="textNoShape">
-                          <a:avLst/>
-                        </a:prstTxWarp>
-                        <a:noAutofit/>
-                      </wps:bodyPr>
-                    </wps:wsp>
-                  </a:graphicData>
-                </a:graphic>
-                <wp14:sizeRelH relativeFrom="margin">
-                  <wp14:pctWidth>0</wp14:pctWidth>
-                </wp14:sizeRelH>
-                <wp14:sizeRelV relativeFrom="margin">
-                  <wp14:pctHeight>0</wp14:pctHeight>
-                </wp14:sizeRelV>
-              </wp:anchor>
-            </w:drawing>
-          </mc:Choice>
-          <mc:Fallback>
-            <w:pict>
-              <v:shape w14:anchorId="60546D3C" id="_x0000_s1032" type="#_x0000_t202" style="position:absolute;margin-left:210.6pt;margin-top:197.3pt;width:13.1pt;height:29.4pt;z-index:251651072;visibility:visible;mso-wrap-style:square;mso-width-percent:0;mso-height-percent:0;mso-wrap-distance-left:9pt;mso-wrap-distance-top:0;mso-wrap-distance-right:9pt;mso-wrap-distance-bottom:0;mso-position-horizontal:absolute;mso-position-horizontal-relative:text;mso-position-vertical:absolute;mso-position-vertical-relative:text;mso-width-percent:0;mso-height-percent:0;mso-width-relative:margin;mso-height-relative:margin;v-text-anchor:top" o:gfxdata="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" filled="f" stroked="f" strokeweight=".5pt">
-                <v:textbox inset="3.6pt,,3.6pt">
-                  <w:txbxContent>
-                    <w:p>
-                      <w:pPr>
-                        <w:rPr>
-                          <w:color w:val="FF0000"/>
-                          <w:sz w:val="24"/>
-                          <w:szCs w:val="24"/>
-                        </w:rPr>
-                      </w:pPr>
-                      <w:r>
-                        <w:rPr>
-                          <w:color w:val="FF0000"/>
-                          <w:sz w:val="24"/>
-                          <w:szCs w:val="24"/>
-                        </w:rPr>
-                        <w:t>4</w:t>
-                      </w:r>
-                    </w:p>
-                  </w:txbxContent>
-                </v:textbox>
-              </v:shape>
-            </w:pict>
-          </mc:Fallback>
-        </mc:AlternateContent>
-      </w:r>
-      <w:r>
-        <w:rPr>
-          <w:noProof/>
-        </w:rPr>
-        <mc:AlternateContent>
-          <mc:Choice Requires="wps">
-            <w:drawing>
-              <wp:anchor distT="0" distB="0" distL="114300" distR="114300" simplePos="0" relativeHeight="251657216" behindDoc="0" locked="0" layoutInCell="1" allowOverlap="1" wp14:anchorId="5BBCFA7D" wp14:editId="411EEE8B">
-                <wp:simplePos x="0" y="0"/>
-                <wp:positionH relativeFrom="column">
-                  <wp:posOffset>203835</wp:posOffset>
-                </wp:positionH>
-                <wp:positionV relativeFrom="paragraph">
-                  <wp:posOffset>3675380</wp:posOffset>
-                </wp:positionV>
-                <wp:extent cx="166370" cy="373380"/>
-                <wp:effectExtent l="0" t="0" r="5080" b="7620"/>
-                <wp:wrapNone/>
-                <wp:docPr id="105288080" name="Text Box 37"/>
-                <wp:cNvGraphicFramePr/>
-                <a:graphic xmlns:a="http://schemas.openxmlformats.org/drawingml/2006/main">
-                  <a:graphicData uri="http://schemas.microsoft.com/office/word/2010/wordprocessingShape">
-                    <wps:wsp>
-                      <wps:cNvSpPr txBox="1"/>
-                      <wps:spPr>
-                        <a:xfrm>
-                          <a:off x="0" y="0"/>
-                          <a:ext cx="166370" cy="373380"/>
-                        </a:xfrm>
-                        <a:prstGeom prst="rect">
-                          <a:avLst/>
-                        </a:prstGeom>
-                        <a:noFill/>
-                        <a:ln w="6350">
-                          <a:noFill/>
-                        </a:ln>
-                      </wps:spPr>
-                      <wps:txbx>
-                        <w:txbxContent>
-                          <w:p>
-                            <w:pPr>
-                              <w:rPr>
-                                <w:color w:val="FF0000"/>
-                                <w:sz w:val="24"/>
-                                <w:szCs w:val="24"/>
-                              </w:rPr>
-                            </w:pPr>
-                            <w:r>
-                              <w:rPr>
-                                <w:color w:val="FF0000"/>
-                                <w:sz w:val="24"/>
-                                <w:szCs w:val="24"/>
-                              </w:rPr>
-                              <w:t>7</w:t>
-                            </w:r>
-                          </w:p>
-                        </w:txbxContent>
-                      </wps:txbx>
-                      <wps:bodyPr rot="0" spcFirstLastPara="0" vertOverflow="overflow" horzOverflow="overflow" vert="horz" wrap="square" lIns="45720" tIns="45720" rIns="45720" bIns="45720" numCol="1" spcCol="0" rtlCol="0" fromWordArt="0" anchor="t" anchorCtr="0" forceAA="0" compatLnSpc="1">
-                        <a:prstTxWarp prst="textNoShape">
-                          <a:avLst/>
-                        </a:prstTxWarp>
-                        <a:noAutofit/>
-                      </wps:bodyPr>
-                    </wps:wsp>
-                  </a:graphicData>
-                </a:graphic>
-                <wp14:sizeRelH relativeFrom="margin">
-                  <wp14:pctWidth>0</wp14:pctWidth>
-                </wp14:sizeRelH>
-                <wp14:sizeRelV relativeFrom="margin">
-                  <wp14:pctHeight>0</wp14:pctHeight>
-                </wp14:sizeRelV>
-              </wp:anchor>
-            </w:drawing>
-          </mc:Choice>
-          <mc:Fallback>
-            <w:pict>
-              <v:shape w14:anchorId="5BBCFA7D" id="_x0000_s1033" type="#_x0000_t202" style="position:absolute;margin-left:16.05pt;margin-top:289.4pt;width:13.1pt;height:29.4pt;z-index:251657216;visibility:visible;mso-wrap-style:square;mso-width-percent:0;mso-height-percent:0;mso-wrap-distance-left:9pt;mso-wrap-distance-top:0;mso-wrap-distance-right:9pt;mso-wrap-distance-bottom:0;mso-position-horizontal:absolute;mso-position-horizontal-relative:text;mso-position-vertical:absolute;mso-position-vertical-relative:text;mso-width-percent:0;mso-height-percent:0;mso-width-relative:margin;mso-height-relative:margin;v-text-anchor:top" o:gfxdata="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" filled="f" stroked="f" strokeweight=".5pt">
-                <v:textbox inset="3.6pt,,3.6pt">
-                  <w:txbxContent>
-                    <w:p>
-                      <w:pPr>
-                        <w:rPr>
-                          <w:color w:val="FF0000"/>
-                          <w:sz w:val="24"/>
-                          <w:szCs w:val="24"/>
-                        </w:rPr>
-                      </w:pPr>
-                      <w:r>
-                        <w:rPr>
-                          <w:color w:val="FF0000"/>
-                          <w:sz w:val="24"/>
-                          <w:szCs w:val="24"/>
-                        </w:rPr>
-                        <w:t>7</w:t>
-                      </w:r>
-                    </w:p>
-                  </w:txbxContent>
-                </v:textbox>
-              </v:shape>
-            </w:pict>
-          </mc:Fallback>
-        </mc:AlternateContent>
-      </w:r>
-      <w:r>
-        <w:rPr>
-          <w:noProof/>
-        </w:rPr>
-        <mc:AlternateContent>
-          <mc:Choice Requires="wps">
-            <w:drawing>
-              <wp:anchor distT="0" distB="0" distL="114300" distR="114300" simplePos="0" relativeHeight="251655168" behindDoc="0" locked="0" layoutInCell="1" allowOverlap="1" wp14:anchorId="2D3D2075" wp14:editId="15B9A187">
-                <wp:simplePos x="0" y="0"/>
-                <wp:positionH relativeFrom="column">
-                  <wp:posOffset>873125</wp:posOffset>
-                </wp:positionH>
-                <wp:positionV relativeFrom="paragraph">
-                  <wp:posOffset>3231989</wp:posOffset>
-                </wp:positionV>
-                <wp:extent cx="166978" cy="373712"/>
-                <wp:effectExtent l="0" t="0" r="5080" b="7620"/>
-                <wp:wrapNone/>
-                <wp:docPr id="1664502126" name="Text Box 37"/>
-                <wp:cNvGraphicFramePr/>
-                <a:graphic xmlns:a="http://schemas.openxmlformats.org/drawingml/2006/main">
-                  <a:graphicData uri="http://schemas.microsoft.com/office/word/2010/wordprocessingShape">
-                    <wps:wsp>
-                      <wps:cNvSpPr txBox="1"/>
-                      <wps:spPr>
-                        <a:xfrm>
-                          <a:off x="0" y="0"/>
-                          <a:ext cx="166978" cy="373712"/>
-                        </a:xfrm>
-                        <a:prstGeom prst="rect">
-                          <a:avLst/>
-                        </a:prstGeom>
-                        <a:noFill/>
-                        <a:ln w="6350">
-                          <a:noFill/>
-                        </a:ln>
-                      </wps:spPr>
-                      <wps:txbx>
-                        <w:txbxContent>
-                          <w:p>
-                            <w:pPr>
-                              <w:rPr>
-                                <w:color w:val="FF0000"/>
-                                <w:sz w:val="24"/>
-                                <w:szCs w:val="24"/>
-                              </w:rPr>
-                            </w:pPr>
-                            <w:r>
-                              <w:rPr>
-                                <w:color w:val="FF0000"/>
-                                <w:sz w:val="24"/>
-                                <w:szCs w:val="24"/>
-                              </w:rPr>
-                              <w:t>5</w:t>
-                            </w:r>
-                          </w:p>
-                        </w:txbxContent>
-                      </wps:txbx>
-                      <wps:bodyPr rot="0" spcFirstLastPara="0" vertOverflow="overflow" horzOverflow="overflow" vert="horz" wrap="square" lIns="45720" tIns="45720" rIns="45720" bIns="45720" numCol="1" spcCol="0" rtlCol="0" fromWordArt="0" anchor="t" anchorCtr="0" forceAA="0" compatLnSpc="1">
-                        <a:prstTxWarp prst="textNoShape">
-                          <a:avLst/>
-                        </a:prstTxWarp>
-                        <a:noAutofit/>
-                      </wps:bodyPr>
-                    </wps:wsp>
-                  </a:graphicData>
-                </a:graphic>
-                <wp14:sizeRelH relativeFrom="margin">
-                  <wp14:pctWidth>0</wp14:pctWidth>
-                </wp14:sizeRelH>
-                <wp14:sizeRelV relativeFrom="margin">
-                  <wp14:pctHeight>0</wp14:pctHeight>
-                </wp14:sizeRelV>
-              </wp:anchor>
-            </w:drawing>
-          </mc:Choice>
-          <mc:Fallback>
-            <w:pict>
-              <v:shape w14:anchorId="2D3D2075" id="_x0000_s1034" type="#_x0000_t202" style="position:absolute;margin-left:68.75pt;margin-top:254.5pt;width:13.15pt;height:29.45pt;z-index:251655168;visibility:visible;mso-wrap-style:square;mso-width-percent:0;mso-height-percent:0;mso-wrap-distance-left:9pt;mso-wrap-distance-top:0;mso-wrap-distance-right:9pt;mso-wrap-distance-bottom:0;mso-position-horizontal:absolute;mso-position-horizontal-relative:text;mso-position-vertical:absolute;mso-position-vertical-relative:text;mso-width-percent:0;mso-height-percent:0;mso-width-relative:margin;mso-height-relative:margin;v-text-anchor:top" o:gfxdata="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" filled="f" stroked="f" strokeweight=".5pt">
-                <v:textbox inset="3.6pt,,3.6pt">
-                  <w:txbxContent>
-                    <w:p>
-                      <w:pPr>
-                        <w:rPr>
-                          <w:color w:val="FF0000"/>
-                          <w:sz w:val="24"/>
-                          <w:szCs w:val="24"/>
-                        </w:rPr>
-                      </w:pPr>
-                      <w:r>
-                        <w:rPr>
-                          <w:color w:val="FF0000"/>
-                          <w:sz w:val="24"/>
-                          <w:szCs w:val="24"/>
-                        </w:rPr>
-                        <w:t>5</w:t>
-                      </w:r>
-                    </w:p>
-                  </w:txbxContent>
-                </v:textbox>
-              </v:shape>
-            </w:pict>
-          </mc:Fallback>
-        </mc:AlternateContent>
-      </w:r>
-      <w:r>
-        <w:rPr>
-          <w:noProof/>
-        </w:rPr>
-        <mc:AlternateContent>
-          <mc:Choice Requires="wps">
-            <w:drawing>
-              <wp:anchor distT="0" distB="0" distL="114300" distR="114300" simplePos="0" relativeHeight="251649024" behindDoc="0" locked="0" layoutInCell="1" allowOverlap="1" wp14:anchorId="5FD24E34" wp14:editId="3CE31AC9">
-                <wp:simplePos x="0" y="0"/>
-                <wp:positionH relativeFrom="column">
-                  <wp:posOffset>181969</wp:posOffset>
-                </wp:positionH>
-                <wp:positionV relativeFrom="paragraph">
-                  <wp:posOffset>2464767</wp:posOffset>
-                </wp:positionV>
-                <wp:extent cx="166978" cy="373712"/>
-                <wp:effectExtent l="0" t="0" r="5080" b="7620"/>
-                <wp:wrapNone/>
-                <wp:docPr id="940317706" name="Text Box 37"/>
-                <wp:cNvGraphicFramePr/>
-                <a:graphic xmlns:a="http://schemas.openxmlformats.org/drawingml/2006/main">
-                  <a:graphicData uri="http://schemas.microsoft.com/office/word/2010/wordprocessingShape">
-                    <wps:wsp>
-                      <wps:cNvSpPr txBox="1"/>
-                      <wps:spPr>
-                        <a:xfrm>
-                          <a:off x="0" y="0"/>
-                          <a:ext cx="166978" cy="373712"/>
-                        </a:xfrm>
-                        <a:prstGeom prst="rect">
-                          <a:avLst/>
-                        </a:prstGeom>
-                        <a:noFill/>
-                        <a:ln w="6350">
-                          <a:noFill/>
-                        </a:ln>
-                      </wps:spPr>
-                      <wps:txbx>
-                        <w:txbxContent>
-                          <w:p>
-                            <w:pPr>
-                              <w:rPr>
-                                <w:color w:val="FF0000"/>
-                                <w:sz w:val="24"/>
-                                <w:szCs w:val="24"/>
-                              </w:rPr>
-                            </w:pPr>
-                            <w:r>
-                              <w:rPr>
-                                <w:color w:val="FF0000"/>
-                                <w:sz w:val="24"/>
-                                <w:szCs w:val="24"/>
-                              </w:rPr>
-                              <w:t>3</w:t>
-                            </w:r>
-                          </w:p>
-                        </w:txbxContent>
-                      </wps:txbx>
-                      <wps:bodyPr rot="0" spcFirstLastPara="0" vertOverflow="overflow" horzOverflow="overflow" vert="horz" wrap="square" lIns="45720" tIns="45720" rIns="45720" bIns="45720" numCol="1" spcCol="0" rtlCol="0" fromWordArt="0" anchor="t" anchorCtr="0" forceAA="0" compatLnSpc="1">
-                        <a:prstTxWarp prst="textNoShape">
-                          <a:avLst/>
-                        </a:prstTxWarp>
-                        <a:noAutofit/>
-                      </wps:bodyPr>
-                    </wps:wsp>
-                  </a:graphicData>
-                </a:graphic>
-                <wp14:sizeRelH relativeFrom="margin">
-                  <wp14:pctWidth>0</wp14:pctWidth>
-                </wp14:sizeRelH>
-                <wp14:sizeRelV relativeFrom="margin">
-                  <wp14:pctHeight>0</wp14:pctHeight>
-                </wp14:sizeRelV>
-              </wp:anchor>
-            </w:drawing>
-          </mc:Choice>
-          <mc:Fallback>
-            <w:pict>
-              <v:shape w14:anchorId="5FD24E34" id="_x0000_s1035" type="#_x0000_t202" style="position:absolute;margin-left:14.35pt;margin-top:194.1pt;width:13.15pt;height:29.45pt;z-index:251649024;visibility:visible;mso-wrap-style:square;mso-width-percent:0;mso-height-percent:0;mso-wrap-distance-left:9pt;mso-wrap-distance-top:0;mso-wrap-distance-right:9pt;mso-wrap-distance-bottom:0;mso-position-horizontal:absolute;mso-position-horizontal-relative:text;mso-position-vertical:absolute;mso-position-vertical-relative:text;mso-width-percent:0;mso-height-percent:0;mso-width-relative:margin;mso-height-relative:margin;v-text-anchor:top" o:gfxdata="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" filled="f" stroked="f" strokeweight=".5pt">
-                <v:textbox inset="3.6pt,,3.6pt">
-                  <w:txbxContent>
-                    <w:p>
-                      <w:pPr>
-                        <w:rPr>
-                          <w:color w:val="FF0000"/>
-                          <w:sz w:val="24"/>
-                          <w:szCs w:val="24"/>
-                        </w:rPr>
-                      </w:pPr>
-                      <w:r>
-                        <w:rPr>
-                          <w:color w:val="FF0000"/>
-                          <w:sz w:val="24"/>
-                          <w:szCs w:val="24"/>
-                        </w:rPr>
-                        <w:t>3</w:t>
-                      </w:r>
-                    </w:p>
-                  </w:txbxContent>
-                </v:textbox>
-              </v:shape>
-            </w:pict>
-          </mc:Fallback>
-        </mc:AlternateContent>
-      </w:r>
-      <w:r>
-        <w:rPr>
-          <w:noProof/>
-        </w:rPr>
         <w:drawing>
-          <wp:inline distT="0" distB="0" distL="0" distR="0" wp14:anchorId="3F0DF922" wp14:editId="09DEFC10">
-            <wp:extent cx="3228229" cy="5209576"/>
+          <wp:inline distT="0" distB="0" distL="0" distR="0" wp14:anchorId="3F0DF922" wp14:editId="7CAA0EC0">
+            <wp:extent cx="3167758" cy="5209576"/>
             <wp:effectExtent l="0" t="0" r="0" b="0"/>
             <wp:docPr id="889202220" name="Picture 1"/>
             <wp:cNvGraphicFramePr>
@@ -5434,7 +5781,7 @@
                   <pic:spPr>
                     <a:xfrm>
                       <a:off x="0" y="0"/>
-                      <a:ext cx="3228229" cy="5209576"/>
+                      <a:ext cx="3167758" cy="5209576"/>
                     </a:xfrm>
                     <a:prstGeom prst="rect">
                       <a:avLst/>
@@ -5476,7 +5823,19 @@
         <w:t>display</w:t>
       </w:r>
       <w:r>
-        <w:t xml:space="preserve"> messages from the FMS which can be removed using the CLR key. Once the message is removed</w:t>
+        <w:t xml:space="preserve"> messages from the FMS which can be removed using the CLR key. </w:t>
+      </w:r>
+      <w:r>
+        <w:t xml:space="preserve">When a message is shown, the MSG annunciator light will </w:t>
+      </w:r>
+      <w:r>
+        <w:t>illuminate</w:t>
+      </w:r>
+      <w:r>
+        <w:t xml:space="preserve"> on the right of the unit. </w:t>
+      </w:r>
+      <w:r>
+        <w:t>Once the message is removed</w:t>
       </w:r>
       <w:r>
         <w:t>,</w:t>
@@ -5494,10 +5853,15 @@
         <w:t>,</w:t>
       </w:r>
       <w:r>
-        <w:t xml:space="preserve"> at which point the scratchpad contents will revert to what was present before the message was displayed</w:t>
-      </w:r>
-      <w:r>
-        <w:t>.</w:t>
+        <w:t xml:space="preserve"> at which point </w:t>
+      </w:r>
+      <w:proofErr w:type="gramStart"/>
+      <w:r>
+        <w:t>he</w:t>
+      </w:r>
+      <w:proofErr w:type="gramEnd"/>
+      <w:r>
+        <w:t xml:space="preserve"> scratchpad contents will revert to their previous state before the message was displayed, and the MSG light will extinguish.</w:t>
       </w:r>
     </w:p>
     <w:p>

</xml_diff>

<commit_message>
Docs: FMS SPD clarifications
</commit_message>
<xml_diff>
--- a/Docs/FMS_and_MCDU.docx
+++ b/Docs/FMS_and_MCDU.docx
@@ -211,7 +211,7 @@
           <w:r>
             <w:fldChar w:fldCharType="separate"/>
           </w:r>
-          <w:hyperlink w:anchor="_Toc189872983" w:history="1">
+          <w:hyperlink w:anchor="_Toc191001738" w:history="1">
             <w:r>
               <w:rPr>
                 <w:rStyle w:val="Hyperlink"/>
@@ -238,7 +238,7 @@
                 <w:noProof/>
                 <w:webHidden/>
               </w:rPr>
-              <w:instrText xml:space="preserve"> PAGEREF _Toc189872983 \h </w:instrText>
+              <w:instrText xml:space="preserve"> PAGEREF _Toc191001738 \h </w:instrText>
             </w:r>
             <w:r>
               <w:rPr>
@@ -283,7 +283,7 @@
               <w14:ligatures w14:val="standardContextual"/>
             </w:rPr>
           </w:pPr>
-          <w:hyperlink w:anchor="_Toc189872984" w:history="1">
+          <w:hyperlink w:anchor="_Toc191001739" w:history="1">
             <w:r>
               <w:rPr>
                 <w:rStyle w:val="Hyperlink"/>
@@ -310,7 +310,7 @@
                 <w:noProof/>
                 <w:webHidden/>
               </w:rPr>
-              <w:instrText xml:space="preserve"> PAGEREF _Toc189872984 \h </w:instrText>
+              <w:instrText xml:space="preserve"> PAGEREF _Toc191001739 \h </w:instrText>
             </w:r>
             <w:r>
               <w:rPr>
@@ -355,7 +355,7 @@
               <w14:ligatures w14:val="standardContextual"/>
             </w:rPr>
           </w:pPr>
-          <w:hyperlink w:anchor="_Toc189872985" w:history="1">
+          <w:hyperlink w:anchor="_Toc191001740" w:history="1">
             <w:r>
               <w:rPr>
                 <w:rStyle w:val="Hyperlink"/>
@@ -382,7 +382,7 @@
                 <w:noProof/>
                 <w:webHidden/>
               </w:rPr>
-              <w:instrText xml:space="preserve"> PAGEREF _Toc189872985 \h </w:instrText>
+              <w:instrText xml:space="preserve"> PAGEREF _Toc191001740 \h </w:instrText>
             </w:r>
             <w:r>
               <w:rPr>
@@ -427,7 +427,7 @@
               <w14:ligatures w14:val="standardContextual"/>
             </w:rPr>
           </w:pPr>
-          <w:hyperlink w:anchor="_Toc189872986" w:history="1">
+          <w:hyperlink w:anchor="_Toc191001741" w:history="1">
             <w:r>
               <w:rPr>
                 <w:rStyle w:val="Hyperlink"/>
@@ -454,7 +454,7 @@
                 <w:noProof/>
                 <w:webHidden/>
               </w:rPr>
-              <w:instrText xml:space="preserve"> PAGEREF _Toc189872986 \h </w:instrText>
+              <w:instrText xml:space="preserve"> PAGEREF _Toc191001741 \h </w:instrText>
             </w:r>
             <w:r>
               <w:rPr>
@@ -499,7 +499,7 @@
               <w14:ligatures w14:val="standardContextual"/>
             </w:rPr>
           </w:pPr>
-          <w:hyperlink w:anchor="_Toc189872987" w:history="1">
+          <w:hyperlink w:anchor="_Toc191001742" w:history="1">
             <w:r>
               <w:rPr>
                 <w:rStyle w:val="Hyperlink"/>
@@ -526,7 +526,7 @@
                 <w:noProof/>
                 <w:webHidden/>
               </w:rPr>
-              <w:instrText xml:space="preserve"> PAGEREF _Toc189872987 \h </w:instrText>
+              <w:instrText xml:space="preserve"> PAGEREF _Toc191001742 \h </w:instrText>
             </w:r>
             <w:r>
               <w:rPr>
@@ -571,7 +571,7 @@
               <w14:ligatures w14:val="standardContextual"/>
             </w:rPr>
           </w:pPr>
-          <w:hyperlink w:anchor="_Toc189872988" w:history="1">
+          <w:hyperlink w:anchor="_Toc191001743" w:history="1">
             <w:r>
               <w:rPr>
                 <w:rStyle w:val="Hyperlink"/>
@@ -598,7 +598,7 @@
                 <w:noProof/>
                 <w:webHidden/>
               </w:rPr>
-              <w:instrText xml:space="preserve"> PAGEREF _Toc189872988 \h </w:instrText>
+              <w:instrText xml:space="preserve"> PAGEREF _Toc191001743 \h </w:instrText>
             </w:r>
             <w:r>
               <w:rPr>
@@ -643,7 +643,7 @@
               <w14:ligatures w14:val="standardContextual"/>
             </w:rPr>
           </w:pPr>
-          <w:hyperlink w:anchor="_Toc189872989" w:history="1">
+          <w:hyperlink w:anchor="_Toc191001744" w:history="1">
             <w:r>
               <w:rPr>
                 <w:rStyle w:val="Hyperlink"/>
@@ -670,7 +670,7 @@
                 <w:noProof/>
                 <w:webHidden/>
               </w:rPr>
-              <w:instrText xml:space="preserve"> PAGEREF _Toc189872989 \h </w:instrText>
+              <w:instrText xml:space="preserve"> PAGEREF _Toc191001744 \h </w:instrText>
             </w:r>
             <w:r>
               <w:rPr>
@@ -715,7 +715,7 @@
               <w14:ligatures w14:val="standardContextual"/>
             </w:rPr>
           </w:pPr>
-          <w:hyperlink w:anchor="_Toc189872990" w:history="1">
+          <w:hyperlink w:anchor="_Toc191001745" w:history="1">
             <w:r>
               <w:rPr>
                 <w:rStyle w:val="Hyperlink"/>
@@ -742,7 +742,7 @@
                 <w:noProof/>
                 <w:webHidden/>
               </w:rPr>
-              <w:instrText xml:space="preserve"> PAGEREF _Toc189872990 \h </w:instrText>
+              <w:instrText xml:space="preserve"> PAGEREF _Toc191001745 \h </w:instrText>
             </w:r>
             <w:r>
               <w:rPr>
@@ -787,7 +787,7 @@
               <w14:ligatures w14:val="standardContextual"/>
             </w:rPr>
           </w:pPr>
-          <w:hyperlink w:anchor="_Toc189872991" w:history="1">
+          <w:hyperlink w:anchor="_Toc191001746" w:history="1">
             <w:r>
               <w:rPr>
                 <w:rStyle w:val="Hyperlink"/>
@@ -814,7 +814,79 @@
                 <w:noProof/>
                 <w:webHidden/>
               </w:rPr>
-              <w:instrText xml:space="preserve"> PAGEREF _Toc189872991 \h </w:instrText>
+              <w:instrText xml:space="preserve"> PAGEREF _Toc191001746 \h </w:instrText>
+            </w:r>
+            <w:r>
+              <w:rPr>
+                <w:noProof/>
+                <w:webHidden/>
+              </w:rPr>
+            </w:r>
+            <w:r>
+              <w:rPr>
+                <w:noProof/>
+                <w:webHidden/>
+              </w:rPr>
+              <w:fldChar w:fldCharType="separate"/>
+            </w:r>
+            <w:r>
+              <w:rPr>
+                <w:noProof/>
+                <w:webHidden/>
+              </w:rPr>
+              <w:t>7</w:t>
+            </w:r>
+            <w:r>
+              <w:rPr>
+                <w:noProof/>
+                <w:webHidden/>
+              </w:rPr>
+              <w:fldChar w:fldCharType="end"/>
+            </w:r>
+          </w:hyperlink>
+        </w:p>
+        <w:p>
+          <w:pPr>
+            <w:pStyle w:val="TOC2"/>
+            <w:tabs>
+              <w:tab w:val="right" w:leader="dot" w:pos="9350"/>
+            </w:tabs>
+            <w:rPr>
+              <w:noProof/>
+              <w:kern w:val="2"/>
+              <w:sz w:val="24"/>
+              <w:szCs w:val="24"/>
+              <w14:ligatures w14:val="standardContextual"/>
+            </w:rPr>
+          </w:pPr>
+          <w:hyperlink w:anchor="_Toc191001747" w:history="1">
+            <w:r>
+              <w:rPr>
+                <w:rStyle w:val="Hyperlink"/>
+                <w:noProof/>
+              </w:rPr>
+              <w:t>Landing</w:t>
+            </w:r>
+            <w:r>
+              <w:rPr>
+                <w:noProof/>
+                <w:webHidden/>
+              </w:rPr>
+              <w:tab/>
+            </w:r>
+            <w:r>
+              <w:rPr>
+                <w:noProof/>
+                <w:webHidden/>
+              </w:rPr>
+              <w:fldChar w:fldCharType="begin"/>
+            </w:r>
+            <w:r>
+              <w:rPr>
+                <w:noProof/>
+                <w:webHidden/>
+              </w:rPr>
+              <w:instrText xml:space="preserve"> PAGEREF _Toc191001747 \h </w:instrText>
             </w:r>
             <w:r>
               <w:rPr>
@@ -859,7 +931,7 @@
               <w14:ligatures w14:val="standardContextual"/>
             </w:rPr>
           </w:pPr>
-          <w:hyperlink w:anchor="_Toc189872992" w:history="1">
+          <w:hyperlink w:anchor="_Toc191001748" w:history="1">
             <w:r>
               <w:rPr>
                 <w:rStyle w:val="Hyperlink"/>
@@ -886,7 +958,7 @@
                 <w:noProof/>
                 <w:webHidden/>
               </w:rPr>
-              <w:instrText xml:space="preserve"> PAGEREF _Toc189872992 \h </w:instrText>
+              <w:instrText xml:space="preserve"> PAGEREF _Toc191001748 \h </w:instrText>
             </w:r>
             <w:r>
               <w:rPr>
@@ -931,13 +1003,13 @@
               <w14:ligatures w14:val="standardContextual"/>
             </w:rPr>
           </w:pPr>
-          <w:hyperlink w:anchor="_Toc189872993" w:history="1">
+          <w:hyperlink w:anchor="_Toc191001749" w:history="1">
             <w:r>
               <w:rPr>
                 <w:rStyle w:val="Hyperlink"/>
                 <w:noProof/>
               </w:rPr>
-              <w:t>Unit Overview</w:t>
+              <w:t>Overview</w:t>
             </w:r>
             <w:r>
               <w:rPr>
@@ -958,7 +1030,7 @@
                 <w:noProof/>
                 <w:webHidden/>
               </w:rPr>
-              <w:instrText xml:space="preserve"> PAGEREF _Toc189872993 \h </w:instrText>
+              <w:instrText xml:space="preserve"> PAGEREF _Toc191001749 \h </w:instrText>
             </w:r>
             <w:r>
               <w:rPr>
@@ -1003,7 +1075,7 @@
               <w14:ligatures w14:val="standardContextual"/>
             </w:rPr>
           </w:pPr>
-          <w:hyperlink w:anchor="_Toc189872994" w:history="1">
+          <w:hyperlink w:anchor="_Toc191001750" w:history="1">
             <w:r>
               <w:rPr>
                 <w:rStyle w:val="Hyperlink"/>
@@ -1030,7 +1102,7 @@
                 <w:noProof/>
                 <w:webHidden/>
               </w:rPr>
-              <w:instrText xml:space="preserve"> PAGEREF _Toc189872994 \h </w:instrText>
+              <w:instrText xml:space="preserve"> PAGEREF _Toc191001750 \h </w:instrText>
             </w:r>
             <w:r>
               <w:rPr>
@@ -1075,7 +1147,7 @@
               <w14:ligatures w14:val="standardContextual"/>
             </w:rPr>
           </w:pPr>
-          <w:hyperlink w:anchor="_Toc189872995" w:history="1">
+          <w:hyperlink w:anchor="_Toc191001751" w:history="1">
             <w:r>
               <w:rPr>
                 <w:rStyle w:val="Hyperlink"/>
@@ -1102,7 +1174,7 @@
                 <w:noProof/>
                 <w:webHidden/>
               </w:rPr>
-              <w:instrText xml:space="preserve"> PAGEREF _Toc189872995 \h </w:instrText>
+              <w:instrText xml:space="preserve"> PAGEREF _Toc191001751 \h </w:instrText>
             </w:r>
             <w:r>
               <w:rPr>
@@ -1147,7 +1219,7 @@
               <w14:ligatures w14:val="standardContextual"/>
             </w:rPr>
           </w:pPr>
-          <w:hyperlink w:anchor="_Toc189872996" w:history="1">
+          <w:hyperlink w:anchor="_Toc191001752" w:history="1">
             <w:r>
               <w:rPr>
                 <w:rStyle w:val="Hyperlink"/>
@@ -1174,7 +1246,7 @@
                 <w:noProof/>
                 <w:webHidden/>
               </w:rPr>
-              <w:instrText xml:space="preserve"> PAGEREF _Toc189872996 \h </w:instrText>
+              <w:instrText xml:space="preserve"> PAGEREF _Toc191001752 \h </w:instrText>
             </w:r>
             <w:r>
               <w:rPr>
@@ -1219,7 +1291,7 @@
               <w14:ligatures w14:val="standardContextual"/>
             </w:rPr>
           </w:pPr>
-          <w:hyperlink w:anchor="_Toc189872997" w:history="1">
+          <w:hyperlink w:anchor="_Toc191001753" w:history="1">
             <w:r>
               <w:rPr>
                 <w:rStyle w:val="Hyperlink"/>
@@ -1246,7 +1318,7 @@
                 <w:noProof/>
                 <w:webHidden/>
               </w:rPr>
-              <w:instrText xml:space="preserve"> PAGEREF _Toc189872997 \h </w:instrText>
+              <w:instrText xml:space="preserve"> PAGEREF _Toc191001753 \h </w:instrText>
             </w:r>
             <w:r>
               <w:rPr>
@@ -1291,7 +1363,7 @@
               <w14:ligatures w14:val="standardContextual"/>
             </w:rPr>
           </w:pPr>
-          <w:hyperlink w:anchor="_Toc189872998" w:history="1">
+          <w:hyperlink w:anchor="_Toc191001754" w:history="1">
             <w:r>
               <w:rPr>
                 <w:rStyle w:val="Hyperlink"/>
@@ -1318,7 +1390,7 @@
                 <w:noProof/>
                 <w:webHidden/>
               </w:rPr>
-              <w:instrText xml:space="preserve"> PAGEREF _Toc189872998 \h </w:instrText>
+              <w:instrText xml:space="preserve"> PAGEREF _Toc191001754 \h </w:instrText>
             </w:r>
             <w:r>
               <w:rPr>
@@ -1363,7 +1435,7 @@
               <w14:ligatures w14:val="standardContextual"/>
             </w:rPr>
           </w:pPr>
-          <w:hyperlink w:anchor="_Toc189872999" w:history="1">
+          <w:hyperlink w:anchor="_Toc191001755" w:history="1">
             <w:r>
               <w:rPr>
                 <w:rStyle w:val="Hyperlink"/>
@@ -1390,7 +1462,7 @@
                 <w:noProof/>
                 <w:webHidden/>
               </w:rPr>
-              <w:instrText xml:space="preserve"> PAGEREF _Toc189872999 \h </w:instrText>
+              <w:instrText xml:space="preserve"> PAGEREF _Toc191001755 \h </w:instrText>
             </w:r>
             <w:r>
               <w:rPr>
@@ -1435,7 +1507,7 @@
               <w14:ligatures w14:val="standardContextual"/>
             </w:rPr>
           </w:pPr>
-          <w:hyperlink w:anchor="_Toc189873000" w:history="1">
+          <w:hyperlink w:anchor="_Toc191001756" w:history="1">
             <w:r>
               <w:rPr>
                 <w:rStyle w:val="Hyperlink"/>
@@ -1462,7 +1534,7 @@
                 <w:noProof/>
                 <w:webHidden/>
               </w:rPr>
-              <w:instrText xml:space="preserve"> PAGEREF _Toc189873000 \h </w:instrText>
+              <w:instrText xml:space="preserve"> PAGEREF _Toc191001756 \h </w:instrText>
             </w:r>
             <w:r>
               <w:rPr>
@@ -1507,7 +1579,7 @@
               <w14:ligatures w14:val="standardContextual"/>
             </w:rPr>
           </w:pPr>
-          <w:hyperlink w:anchor="_Toc189873001" w:history="1">
+          <w:hyperlink w:anchor="_Toc191001757" w:history="1">
             <w:r>
               <w:rPr>
                 <w:rStyle w:val="Hyperlink"/>
@@ -1534,7 +1606,7 @@
                 <w:noProof/>
                 <w:webHidden/>
               </w:rPr>
-              <w:instrText xml:space="preserve"> PAGEREF _Toc189873001 \h </w:instrText>
+              <w:instrText xml:space="preserve"> PAGEREF _Toc191001757 \h </w:instrText>
             </w:r>
             <w:r>
               <w:rPr>
@@ -1579,7 +1651,7 @@
               <w14:ligatures w14:val="standardContextual"/>
             </w:rPr>
           </w:pPr>
-          <w:hyperlink w:anchor="_Toc189873002" w:history="1">
+          <w:hyperlink w:anchor="_Toc191001758" w:history="1">
             <w:r>
               <w:rPr>
                 <w:rStyle w:val="Hyperlink"/>
@@ -1606,7 +1678,7 @@
                 <w:noProof/>
                 <w:webHidden/>
               </w:rPr>
-              <w:instrText xml:space="preserve"> PAGEREF _Toc189873002 \h </w:instrText>
+              <w:instrText xml:space="preserve"> PAGEREF _Toc191001758 \h </w:instrText>
             </w:r>
             <w:r>
               <w:rPr>
@@ -1651,7 +1723,7 @@
               <w14:ligatures w14:val="standardContextual"/>
             </w:rPr>
           </w:pPr>
-          <w:hyperlink w:anchor="_Toc189873003" w:history="1">
+          <w:hyperlink w:anchor="_Toc191001759" w:history="1">
             <w:r>
               <w:rPr>
                 <w:rStyle w:val="Hyperlink"/>
@@ -1678,7 +1750,7 @@
                 <w:noProof/>
                 <w:webHidden/>
               </w:rPr>
-              <w:instrText xml:space="preserve"> PAGEREF _Toc189873003 \h </w:instrText>
+              <w:instrText xml:space="preserve"> PAGEREF _Toc191001759 \h </w:instrText>
             </w:r>
             <w:r>
               <w:rPr>
@@ -1723,7 +1795,7 @@
               <w14:ligatures w14:val="standardContextual"/>
             </w:rPr>
           </w:pPr>
-          <w:hyperlink w:anchor="_Toc189873004" w:history="1">
+          <w:hyperlink w:anchor="_Toc191001760" w:history="1">
             <w:r>
               <w:rPr>
                 <w:rStyle w:val="Hyperlink"/>
@@ -1750,7 +1822,7 @@
                 <w:noProof/>
                 <w:webHidden/>
               </w:rPr>
-              <w:instrText xml:space="preserve"> PAGEREF _Toc189873004 \h </w:instrText>
+              <w:instrText xml:space="preserve"> PAGEREF _Toc191001760 \h </w:instrText>
             </w:r>
             <w:r>
               <w:rPr>
@@ -1795,7 +1867,7 @@
               <w14:ligatures w14:val="standardContextual"/>
             </w:rPr>
           </w:pPr>
-          <w:hyperlink w:anchor="_Toc189873005" w:history="1">
+          <w:hyperlink w:anchor="_Toc191001761" w:history="1">
             <w:r>
               <w:rPr>
                 <w:rStyle w:val="Hyperlink"/>
@@ -1822,7 +1894,7 @@
                 <w:noProof/>
                 <w:webHidden/>
               </w:rPr>
-              <w:instrText xml:space="preserve"> PAGEREF _Toc189873005 \h </w:instrText>
+              <w:instrText xml:space="preserve"> PAGEREF _Toc191001761 \h </w:instrText>
             </w:r>
             <w:r>
               <w:rPr>
@@ -1867,7 +1939,7 @@
               <w14:ligatures w14:val="standardContextual"/>
             </w:rPr>
           </w:pPr>
-          <w:hyperlink w:anchor="_Toc189873006" w:history="1">
+          <w:hyperlink w:anchor="_Toc191001762" w:history="1">
             <w:r>
               <w:rPr>
                 <w:rStyle w:val="Hyperlink"/>
@@ -1894,7 +1966,7 @@
                 <w:noProof/>
                 <w:webHidden/>
               </w:rPr>
-              <w:instrText xml:space="preserve"> PAGEREF _Toc189873006 \h </w:instrText>
+              <w:instrText xml:space="preserve"> PAGEREF _Toc191001762 \h </w:instrText>
             </w:r>
             <w:r>
               <w:rPr>
@@ -1939,7 +2011,7 @@
               <w14:ligatures w14:val="standardContextual"/>
             </w:rPr>
           </w:pPr>
-          <w:hyperlink w:anchor="_Toc189873007" w:history="1">
+          <w:hyperlink w:anchor="_Toc191001763" w:history="1">
             <w:r>
               <w:rPr>
                 <w:rStyle w:val="Hyperlink"/>
@@ -1966,7 +2038,7 @@
                 <w:noProof/>
                 <w:webHidden/>
               </w:rPr>
-              <w:instrText xml:space="preserve"> PAGEREF _Toc189873007 \h </w:instrText>
+              <w:instrText xml:space="preserve"> PAGEREF _Toc191001763 \h </w:instrText>
             </w:r>
             <w:r>
               <w:rPr>
@@ -2011,7 +2083,7 @@
               <w14:ligatures w14:val="standardContextual"/>
             </w:rPr>
           </w:pPr>
-          <w:hyperlink w:anchor="_Toc189873008" w:history="1">
+          <w:hyperlink w:anchor="_Toc191001764" w:history="1">
             <w:r>
               <w:rPr>
                 <w:rStyle w:val="Hyperlink"/>
@@ -2038,7 +2110,7 @@
                 <w:noProof/>
                 <w:webHidden/>
               </w:rPr>
-              <w:instrText xml:space="preserve"> PAGEREF _Toc189873008 \h </w:instrText>
+              <w:instrText xml:space="preserve"> PAGEREF _Toc191001764 \h </w:instrText>
             </w:r>
             <w:r>
               <w:rPr>
@@ -2083,7 +2155,7 @@
               <w14:ligatures w14:val="standardContextual"/>
             </w:rPr>
           </w:pPr>
-          <w:hyperlink w:anchor="_Toc189873009" w:history="1">
+          <w:hyperlink w:anchor="_Toc191001765" w:history="1">
             <w:r>
               <w:rPr>
                 <w:rStyle w:val="Hyperlink"/>
@@ -2110,7 +2182,7 @@
                 <w:noProof/>
                 <w:webHidden/>
               </w:rPr>
-              <w:instrText xml:space="preserve"> PAGEREF _Toc189873009 \h </w:instrText>
+              <w:instrText xml:space="preserve"> PAGEREF _Toc191001765 \h </w:instrText>
             </w:r>
             <w:r>
               <w:rPr>
@@ -2155,7 +2227,7 @@
               <w14:ligatures w14:val="standardContextual"/>
             </w:rPr>
           </w:pPr>
-          <w:hyperlink w:anchor="_Toc189873010" w:history="1">
+          <w:hyperlink w:anchor="_Toc191001766" w:history="1">
             <w:r>
               <w:rPr>
                 <w:rStyle w:val="Hyperlink"/>
@@ -2182,7 +2254,7 @@
                 <w:noProof/>
                 <w:webHidden/>
               </w:rPr>
-              <w:instrText xml:space="preserve"> PAGEREF _Toc189873010 \h </w:instrText>
+              <w:instrText xml:space="preserve"> PAGEREF _Toc191001766 \h </w:instrText>
             </w:r>
             <w:r>
               <w:rPr>
@@ -2227,7 +2299,7 @@
               <w14:ligatures w14:val="standardContextual"/>
             </w:rPr>
           </w:pPr>
-          <w:hyperlink w:anchor="_Toc189873011" w:history="1">
+          <w:hyperlink w:anchor="_Toc191001767" w:history="1">
             <w:r>
               <w:rPr>
                 <w:rStyle w:val="Hyperlink"/>
@@ -2254,7 +2326,7 @@
                 <w:noProof/>
                 <w:webHidden/>
               </w:rPr>
-              <w:instrText xml:space="preserve"> PAGEREF _Toc189873011 \h </w:instrText>
+              <w:instrText xml:space="preserve"> PAGEREF _Toc191001767 \h </w:instrText>
             </w:r>
             <w:r>
               <w:rPr>
@@ -2299,7 +2371,7 @@
               <w14:ligatures w14:val="standardContextual"/>
             </w:rPr>
           </w:pPr>
-          <w:hyperlink w:anchor="_Toc189873012" w:history="1">
+          <w:hyperlink w:anchor="_Toc191001768" w:history="1">
             <w:r>
               <w:rPr>
                 <w:rStyle w:val="Hyperlink"/>
@@ -2326,7 +2398,7 @@
                 <w:noProof/>
                 <w:webHidden/>
               </w:rPr>
-              <w:instrText xml:space="preserve"> PAGEREF _Toc189873012 \h </w:instrText>
+              <w:instrText xml:space="preserve"> PAGEREF _Toc191001768 \h </w:instrText>
             </w:r>
             <w:r>
               <w:rPr>
@@ -2371,7 +2443,7 @@
               <w14:ligatures w14:val="standardContextual"/>
             </w:rPr>
           </w:pPr>
-          <w:hyperlink w:anchor="_Toc189873013" w:history="1">
+          <w:hyperlink w:anchor="_Toc191001769" w:history="1">
             <w:r>
               <w:rPr>
                 <w:rStyle w:val="Hyperlink"/>
@@ -2398,7 +2470,7 @@
                 <w:noProof/>
                 <w:webHidden/>
               </w:rPr>
-              <w:instrText xml:space="preserve"> PAGEREF _Toc189873013 \h </w:instrText>
+              <w:instrText xml:space="preserve"> PAGEREF _Toc191001769 \h </w:instrText>
             </w:r>
             <w:r>
               <w:rPr>
@@ -2458,7 +2530,7 @@
       <w:pPr>
         <w:pStyle w:val="Heading1"/>
       </w:pPr>
-      <w:bookmarkStart w:id="2" w:name="_Toc189872983"/>
+      <w:bookmarkStart w:id="2" w:name="_Toc191001738"/>
       <w:r>
         <w:lastRenderedPageBreak/>
         <w:t>Introduction</w:t>
@@ -2484,7 +2556,7 @@
       <w:pPr>
         <w:pStyle w:val="Heading1"/>
       </w:pPr>
-      <w:bookmarkStart w:id="3" w:name="_Toc189872984"/>
+      <w:bookmarkStart w:id="3" w:name="_Toc191001739"/>
       <w:r>
         <w:t>Flight Phases</w:t>
       </w:r>
@@ -2654,7 +2726,7 @@
       <w:pPr>
         <w:pStyle w:val="Heading1"/>
       </w:pPr>
-      <w:bookmarkStart w:id="4" w:name="_Toc189872985"/>
+      <w:bookmarkStart w:id="4" w:name="_Toc191001740"/>
       <w:r>
         <w:t>Thrust Limits</w:t>
       </w:r>
@@ -2975,7 +3047,7 @@
       <w:pPr>
         <w:pStyle w:val="Heading1"/>
       </w:pPr>
-      <w:bookmarkStart w:id="5" w:name="_Toc189872986"/>
+      <w:bookmarkStart w:id="5" w:name="_Toc191001741"/>
       <w:r>
         <w:t>FMS S</w:t>
       </w:r>
@@ -3003,7 +3075,7 @@
       <w:pPr>
         <w:pStyle w:val="Heading2"/>
       </w:pPr>
-      <w:bookmarkStart w:id="6" w:name="_Toc189872987"/>
+      <w:bookmarkStart w:id="6" w:name="_Toc191001742"/>
       <w:r>
         <w:t>Takeoff</w:t>
       </w:r>
@@ -3031,7 +3103,7 @@
       <w:pPr>
         <w:pStyle w:val="Heading2"/>
       </w:pPr>
-      <w:bookmarkStart w:id="7" w:name="_Toc189872988"/>
+      <w:bookmarkStart w:id="7" w:name="_Toc191001743"/>
       <w:r>
         <w:t>Climb</w:t>
       </w:r>
@@ -3275,7 +3347,7 @@
       <w:pPr>
         <w:pStyle w:val="Heading2"/>
       </w:pPr>
-      <w:bookmarkStart w:id="8" w:name="_Toc189872989"/>
+      <w:bookmarkStart w:id="8" w:name="_Toc191001744"/>
       <w:r>
         <w:t>Cruise</w:t>
       </w:r>
@@ -3323,7 +3395,7 @@
       <w:pPr>
         <w:pStyle w:val="Heading2"/>
       </w:pPr>
-      <w:bookmarkStart w:id="9" w:name="_Toc189872990"/>
+      <w:bookmarkStart w:id="9" w:name="_Toc191001745"/>
       <w:r>
         <w:t>Descent</w:t>
       </w:r>
@@ -3558,7 +3630,7 @@
       <w:pPr>
         <w:pStyle w:val="Heading2"/>
       </w:pPr>
-      <w:bookmarkStart w:id="10" w:name="_Toc189872991"/>
+      <w:bookmarkStart w:id="10" w:name="_Toc191001746"/>
       <w:r>
         <w:t>Approach</w:t>
       </w:r>
@@ -3590,7 +3662,27 @@
         <w:t>When the flaps are extended to 35 or 50 degrees, FMS SPD will decelerate to the approach speed.</w:t>
       </w:r>
     </w:p>
-    <w:p>
+    <w:p/>
+    <w:p>
+      <w:pPr>
+        <w:pStyle w:val="Heading2"/>
+      </w:pPr>
+      <w:bookmarkStart w:id="11" w:name="_Toc191001747"/>
+      <w:r>
+        <w:t>Landing</w:t>
+      </w:r>
+      <w:bookmarkEnd w:id="11"/>
+    </w:p>
+    <w:p>
+      <w:r>
+        <w:t xml:space="preserve">The RETARD mode of the Auto </w:t>
+      </w:r>
+      <w:r>
+        <w:t>Throttle</w:t>
+      </w:r>
+      <w:r>
+        <w:t xml:space="preserve"> System will engage normally at 50 feet. </w:t>
+      </w:r>
       <w:r>
         <w:t xml:space="preserve">FMS SPD will disengage </w:t>
       </w:r>
@@ -3601,7 +3693,10 @@
         <w:t>when th</w:t>
       </w:r>
       <w:r>
-        <w:t>e nose gear touches down.</w:t>
+        <w:t>e nose gear touches down</w:t>
+      </w:r>
+      <w:r>
+        <w:t>.</w:t>
       </w:r>
     </w:p>
     <w:p>
@@ -3613,12 +3708,12 @@
       <w:pPr>
         <w:pStyle w:val="Heading1"/>
       </w:pPr>
-      <w:bookmarkStart w:id="11" w:name="_Toc189872992"/>
+      <w:bookmarkStart w:id="12" w:name="_Toc191001748"/>
       <w:r>
         <w:lastRenderedPageBreak/>
         <w:t>Multifunction Control and Display Unit</w:t>
       </w:r>
-      <w:bookmarkEnd w:id="11"/>
+      <w:bookmarkEnd w:id="12"/>
     </w:p>
     <w:p>
       <w:r>
@@ -3633,11 +3728,11 @@
       <w:pPr>
         <w:pStyle w:val="Heading2"/>
       </w:pPr>
-      <w:bookmarkStart w:id="12" w:name="_Toc189872993"/>
+      <w:bookmarkStart w:id="13" w:name="_Toc191001749"/>
       <w:r>
         <w:t>Overview</w:t>
       </w:r>
-      <w:bookmarkEnd w:id="12"/>
+      <w:bookmarkEnd w:id="13"/>
     </w:p>
     <w:p>
       <w:r>
@@ -5803,12 +5898,12 @@
       <w:pPr>
         <w:pStyle w:val="Heading2"/>
       </w:pPr>
-      <w:bookmarkStart w:id="13" w:name="_Toc189872994"/>
+      <w:bookmarkStart w:id="14" w:name="_Toc191001750"/>
       <w:r>
         <w:lastRenderedPageBreak/>
         <w:t>Scratchpad</w:t>
       </w:r>
-      <w:bookmarkEnd w:id="13"/>
+      <w:bookmarkEnd w:id="14"/>
     </w:p>
     <w:p>
       <w:r>
@@ -5904,11 +5999,11 @@
       <w:pPr>
         <w:pStyle w:val="Heading2"/>
       </w:pPr>
-      <w:bookmarkStart w:id="14" w:name="_Toc189872995"/>
+      <w:bookmarkStart w:id="15" w:name="_Toc191001751"/>
       <w:r>
         <w:t>Fields and Line Select Keys</w:t>
       </w:r>
-      <w:bookmarkEnd w:id="14"/>
+      <w:bookmarkEnd w:id="15"/>
     </w:p>
     <w:p>
       <w:r>
@@ -6446,12 +6541,12 @@
       <w:pPr>
         <w:pStyle w:val="Heading2"/>
       </w:pPr>
-      <w:bookmarkStart w:id="15" w:name="_Toc189872996"/>
+      <w:bookmarkStart w:id="16" w:name="_Toc191001752"/>
       <w:r>
         <w:lastRenderedPageBreak/>
         <w:t>Pages</w:t>
       </w:r>
-      <w:bookmarkEnd w:id="15"/>
+      <w:bookmarkEnd w:id="16"/>
     </w:p>
     <w:p>
       <w:r>
@@ -6475,7 +6570,7 @@
       <w:pPr>
         <w:pStyle w:val="Heading3"/>
       </w:pPr>
-      <w:bookmarkStart w:id="16" w:name="_Toc189872997"/>
+      <w:bookmarkStart w:id="17" w:name="_Toc191001753"/>
       <w:r>
         <w:t>A</w:t>
       </w:r>
@@ -6485,7 +6580,7 @@
       <w:r>
         <w:t>C STATUS</w:t>
       </w:r>
-      <w:bookmarkEnd w:id="16"/>
+      <w:bookmarkEnd w:id="17"/>
     </w:p>
     <w:p>
       <w:r>
@@ -6662,11 +6757,11 @@
       <w:pPr>
         <w:pStyle w:val="Heading3"/>
       </w:pPr>
-      <w:bookmarkStart w:id="17" w:name="_Toc189872998"/>
+      <w:bookmarkStart w:id="18" w:name="_Toc191001754"/>
       <w:r>
         <w:t>APPROACH</w:t>
       </w:r>
-      <w:bookmarkEnd w:id="17"/>
+      <w:bookmarkEnd w:id="18"/>
     </w:p>
     <w:p>
       <w:r>
@@ -6738,11 +6833,11 @@
       <w:pPr>
         <w:pStyle w:val="Heading3"/>
       </w:pPr>
-      <w:bookmarkStart w:id="18" w:name="_Toc189872999"/>
+      <w:bookmarkStart w:id="19" w:name="_Toc191001755"/>
       <w:r>
         <w:t>CLOSEST AIRPORTS</w:t>
       </w:r>
-      <w:bookmarkEnd w:id="18"/>
+      <w:bookmarkEnd w:id="19"/>
     </w:p>
     <w:p>
       <w:r>
@@ -6771,11 +6866,11 @@
       <w:pPr>
         <w:pStyle w:val="Heading3"/>
       </w:pPr>
-      <w:bookmarkStart w:id="19" w:name="_Toc189873000"/>
+      <w:bookmarkStart w:id="20" w:name="_Toc191001756"/>
       <w:r>
         <w:t>F-PLN INIT</w:t>
       </w:r>
-      <w:bookmarkEnd w:id="19"/>
+      <w:bookmarkEnd w:id="20"/>
     </w:p>
     <w:p>
       <w:r>
@@ -7050,11 +7145,11 @@
       <w:pPr>
         <w:pStyle w:val="Heading3"/>
       </w:pPr>
-      <w:bookmarkStart w:id="20" w:name="_Toc189873001"/>
+      <w:bookmarkStart w:id="21" w:name="_Toc191001757"/>
       <w:r>
         <w:t>FUEL INIT</w:t>
       </w:r>
-      <w:bookmarkEnd w:id="20"/>
+      <w:bookmarkEnd w:id="21"/>
     </w:p>
     <w:p>
       <w:r>
@@ -7106,12 +7201,12 @@
       <w:pPr>
         <w:pStyle w:val="Heading3"/>
       </w:pPr>
-      <w:bookmarkStart w:id="21" w:name="_Toc189873002"/>
+      <w:bookmarkStart w:id="22" w:name="_Toc191001758"/>
       <w:r>
         <w:lastRenderedPageBreak/>
         <w:t>IRS/GNS POS</w:t>
       </w:r>
-      <w:bookmarkEnd w:id="21"/>
+      <w:bookmarkEnd w:id="22"/>
     </w:p>
     <w:p>
       <w:r>
@@ -7157,11 +7252,11 @@
       <w:pPr>
         <w:pStyle w:val="Heading3"/>
       </w:pPr>
-      <w:bookmarkStart w:id="22" w:name="_Toc189873003"/>
+      <w:bookmarkStart w:id="23" w:name="_Toc191001759"/>
       <w:r>
         <w:t>IRS STATUS</w:t>
       </w:r>
-      <w:bookmarkEnd w:id="22"/>
+      <w:bookmarkEnd w:id="23"/>
     </w:p>
     <w:p>
       <w:r>
@@ -7186,11 +7281,11 @@
       <w:pPr>
         <w:pStyle w:val="Heading3"/>
       </w:pPr>
-      <w:bookmarkStart w:id="23" w:name="_Toc189873004"/>
+      <w:bookmarkStart w:id="24" w:name="_Toc191001760"/>
       <w:r>
         <w:t>MENU</w:t>
       </w:r>
-      <w:bookmarkEnd w:id="23"/>
+      <w:bookmarkEnd w:id="24"/>
     </w:p>
     <w:p>
       <w:r>
@@ -7316,11 +7411,11 @@
       <w:pPr>
         <w:pStyle w:val="Heading3"/>
       </w:pPr>
-      <w:bookmarkStart w:id="24" w:name="_Toc189873005"/>
+      <w:bookmarkStart w:id="25" w:name="_Toc191001761"/>
       <w:r>
         <w:t>NAV RADIO</w:t>
       </w:r>
-      <w:bookmarkEnd w:id="24"/>
+      <w:bookmarkEnd w:id="25"/>
     </w:p>
     <w:p>
       <w:r>
@@ -7545,11 +7640,11 @@
       <w:pPr>
         <w:pStyle w:val="Heading3"/>
       </w:pPr>
-      <w:bookmarkStart w:id="25" w:name="_Toc189873006"/>
+      <w:bookmarkStart w:id="26" w:name="_Toc191001762"/>
       <w:r>
         <w:t>PERF</w:t>
       </w:r>
-      <w:bookmarkEnd w:id="25"/>
+      <w:bookmarkEnd w:id="26"/>
     </w:p>
     <w:p>
       <w:r>
@@ -7968,14 +8063,14 @@
       <w:pPr>
         <w:pStyle w:val="Heading3"/>
       </w:pPr>
-      <w:bookmarkStart w:id="26" w:name="_Toc189873007"/>
+      <w:bookmarkStart w:id="27" w:name="_Toc191001763"/>
       <w:r>
         <w:t>PERF</w:t>
       </w:r>
       <w:r>
         <w:t xml:space="preserve"> PRESELECT</w:t>
       </w:r>
-      <w:bookmarkEnd w:id="26"/>
+      <w:bookmarkEnd w:id="27"/>
     </w:p>
     <w:p>
       <w:r>
@@ -8041,11 +8136,11 @@
       <w:pPr>
         <w:pStyle w:val="Heading3"/>
       </w:pPr>
-      <w:bookmarkStart w:id="27" w:name="_Toc189873008"/>
+      <w:bookmarkStart w:id="28" w:name="_Toc191001764"/>
       <w:r>
         <w:t>POS REF</w:t>
       </w:r>
-      <w:bookmarkEnd w:id="27"/>
+      <w:bookmarkEnd w:id="28"/>
     </w:p>
     <w:p>
       <w:r>
@@ -8113,11 +8208,11 @@
       <w:pPr>
         <w:pStyle w:val="Heading3"/>
       </w:pPr>
-      <w:bookmarkStart w:id="28" w:name="_Toc189873009"/>
+      <w:bookmarkStart w:id="29" w:name="_Toc191001765"/>
       <w:r>
         <w:t>REF INDEX</w:t>
       </w:r>
-      <w:bookmarkEnd w:id="28"/>
+      <w:bookmarkEnd w:id="29"/>
     </w:p>
     <w:p>
       <w:r>
@@ -8138,11 +8233,11 @@
       <w:pPr>
         <w:pStyle w:val="Heading3"/>
       </w:pPr>
-      <w:bookmarkStart w:id="29" w:name="_Toc189873010"/>
+      <w:bookmarkStart w:id="30" w:name="_Toc191001766"/>
       <w:r>
         <w:t>SENSOR STATUS</w:t>
       </w:r>
-      <w:bookmarkEnd w:id="29"/>
+      <w:bookmarkEnd w:id="30"/>
     </w:p>
     <w:p>
       <w:r>
@@ -8170,12 +8265,12 @@
       <w:pPr>
         <w:pStyle w:val="Heading3"/>
       </w:pPr>
-      <w:bookmarkStart w:id="30" w:name="_Toc189873011"/>
+      <w:bookmarkStart w:id="31" w:name="_Toc191001767"/>
       <w:r>
         <w:lastRenderedPageBreak/>
         <w:t>TAKEOFF</w:t>
       </w:r>
-      <w:bookmarkEnd w:id="30"/>
+      <w:bookmarkEnd w:id="31"/>
     </w:p>
     <w:p>
       <w:r>
@@ -8416,12 +8511,12 @@
       <w:pPr>
         <w:pStyle w:val="Heading3"/>
       </w:pPr>
-      <w:bookmarkStart w:id="31" w:name="_Toc189873012"/>
+      <w:bookmarkStart w:id="32" w:name="_Toc191001768"/>
       <w:r>
         <w:lastRenderedPageBreak/>
         <w:t>THRUST LIMITS</w:t>
       </w:r>
-      <w:bookmarkEnd w:id="31"/>
+      <w:bookmarkEnd w:id="32"/>
     </w:p>
     <w:p>
       <w:r>
@@ -8611,11 +8706,11 @@
       <w:pPr>
         <w:pStyle w:val="Heading3"/>
       </w:pPr>
-      <w:bookmarkStart w:id="32" w:name="_Toc189873013"/>
+      <w:bookmarkStart w:id="33" w:name="_Toc191001769"/>
       <w:r>
         <w:t>WEIGHT INIT</w:t>
       </w:r>
-      <w:bookmarkEnd w:id="32"/>
+      <w:bookmarkEnd w:id="33"/>
     </w:p>
     <w:p>
       <w:r>

</xml_diff>

<commit_message>
Docs: Insert -> Enter
</commit_message>
<xml_diff>
--- a/Docs/FMS_and_MCDU.docx
+++ b/Docs/FMS_and_MCDU.docx
@@ -3738,6 +3738,115 @@
       <w:bookmarkEnd w:id="13"/>
     </w:p>
     <w:p>
+      <w:r>
+        <w:rPr>
+          <w:noProof/>
+        </w:rPr>
+        <mc:AlternateContent>
+          <mc:Choice Requires="wps">
+            <w:drawing>
+              <wp:anchor distT="0" distB="0" distL="114300" distR="114300" simplePos="0" relativeHeight="251661312" behindDoc="0" locked="0" layoutInCell="1" allowOverlap="1" wp14:anchorId="128EAE8B" wp14:editId="5DC4B1D8">
+                <wp:simplePos x="0" y="0"/>
+                <wp:positionH relativeFrom="column">
+                  <wp:posOffset>1475545</wp:posOffset>
+                </wp:positionH>
+                <wp:positionV relativeFrom="paragraph">
+                  <wp:posOffset>1177856</wp:posOffset>
+                </wp:positionV>
+                <wp:extent cx="166978" cy="373712"/>
+                <wp:effectExtent l="0" t="0" r="5080" b="7620"/>
+                <wp:wrapNone/>
+                <wp:docPr id="1179576889" name="Text Box 37"/>
+                <wp:cNvGraphicFramePr/>
+                <a:graphic xmlns:a="http://schemas.openxmlformats.org/drawingml/2006/main">
+                  <a:graphicData uri="http://schemas.microsoft.com/office/word/2010/wordprocessingShape">
+                    <wps:wsp>
+                      <wps:cNvSpPr txBox="1"/>
+                      <wps:spPr>
+                        <a:xfrm>
+                          <a:off x="0" y="0"/>
+                          <a:ext cx="166978" cy="373712"/>
+                        </a:xfrm>
+                        <a:prstGeom prst="rect">
+                          <a:avLst/>
+                        </a:prstGeom>
+                        <a:noFill/>
+                        <a:ln w="6350">
+                          <a:noFill/>
+                        </a:ln>
+                      </wps:spPr>
+                      <wps:txbx>
+                        <w:txbxContent>
+                          <w:p>
+                            <w:pPr>
+                              <w:rPr>
+                                <w:color w:val="FF0000"/>
+                                <w:sz w:val="24"/>
+                                <w:szCs w:val="24"/>
+                              </w:rPr>
+                            </w:pPr>
+                            <w:r>
+                              <w:rPr>
+                                <w:color w:val="FF0000"/>
+                                <w:sz w:val="24"/>
+                                <w:szCs w:val="24"/>
+                              </w:rPr>
+                              <w:t>2</w:t>
+                            </w:r>
+                          </w:p>
+                        </w:txbxContent>
+                      </wps:txbx>
+                      <wps:bodyPr rot="0" spcFirstLastPara="0" vertOverflow="overflow" horzOverflow="overflow" vert="horz" wrap="square" lIns="45720" tIns="45720" rIns="45720" bIns="45720" numCol="1" spcCol="0" rtlCol="0" fromWordArt="0" anchor="t" anchorCtr="0" forceAA="0" compatLnSpc="1">
+                        <a:prstTxWarp prst="textNoShape">
+                          <a:avLst/>
+                        </a:prstTxWarp>
+                        <a:noAutofit/>
+                      </wps:bodyPr>
+                    </wps:wsp>
+                  </a:graphicData>
+                </a:graphic>
+                <wp14:sizeRelH relativeFrom="margin">
+                  <wp14:pctWidth>0</wp14:pctWidth>
+                </wp14:sizeRelH>
+                <wp14:sizeRelV relativeFrom="margin">
+                  <wp14:pctHeight>0</wp14:pctHeight>
+                </wp14:sizeRelV>
+              </wp:anchor>
+            </w:drawing>
+          </mc:Choice>
+          <mc:Fallback>
+            <w:pict>
+              <v:shapetype w14:anchorId="128EAE8B" id="_x0000_t202" coordsize="21600,21600" o:spt="202" path="m,l,21600r21600,l21600,xe">
+                <v:stroke joinstyle="miter"/>
+                <v:path gradientshapeok="t" o:connecttype="rect"/>
+              </v:shapetype>
+              <v:shape id="Text Box 37" o:spid="_x0000_s1026" type="#_x0000_t202" style="position:absolute;margin-left:116.2pt;margin-top:92.75pt;width:13.15pt;height:29.45pt;z-index:251661312;visibility:visible;mso-wrap-style:square;mso-width-percent:0;mso-height-percent:0;mso-wrap-distance-left:9pt;mso-wrap-distance-top:0;mso-wrap-distance-right:9pt;mso-wrap-distance-bottom:0;mso-position-horizontal:absolute;mso-position-horizontal-relative:text;mso-position-vertical:absolute;mso-position-vertical-relative:text;mso-width-percent:0;mso-height-percent:0;mso-width-relative:margin;mso-height-relative:margin;v-text-anchor:top" o:gfxdata="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" filled="f" stroked="f" strokeweight=".5pt">
+                <v:textbox inset="3.6pt,,3.6pt">
+                  <w:txbxContent>
+                    <w:p>
+                      <w:pPr>
+                        <w:rPr>
+                          <w:color w:val="FF0000"/>
+                          <w:sz w:val="24"/>
+                          <w:szCs w:val="24"/>
+                        </w:rPr>
+                      </w:pPr>
+                      <w:r>
+                        <w:rPr>
+                          <w:color w:val="FF0000"/>
+                          <w:sz w:val="24"/>
+                          <w:szCs w:val="24"/>
+                        </w:rPr>
+                        <w:t>2</w:t>
+                      </w:r>
+                    </w:p>
+                  </w:txbxContent>
+                </v:textbox>
+              </v:shape>
+            </w:pict>
+          </mc:Fallback>
+        </mc:AlternateContent>
+      </w:r>
       <w:r>
         <w:rPr>
           <w:noProof/>
@@ -3816,11 +3925,7 @@
           </mc:Choice>
           <mc:Fallback>
             <w:pict>
-              <v:shapetype w14:anchorId="1A7B5FC3" id="_x0000_t202" coordsize="21600,21600" o:spt="202" path="m,l,21600r21600,l21600,xe">
-                <v:stroke joinstyle="miter"/>
-                <v:path gradientshapeok="t" o:connecttype="rect"/>
-              </v:shapetype>
-              <v:shape id="Text Box 37" o:spid="_x0000_s1026" type="#_x0000_t202" style="position:absolute;margin-left:227.75pt;margin-top:285.35pt;width:13.1pt;height:29.4pt;z-index:251671552;visibility:visible;mso-wrap-style:square;mso-width-percent:0;mso-height-percent:0;mso-wrap-distance-left:9pt;mso-wrap-distance-top:0;mso-wrap-distance-right:9pt;mso-wrap-distance-bottom:0;mso-position-horizontal:absolute;mso-position-horizontal-relative:margin;mso-position-vertical:absolute;mso-position-vertical-relative:text;mso-width-percent:0;mso-height-percent:0;mso-width-relative:margin;mso-height-relative:margin;v-text-anchor:top" o:gfxdata="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" filled="f" stroked="f" strokeweight=".5pt">
+              <v:shape w14:anchorId="1A7B5FC3" id="_x0000_s1027" type="#_x0000_t202" style="position:absolute;margin-left:227.75pt;margin-top:285.35pt;width:13.1pt;height:29.4pt;z-index:251671552;visibility:visible;mso-wrap-style:square;mso-width-percent:0;mso-height-percent:0;mso-wrap-distance-left:9pt;mso-wrap-distance-top:0;mso-wrap-distance-right:9pt;mso-wrap-distance-bottom:0;mso-position-horizontal:absolute;mso-position-horizontal-relative:margin;mso-position-vertical:absolute;mso-position-vertical-relative:text;mso-width-percent:0;mso-height-percent:0;mso-width-relative:margin;mso-height-relative:margin;v-text-anchor:top" o:gfxdata="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" filled="f" stroked="f" strokeweight=".5pt">
                 <v:textbox inset="3.6pt,,3.6pt">
                   <w:txbxContent>
                     <w:p>
@@ -3926,7 +4031,7 @@
           </mc:Choice>
           <mc:Fallback>
             <w:pict>
-              <v:shape w14:anchorId="63F3FB55" id="_x0000_s1027" type="#_x0000_t202" style="position:absolute;margin-left:8pt;margin-top:285.35pt;width:13.1pt;height:29.4pt;z-index:251669504;visibility:visible;mso-wrap-style:square;mso-width-percent:0;mso-height-percent:0;mso-wrap-distance-left:9pt;mso-wrap-distance-top:0;mso-wrap-distance-right:9pt;mso-wrap-distance-bottom:0;mso-position-horizontal:absolute;mso-position-horizontal-relative:text;mso-position-vertical:absolute;mso-position-vertical-relative:text;mso-width-percent:0;mso-height-percent:0;mso-width-relative:margin;mso-height-relative:margin;v-text-anchor:top" o:gfxdata="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" filled="f" stroked="f" strokeweight=".5pt">
+              <v:shape w14:anchorId="63F3FB55" id="_x0000_s1028" type="#_x0000_t202" style="position:absolute;margin-left:8pt;margin-top:285.35pt;width:13.1pt;height:29.4pt;z-index:251669504;visibility:visible;mso-wrap-style:square;mso-width-percent:0;mso-height-percent:0;mso-wrap-distance-left:9pt;mso-wrap-distance-top:0;mso-wrap-distance-right:9pt;mso-wrap-distance-bottom:0;mso-position-horizontal:absolute;mso-position-horizontal-relative:text;mso-position-vertical:absolute;mso-position-vertical-relative:text;mso-width-percent:0;mso-height-percent:0;mso-width-relative:margin;mso-height-relative:margin;v-text-anchor:top" o:gfxdata="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" filled="f" stroked="f" strokeweight=".5pt">
                 <v:textbox inset="3.6pt,,3.6pt">
                   <w:txbxContent>
                     <w:p>
@@ -4031,7 +4136,7 @@
           </mc:Choice>
           <mc:Fallback>
             <w:pict>
-              <v:shape w14:anchorId="5BBCFA7D" id="_x0000_s1028" type="#_x0000_t202" style="position:absolute;margin-left:87.55pt;margin-top:281.5pt;width:13.1pt;height:29.4pt;z-index:251657216;visibility:visible;mso-wrap-style:square;mso-width-percent:0;mso-height-percent:0;mso-wrap-distance-left:9pt;mso-wrap-distance-top:0;mso-wrap-distance-right:9pt;mso-wrap-distance-bottom:0;mso-position-horizontal:absolute;mso-position-horizontal-relative:text;mso-position-vertical:absolute;mso-position-vertical-relative:text;mso-width-percent:0;mso-height-percent:0;mso-width-relative:margin;mso-height-relative:margin;v-text-anchor:top" o:gfxdata="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" filled="f" stroked="f" strokeweight=".5pt">
+              <v:shape w14:anchorId="5BBCFA7D" id="_x0000_s1029" type="#_x0000_t202" style="position:absolute;margin-left:87.55pt;margin-top:281.5pt;width:13.1pt;height:29.4pt;z-index:251657216;visibility:visible;mso-wrap-style:square;mso-width-percent:0;mso-height-percent:0;mso-wrap-distance-left:9pt;mso-wrap-distance-top:0;mso-wrap-distance-right:9pt;mso-wrap-distance-bottom:0;mso-position-horizontal:absolute;mso-position-horizontal-relative:text;mso-position-vertical:absolute;mso-position-vertical-relative:text;mso-width-percent:0;mso-height-percent:0;mso-width-relative:margin;mso-height-relative:margin;v-text-anchor:top" o:gfxdata="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" filled="f" stroked="f" strokeweight=".5pt">
                 <v:textbox inset="3.6pt,,3.6pt">
                   <w:txbxContent>
                     <w:p>
@@ -4136,7 +4241,7 @@
           </mc:Choice>
           <mc:Fallback>
             <w:pict>
-              <v:shape w14:anchorId="5FD24E34" id="_x0000_s1029" type="#_x0000_t202" style="position:absolute;margin-left:20.35pt;margin-top:183.05pt;width:13.15pt;height:29.45pt;z-index:251649024;visibility:visible;mso-wrap-style:square;mso-width-percent:0;mso-height-percent:0;mso-wrap-distance-left:9pt;mso-wrap-distance-top:0;mso-wrap-distance-right:9pt;mso-wrap-distance-bottom:0;mso-position-horizontal:absolute;mso-position-horizontal-relative:text;mso-position-vertical:absolute;mso-position-vertical-relative:text;mso-width-percent:0;mso-height-percent:0;mso-width-relative:margin;mso-height-relative:margin;v-text-anchor:top" o:gfxdata="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" filled="f" stroked="f" strokeweight=".5pt">
+              <v:shape w14:anchorId="5FD24E34" id="_x0000_s1030" type="#_x0000_t202" style="position:absolute;margin-left:20.35pt;margin-top:183.05pt;width:13.15pt;height:29.45pt;z-index:251649024;visibility:visible;mso-wrap-style:square;mso-width-percent:0;mso-height-percent:0;mso-wrap-distance-left:9pt;mso-wrap-distance-top:0;mso-wrap-distance-right:9pt;mso-wrap-distance-bottom:0;mso-position-horizontal:absolute;mso-position-horizontal-relative:text;mso-position-vertical:absolute;mso-position-vertical-relative:text;mso-width-percent:0;mso-height-percent:0;mso-width-relative:margin;mso-height-relative:margin;v-text-anchor:top" o:gfxdata="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" filled="f" stroked="f" strokeweight=".5pt">
                 <v:textbox inset="3.6pt,,3.6pt">
                   <w:txbxContent>
                     <w:p>
@@ -4241,7 +4346,7 @@
           </mc:Choice>
           <mc:Fallback>
             <w:pict>
-              <v:shape w14:anchorId="60546D3C" id="_x0000_s1030" type="#_x0000_t202" style="position:absolute;margin-left:208.35pt;margin-top:184.5pt;width:13.1pt;height:29.4pt;z-index:251651072;visibility:visible;mso-wrap-style:square;mso-width-percent:0;mso-height-percent:0;mso-wrap-distance-left:9pt;mso-wrap-distance-top:0;mso-wrap-distance-right:9pt;mso-wrap-distance-bottom:0;mso-position-horizontal:absolute;mso-position-horizontal-relative:text;mso-position-vertical:absolute;mso-position-vertical-relative:text;mso-width-percent:0;mso-height-percent:0;mso-width-relative:margin;mso-height-relative:margin;v-text-anchor:top" o:gfxdata="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" filled="f" stroked="f" strokeweight=".5pt">
+              <v:shape w14:anchorId="60546D3C" id="_x0000_s1031" type="#_x0000_t202" style="position:absolute;margin-left:208.35pt;margin-top:184.5pt;width:13.1pt;height:29.4pt;z-index:251651072;visibility:visible;mso-wrap-style:square;mso-width-percent:0;mso-height-percent:0;mso-wrap-distance-left:9pt;mso-wrap-distance-top:0;mso-wrap-distance-right:9pt;mso-wrap-distance-bottom:0;mso-position-horizontal:absolute;mso-position-horizontal-relative:text;mso-position-vertical:absolute;mso-position-vertical-relative:text;mso-width-percent:0;mso-height-percent:0;mso-width-relative:margin;mso-height-relative:margin;v-text-anchor:top" o:gfxdata="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" filled="f" stroked="f" strokeweight=".5pt">
                 <v:textbox inset="3.6pt,,3.6pt">
                   <w:txbxContent>
                     <w:p>
@@ -4346,7 +4451,7 @@
           </mc:Choice>
           <mc:Fallback>
             <w:pict>
-              <v:shape w14:anchorId="2D3D2075" id="_x0000_s1031" type="#_x0000_t202" style="position:absolute;margin-left:19.75pt;margin-top:265.45pt;width:13.15pt;height:29.45pt;z-index:251655168;visibility:visible;mso-wrap-style:square;mso-width-percent:0;mso-height-percent:0;mso-wrap-distance-left:9pt;mso-wrap-distance-top:0;mso-wrap-distance-right:9pt;mso-wrap-distance-bottom:0;mso-position-horizontal:absolute;mso-position-horizontal-relative:text;mso-position-vertical:absolute;mso-position-vertical-relative:text;mso-width-percent:0;mso-height-percent:0;mso-width-relative:margin;mso-height-relative:margin;v-text-anchor:top" o:gfxdata="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" filled="f" stroked="f" strokeweight=".5pt">
+              <v:shape w14:anchorId="2D3D2075" id="_x0000_s1032" type="#_x0000_t202" style="position:absolute;margin-left:19.75pt;margin-top:265.45pt;width:13.15pt;height:29.45pt;z-index:251655168;visibility:visible;mso-wrap-style:square;mso-width-percent:0;mso-height-percent:0;mso-wrap-distance-left:9pt;mso-wrap-distance-top:0;mso-wrap-distance-right:9pt;mso-wrap-distance-bottom:0;mso-position-horizontal:absolute;mso-position-horizontal-relative:text;mso-position-vertical:absolute;mso-position-vertical-relative:text;mso-width-percent:0;mso-height-percent:0;mso-width-relative:margin;mso-height-relative:margin;v-text-anchor:top" o:gfxdata="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" filled="f" stroked="f" strokeweight=".5pt">
                 <v:textbox inset="3.6pt,,3.6pt">
                   <w:txbxContent>
                     <w:p>
@@ -4451,7 +4556,7 @@
           </mc:Choice>
           <mc:Fallback>
             <w:pict>
-              <v:shape w14:anchorId="446CA40B" id="_x0000_s1032" type="#_x0000_t202" style="position:absolute;margin-left:64.45pt;margin-top:260.8pt;width:13.1pt;height:29.4pt;z-index:251653120;visibility:visible;mso-wrap-style:square;mso-width-percent:0;mso-height-percent:0;mso-wrap-distance-left:9pt;mso-wrap-distance-top:0;mso-wrap-distance-right:9pt;mso-wrap-distance-bottom:0;mso-position-horizontal:absolute;mso-position-horizontal-relative:text;mso-position-vertical:absolute;mso-position-vertical-relative:text;mso-width-percent:0;mso-height-percent:0;mso-width-relative:margin;mso-height-relative:margin;v-text-anchor:top" o:gfxdata="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" filled="f" stroked="f" strokeweight=".5pt">
+              <v:shape w14:anchorId="446CA40B" id="_x0000_s1033" type="#_x0000_t202" style="position:absolute;margin-left:64.45pt;margin-top:260.8pt;width:13.1pt;height:29.4pt;z-index:251653120;visibility:visible;mso-wrap-style:square;mso-width-percent:0;mso-height-percent:0;mso-wrap-distance-left:9pt;mso-wrap-distance-top:0;mso-wrap-distance-right:9pt;mso-wrap-distance-bottom:0;mso-position-horizontal:absolute;mso-position-horizontal-relative:text;mso-position-vertical:absolute;mso-position-vertical-relative:text;mso-width-percent:0;mso-height-percent:0;mso-width-relative:margin;mso-height-relative:margin;v-text-anchor:top" o:gfxdata="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" filled="f" stroked="f" strokeweight=".5pt">
                 <v:textbox inset="3.6pt,,3.6pt">
                   <w:txbxContent>
                     <w:p>
@@ -4556,7 +4661,7 @@
           </mc:Choice>
           <mc:Fallback>
             <w:pict>
-              <v:shape w14:anchorId="64E30F5F" id="_x0000_s1033" type="#_x0000_t202" style="position:absolute;margin-left:219.95pt;margin-top:375.05pt;width:13.1pt;height:29.4pt;z-index:251667456;visibility:visible;mso-wrap-style:square;mso-width-percent:0;mso-height-percent:0;mso-wrap-distance-left:9pt;mso-wrap-distance-top:0;mso-wrap-distance-right:9pt;mso-wrap-distance-bottom:0;mso-position-horizontal:absolute;mso-position-horizontal-relative:text;mso-position-vertical:absolute;mso-position-vertical-relative:text;mso-width-percent:0;mso-height-percent:0;mso-width-relative:margin;mso-height-relative:margin;v-text-anchor:top" o:gfxdata="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" filled="f" stroked="f" strokeweight=".5pt">
+              <v:shape w14:anchorId="64E30F5F" id="_x0000_s1034" type="#_x0000_t202" style="position:absolute;margin-left:219.95pt;margin-top:375.05pt;width:13.1pt;height:29.4pt;z-index:251667456;visibility:visible;mso-wrap-style:square;mso-width-percent:0;mso-height-percent:0;mso-wrap-distance-left:9pt;mso-wrap-distance-top:0;mso-wrap-distance-right:9pt;mso-wrap-distance-bottom:0;mso-position-horizontal:absolute;mso-position-horizontal-relative:text;mso-position-vertical:absolute;mso-position-vertical-relative:text;mso-width-percent:0;mso-height-percent:0;mso-width-relative:margin;mso-height-relative:margin;v-text-anchor:top" o:gfxdata="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" filled="f" stroked="f" strokeweight=".5pt">
                 <v:textbox inset="3.6pt,,3.6pt">
                   <w:txbxContent>
                     <w:p>
@@ -4661,7 +4766,7 @@
           </mc:Choice>
           <mc:Fallback>
             <w:pict>
-              <v:shape w14:anchorId="1A7CB509" id="_x0000_s1034" type="#_x0000_t202" style="position:absolute;margin-left:13.3pt;margin-top:23.9pt;width:13.1pt;height:29.4pt;z-index:251659264;visibility:visible;mso-wrap-style:square;mso-width-percent:0;mso-height-percent:0;mso-wrap-distance-left:9pt;mso-wrap-distance-top:0;mso-wrap-distance-right:9pt;mso-wrap-distance-bottom:0;mso-position-horizontal:absolute;mso-position-horizontal-relative:text;mso-position-vertical:absolute;mso-position-vertical-relative:text;mso-width-percent:0;mso-height-percent:0;mso-width-relative:margin;mso-height-relative:margin;v-text-anchor:top" o:gfxdata="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" filled="f" stroked="f" strokeweight=".5pt">
+              <v:shape w14:anchorId="1A7CB509" id="_x0000_s1035" type="#_x0000_t202" style="position:absolute;margin-left:13.3pt;margin-top:23.9pt;width:13.1pt;height:29.4pt;z-index:251659264;visibility:visible;mso-wrap-style:square;mso-width-percent:0;mso-height-percent:0;mso-wrap-distance-left:9pt;mso-wrap-distance-top:0;mso-wrap-distance-right:9pt;mso-wrap-distance-bottom:0;mso-position-horizontal:absolute;mso-position-horizontal-relative:text;mso-position-vertical:absolute;mso-position-vertical-relative:text;mso-width-percent:0;mso-height-percent:0;mso-width-relative:margin;mso-height-relative:margin;v-text-anchor:top" o:gfxdata="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" filled="f" stroked="f" strokeweight=".5pt">
                 <v:textbox inset="3.6pt,,3.6pt">
                   <w:txbxContent>
                     <w:p>
@@ -4766,7 +4871,7 @@
           </mc:Choice>
           <mc:Fallback>
             <w:pict>
-              <v:shape w14:anchorId="45FBF77C" id="_x0000_s1035" type="#_x0000_t202" style="position:absolute;margin-left:222.4pt;margin-top:23.85pt;width:13.1pt;height:29.4pt;z-index:251663360;visibility:visible;mso-wrap-style:square;mso-width-percent:0;mso-height-percent:0;mso-wrap-distance-left:9pt;mso-wrap-distance-top:0;mso-wrap-distance-right:9pt;mso-wrap-distance-bottom:0;mso-position-horizontal:absolute;mso-position-horizontal-relative:margin;mso-position-vertical:absolute;mso-position-vertical-relative:text;mso-width-percent:0;mso-height-percent:0;mso-width-relative:margin;mso-height-relative:margin;v-text-anchor:top" o:gfxdata="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" filled="f" stroked="f" strokeweight=".5pt">
+              <v:shape w14:anchorId="45FBF77C" id="_x0000_s1036" type="#_x0000_t202" style="position:absolute;margin-left:222.4pt;margin-top:23.85pt;width:13.1pt;height:29.4pt;z-index:251663360;visibility:visible;mso-wrap-style:square;mso-width-percent:0;mso-height-percent:0;mso-wrap-distance-left:9pt;mso-wrap-distance-top:0;mso-wrap-distance-right:9pt;mso-wrap-distance-bottom:0;mso-position-horizontal:absolute;mso-position-horizontal-relative:margin;mso-position-vertical:absolute;mso-position-vertical-relative:text;mso-width-percent:0;mso-height-percent:0;mso-width-relative:margin;mso-height-relative:margin;v-text-anchor:top" o:gfxdata="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" filled="f" stroked="f" strokeweight=".5pt">
                 <v:textbox inset="3.6pt,,3.6pt">
                   <w:txbxContent>
                     <w:p>
@@ -4801,7 +4906,7 @@
         <mc:AlternateContent>
           <mc:Choice Requires="wps">
             <w:drawing>
-              <wp:anchor distT="0" distB="0" distL="114300" distR="114300" simplePos="0" relativeHeight="251665408" behindDoc="0" locked="0" layoutInCell="1" allowOverlap="1" wp14:anchorId="7FAF9C93" wp14:editId="7E99DAFB">
+              <wp:anchor distT="0" distB="0" distL="114300" distR="114300" simplePos="0" relativeHeight="251665408" behindDoc="0" locked="0" layoutInCell="1" allowOverlap="1" wp14:anchorId="7FAF9C93" wp14:editId="52F4B6E5">
                 <wp:simplePos x="0" y="0"/>
                 <wp:positionH relativeFrom="margin">
                   <wp:posOffset>3132161</wp:posOffset>
@@ -4867,7 +4972,19 @@
                               <w:rPr>
                                 <w:color w:val="000000" w:themeColor="text1"/>
                               </w:rPr>
-                              <w:t xml:space="preserve"> or inserts data into</w:t>
+                              <w:t xml:space="preserve"> or </w:t>
+                            </w:r>
+                            <w:r>
+                              <w:rPr>
+                                <w:color w:val="000000" w:themeColor="text1"/>
+                              </w:rPr>
+                              <w:t>enters</w:t>
+                            </w:r>
+                            <w:r>
+                              <w:rPr>
+                                <w:color w:val="000000" w:themeColor="text1"/>
+                              </w:rPr>
+                              <w:t xml:space="preserve"> data into</w:t>
                             </w:r>
                             <w:r>
                               <w:rPr>
@@ -5298,11 +5415,7 @@
           </mc:Choice>
           <mc:Fallback>
             <w:pict>
-              <v:shapetype w14:anchorId="7FAF9C93" id="_x0000_t202" coordsize="21600,21600" o:spt="202" path="m,l,21600r21600,l21600,xe">
-                <v:stroke joinstyle="miter"/>
-                <v:path gradientshapeok="t" o:connecttype="rect"/>
-              </v:shapetype>
-              <v:shape id="_x0000_s1036" type="#_x0000_t202" style="position:absolute;margin-left:246.65pt;margin-top:5.25pt;width:225.15pt;height:500.8pt;z-index:251665408;visibility:visible;mso-wrap-style:square;mso-width-percent:0;mso-height-percent:0;mso-wrap-distance-left:9pt;mso-wrap-distance-top:0;mso-wrap-distance-right:9pt;mso-wrap-distance-bottom:0;mso-position-horizontal:absolute;mso-position-horizontal-relative:margin;mso-position-vertical:absolute;mso-position-vertical-relative:text;mso-width-percent:0;mso-height-percent:0;mso-width-relative:margin;mso-height-relative:margin;v-text-anchor:top" o:gfxdata="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" filled="f" stroked="f" strokeweight=".5pt">
+              <v:shape w14:anchorId="7FAF9C93" id="_x0000_s1037" type="#_x0000_t202" style="position:absolute;margin-left:246.65pt;margin-top:5.25pt;width:225.15pt;height:500.8pt;z-index:251665408;visibility:visible;mso-wrap-style:square;mso-width-percent:0;mso-height-percent:0;mso-wrap-distance-left:9pt;mso-wrap-distance-top:0;mso-wrap-distance-right:9pt;mso-wrap-distance-bottom:0;mso-position-horizontal:absolute;mso-position-horizontal-relative:margin;mso-position-vertical:absolute;mso-position-vertical-relative:text;mso-width-percent:0;mso-height-percent:0;mso-width-relative:margin;mso-height-relative:margin;v-text-anchor:top" o:gfxdata="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" filled="f" stroked="f" strokeweight=".5pt">
                 <v:textbox inset="0,0,0,0">
                   <w:txbxContent>
                     <w:p>
@@ -5339,7 +5452,19 @@
                         <w:rPr>
                           <w:color w:val="000000" w:themeColor="text1"/>
                         </w:rPr>
-                        <w:t xml:space="preserve"> or inserts data into</w:t>
+                        <w:t xml:space="preserve"> or </w:t>
+                      </w:r>
+                      <w:r>
+                        <w:rPr>
+                          <w:color w:val="000000" w:themeColor="text1"/>
+                        </w:rPr>
+                        <w:t>enters</w:t>
+                      </w:r>
+                      <w:r>
+                        <w:rPr>
+                          <w:color w:val="000000" w:themeColor="text1"/>
+                        </w:rPr>
+                        <w:t xml:space="preserve"> data into</w:t>
                       </w:r>
                       <w:r>
                         <w:rPr>
@@ -5760,111 +5885,6 @@
         <w:rPr>
           <w:noProof/>
         </w:rPr>
-        <mc:AlternateContent>
-          <mc:Choice Requires="wps">
-            <w:drawing>
-              <wp:anchor distT="0" distB="0" distL="114300" distR="114300" simplePos="0" relativeHeight="251661312" behindDoc="0" locked="0" layoutInCell="1" allowOverlap="1" wp14:anchorId="128EAE8B" wp14:editId="3DB5C0C3">
-                <wp:simplePos x="0" y="0"/>
-                <wp:positionH relativeFrom="column">
-                  <wp:posOffset>1528445</wp:posOffset>
-                </wp:positionH>
-                <wp:positionV relativeFrom="paragraph">
-                  <wp:posOffset>1246325</wp:posOffset>
-                </wp:positionV>
-                <wp:extent cx="166978" cy="373712"/>
-                <wp:effectExtent l="0" t="0" r="5080" b="7620"/>
-                <wp:wrapNone/>
-                <wp:docPr id="1179576889" name="Text Box 37"/>
-                <wp:cNvGraphicFramePr/>
-                <a:graphic xmlns:a="http://schemas.openxmlformats.org/drawingml/2006/main">
-                  <a:graphicData uri="http://schemas.microsoft.com/office/word/2010/wordprocessingShape">
-                    <wps:wsp>
-                      <wps:cNvSpPr txBox="1"/>
-                      <wps:spPr>
-                        <a:xfrm>
-                          <a:off x="0" y="0"/>
-                          <a:ext cx="166978" cy="373712"/>
-                        </a:xfrm>
-                        <a:prstGeom prst="rect">
-                          <a:avLst/>
-                        </a:prstGeom>
-                        <a:noFill/>
-                        <a:ln w="6350">
-                          <a:noFill/>
-                        </a:ln>
-                      </wps:spPr>
-                      <wps:txbx>
-                        <w:txbxContent>
-                          <w:p>
-                            <w:pPr>
-                              <w:rPr>
-                                <w:color w:val="FF0000"/>
-                                <w:sz w:val="24"/>
-                                <w:szCs w:val="24"/>
-                              </w:rPr>
-                            </w:pPr>
-                            <w:r>
-                              <w:rPr>
-                                <w:color w:val="FF0000"/>
-                                <w:sz w:val="24"/>
-                                <w:szCs w:val="24"/>
-                              </w:rPr>
-                              <w:t>2</w:t>
-                            </w:r>
-                          </w:p>
-                        </w:txbxContent>
-                      </wps:txbx>
-                      <wps:bodyPr rot="0" spcFirstLastPara="0" vertOverflow="overflow" horzOverflow="overflow" vert="horz" wrap="square" lIns="45720" tIns="45720" rIns="45720" bIns="45720" numCol="1" spcCol="0" rtlCol="0" fromWordArt="0" anchor="t" anchorCtr="0" forceAA="0" compatLnSpc="1">
-                        <a:prstTxWarp prst="textNoShape">
-                          <a:avLst/>
-                        </a:prstTxWarp>
-                        <a:noAutofit/>
-                      </wps:bodyPr>
-                    </wps:wsp>
-                  </a:graphicData>
-                </a:graphic>
-                <wp14:sizeRelH relativeFrom="margin">
-                  <wp14:pctWidth>0</wp14:pctWidth>
-                </wp14:sizeRelH>
-                <wp14:sizeRelV relativeFrom="margin">
-                  <wp14:pctHeight>0</wp14:pctHeight>
-                </wp14:sizeRelV>
-              </wp:anchor>
-            </w:drawing>
-          </mc:Choice>
-          <mc:Fallback>
-            <w:pict>
-              <v:shape w14:anchorId="128EAE8B" id="_x0000_s1037" type="#_x0000_t202" style="position:absolute;margin-left:120.35pt;margin-top:98.15pt;width:13.15pt;height:29.45pt;z-index:251661312;visibility:visible;mso-wrap-style:square;mso-width-percent:0;mso-height-percent:0;mso-wrap-distance-left:9pt;mso-wrap-distance-top:0;mso-wrap-distance-right:9pt;mso-wrap-distance-bottom:0;mso-position-horizontal:absolute;mso-position-horizontal-relative:text;mso-position-vertical:absolute;mso-position-vertical-relative:text;mso-width-percent:0;mso-height-percent:0;mso-width-relative:margin;mso-height-relative:margin;v-text-anchor:top" o:gfxdata="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" filled="f" stroked="f" strokeweight=".5pt">
-                <v:textbox inset="3.6pt,,3.6pt">
-                  <w:txbxContent>
-                    <w:p>
-                      <w:pPr>
-                        <w:rPr>
-                          <w:color w:val="FF0000"/>
-                          <w:sz w:val="24"/>
-                          <w:szCs w:val="24"/>
-                        </w:rPr>
-                      </w:pPr>
-                      <w:r>
-                        <w:rPr>
-                          <w:color w:val="FF0000"/>
-                          <w:sz w:val="24"/>
-                          <w:szCs w:val="24"/>
-                        </w:rPr>
-                        <w:t>2</w:t>
-                      </w:r>
-                    </w:p>
-                  </w:txbxContent>
-                </v:textbox>
-              </v:shape>
-            </w:pict>
-          </mc:Fallback>
-        </mc:AlternateContent>
-      </w:r>
-      <w:r>
-        <w:rPr>
-          <w:noProof/>
-        </w:rPr>
         <w:drawing>
           <wp:inline distT="0" distB="0" distL="0" distR="0" wp14:anchorId="3F0DF922" wp14:editId="78C0796E">
             <wp:extent cx="3167758" cy="5203493"/>
@@ -6094,10 +6114,10 @@
         <w:t xml:space="preserve"> (LSK) is provided for each of the left or right columns of fields, and allows activation of commands and </w:t>
       </w:r>
       <w:r>
-        <w:t>insert</w:t>
-      </w:r>
-      <w:r>
-        <w:t>ing or clearing</w:t>
+        <w:t>entering</w:t>
+      </w:r>
+      <w:r>
+        <w:t xml:space="preserve"> or clearing</w:t>
       </w:r>
       <w:r>
         <w:t xml:space="preserve"> data. Data in the center column fields </w:t>
@@ -6267,7 +6287,21 @@
         <w:rPr>
           <w:rFonts w:cstheme="minorHAnsi"/>
         </w:rPr>
-        <w:t xml:space="preserve"> Brackets [ ] indicate a</w:t>
+        <w:t xml:space="preserve"> Brackets </w:t>
+      </w:r>
+      <w:proofErr w:type="gramStart"/>
+      <w:r>
+        <w:rPr>
+          <w:rFonts w:cstheme="minorHAnsi"/>
+        </w:rPr>
+        <w:t>[ ]</w:t>
+      </w:r>
+      <w:proofErr w:type="gramEnd"/>
+      <w:r>
+        <w:rPr>
+          <w:rFonts w:cstheme="minorHAnsi"/>
+        </w:rPr>
+        <w:t xml:space="preserve"> indicate a</w:t>
       </w:r>
       <w:r>
         <w:rPr>
@@ -6925,7 +6959,13 @@
     </w:p>
     <w:p>
       <w:r>
-        <w:t xml:space="preserve">A stored Company Route can be inserted into </w:t>
+        <w:t xml:space="preserve">A stored Company Route can be </w:t>
+      </w:r>
+      <w:r>
+        <w:t>entered</w:t>
+      </w:r>
+      <w:r>
+        <w:t xml:space="preserve"> into </w:t>
       </w:r>
       <w:r>
         <w:t>f</w:t>
@@ -6948,7 +6988,13 @@
     </w:p>
     <w:p>
       <w:r>
-        <w:t xml:space="preserve">The departure and arrival airport ICAOs are inserted into </w:t>
+        <w:t xml:space="preserve">The departure and arrival airport ICAOs are </w:t>
+      </w:r>
+      <w:r>
+        <w:t>entered</w:t>
+      </w:r>
+      <w:r>
+        <w:t xml:space="preserve"> into </w:t>
       </w:r>
       <w:r>
         <w:t>f</w:t>
@@ -6974,7 +7020,13 @@
         <w:t>An a</w:t>
       </w:r>
       <w:r>
-        <w:t xml:space="preserve">lternate Company Route and ICAO can be optionally inserted into field </w:t>
+        <w:t xml:space="preserve">lternate Company Route and ICAO can be optionally </w:t>
+      </w:r>
+      <w:r>
+        <w:t>entered</w:t>
+      </w:r>
+      <w:r>
+        <w:t xml:space="preserve"> into field </w:t>
       </w:r>
       <w:r>
         <w:t>2L</w:t>
@@ -7511,9 +7563,11 @@
       <w:r>
         <w:t>(</w:t>
       </w:r>
+      <w:proofErr w:type="spellStart"/>
       <w:r>
         <w:t>KHz</w:t>
       </w:r>
+      <w:proofErr w:type="spellEnd"/>
       <w:r>
         <w:t>)</w:t>
       </w:r>
@@ -8023,7 +8077,19 @@
         <w:t>Mach</w:t>
       </w:r>
       <w:r>
-        <w:t xml:space="preserve"> number, or both can be inserted. If only an airspeed is inserted, the </w:t>
+        <w:t xml:space="preserve"> number, or both can be </w:t>
+      </w:r>
+      <w:r>
+        <w:t>entered</w:t>
+      </w:r>
+      <w:r>
+        <w:t xml:space="preserve">. If only an airspeed is </w:t>
+      </w:r>
+      <w:r>
+        <w:t>entered</w:t>
+      </w:r>
+      <w:r>
+        <w:t xml:space="preserve">, the </w:t>
       </w:r>
       <w:r>
         <w:t>Mach</w:t>
@@ -8041,19 +8107,49 @@
         <w:t>Mach</w:t>
       </w:r>
       <w:r>
-        <w:t xml:space="preserve"> number is inserted, the airspeed will be set to VMO (Maximum Operating </w:t>
+        <w:t xml:space="preserve"> number is </w:t>
+      </w:r>
+      <w:r>
+        <w:t>entered</w:t>
+      </w:r>
+      <w:r>
+        <w:t xml:space="preserve">, the airspeed will be set to VMO (Maximum Operating </w:t>
       </w:r>
       <w:r>
         <w:t>air</w:t>
       </w:r>
       <w:r>
-        <w:t>speed). EDIT speed is inserted into field 4L. Once inserted, it cannot be cleared; the inserted speed will be retained with an asterisk if ECON or MAX is selected. This allows for simple future re-selection.</w:t>
+        <w:t xml:space="preserve">speed). EDIT speed is </w:t>
+      </w:r>
+      <w:r>
+        <w:t>entered</w:t>
+      </w:r>
+      <w:r>
+        <w:t xml:space="preserve"> into field 4L. Once </w:t>
+      </w:r>
+      <w:r>
+        <w:t>entered</w:t>
+      </w:r>
+      <w:r>
+        <w:t xml:space="preserve">, it cannot be cleared; the </w:t>
+      </w:r>
+      <w:r>
+        <w:t>entered</w:t>
+      </w:r>
+      <w:r>
+        <w:t xml:space="preserve"> speed will be retained with an asterisk if ECON or MAX is selected. This allows for simple future re-selection.</w:t>
       </w:r>
     </w:p>
     <w:p>
       <w:r>
         <w:lastRenderedPageBreak/>
-        <w:t xml:space="preserve">Transition altitude can be selected for the CLB and DES pages by inserting an altitude into field </w:t>
+        <w:t xml:space="preserve">Transition altitude can be selected for the CLB and DES pages by </w:t>
+      </w:r>
+      <w:r>
+        <w:t>entering</w:t>
+      </w:r>
+      <w:r>
+        <w:t xml:space="preserve"> an altitude into field </w:t>
       </w:r>
       <w:r>
         <w:t>6L</w:t>
@@ -9021,7 +9117,19 @@
     </w:p>
     <w:p>
       <w:r>
-        <w:t>A shortcut in the sim is provided for entering TOGW/GW, ZFW, TOCG, and ZFWCG. It functions similarly to the BLOCK fuel shortcut mentioned earlier for the real aircraft. Pushing the LSK while the scratchpad is empty will insert the correct value into the scratchpad. This value can then be inserted into the field by pushing the LSK again.</w:t>
+        <w:t xml:space="preserve">A shortcut in the sim is provided for entering TOGW/GW, ZFW, TOCG, and ZFWCG. It functions similarly to the BLOCK fuel shortcut mentioned earlier for the real aircraft. Pushing the LSK while the scratchpad is empty will </w:t>
+      </w:r>
+      <w:r>
+        <w:t>copy</w:t>
+      </w:r>
+      <w:r>
+        <w:t xml:space="preserve"> the correct value into the scratchpad. This value can then be </w:t>
+      </w:r>
+      <w:r>
+        <w:t>entered</w:t>
+      </w:r>
+      <w:r>
+        <w:t xml:space="preserve"> into the field by pushing the LSK again.</w:t>
       </w:r>
     </w:p>
     <w:sectPr>

</xml_diff>